<commit_message>
Updated report with graphs and script to show graphs together
</commit_message>
<xml_diff>
--- a/report/Business_Intelligence.docx
+++ b/report/Business_Intelligence.docx
@@ -116,6 +116,7 @@
           <w:szCs w:val="24"/>
         </w:rPr>
       </w:pPr>
+      <w:proofErr w:type="spellStart"/>
       <w:r>
         <w:rPr>
           <w:rFonts w:asciiTheme="majorHAnsi" w:hAnsiTheme="majorHAnsi"/>
@@ -123,8 +124,9 @@
           <w:sz w:val="26"/>
           <w:szCs w:val="24"/>
         </w:rPr>
-        <w:t xml:space="preserve">Kartik Srinivasan </w:t>
-      </w:r>
+        <w:t>Kartik</w:t>
+      </w:r>
+      <w:proofErr w:type="spellEnd"/>
       <w:r>
         <w:rPr>
           <w:rFonts w:asciiTheme="majorHAnsi" w:hAnsiTheme="majorHAnsi"/>
@@ -132,7 +134,7 @@
           <w:sz w:val="26"/>
           <w:szCs w:val="24"/>
         </w:rPr>
-        <w:t>(GMITE10130</w:t>
+        <w:t xml:space="preserve"> Srinivasan </w:t>
       </w:r>
       <w:r>
         <w:rPr>
@@ -141,7 +143,7 @@
           <w:sz w:val="26"/>
           <w:szCs w:val="24"/>
         </w:rPr>
-        <w:t>)</w:t>
+        <w:t>(GMITE10130</w:t>
       </w:r>
       <w:r>
         <w:rPr>
@@ -150,29 +152,30 @@
           <w:sz w:val="26"/>
           <w:szCs w:val="24"/>
         </w:rPr>
-        <w:t xml:space="preserve"> </w:t>
-      </w:r>
-    </w:p>
-    <w:p>
-      <w:pPr>
-        <w:pStyle w:val="Body"/>
-        <w:jc w:val="center"/>
+        <w:t>)</w:t>
+      </w:r>
+      <w:r>
         <w:rPr>
           <w:rFonts w:asciiTheme="majorHAnsi" w:hAnsiTheme="majorHAnsi"/>
           <w:b/>
           <w:sz w:val="26"/>
           <w:szCs w:val="24"/>
         </w:rPr>
-      </w:pPr>
-      <w:r>
+        <w:t xml:space="preserve"> </w:t>
+      </w:r>
+    </w:p>
+    <w:p>
+      <w:pPr>
+        <w:pStyle w:val="Body"/>
+        <w:jc w:val="center"/>
         <w:rPr>
           <w:rFonts w:asciiTheme="majorHAnsi" w:hAnsiTheme="majorHAnsi"/>
           <w:b/>
           <w:sz w:val="26"/>
           <w:szCs w:val="24"/>
         </w:rPr>
-        <w:t xml:space="preserve">Nilesh Agarwal </w:t>
-      </w:r>
+      </w:pPr>
+      <w:proofErr w:type="spellStart"/>
       <w:r>
         <w:rPr>
           <w:rFonts w:asciiTheme="majorHAnsi" w:hAnsiTheme="majorHAnsi"/>
@@ -180,8 +183,9 @@
           <w:sz w:val="26"/>
           <w:szCs w:val="24"/>
         </w:rPr>
-        <w:t>(GMITE10142</w:t>
-      </w:r>
+        <w:t>Nilesh</w:t>
+      </w:r>
+      <w:proofErr w:type="spellEnd"/>
       <w:r>
         <w:rPr>
           <w:rFonts w:asciiTheme="majorHAnsi" w:hAnsiTheme="majorHAnsi"/>
@@ -189,14 +193,8 @@
           <w:sz w:val="26"/>
           <w:szCs w:val="24"/>
         </w:rPr>
-        <w:t>)</w:t>
-      </w:r>
-    </w:p>
-    <w:p>
-      <w:pPr>
-        <w:pStyle w:val="Body"/>
-        <w:jc w:val="center"/>
-      </w:pPr>
+        <w:t xml:space="preserve"> Agarwal </w:t>
+      </w:r>
       <w:r>
         <w:rPr>
           <w:rFonts w:asciiTheme="majorHAnsi" w:hAnsiTheme="majorHAnsi"/>
@@ -204,7 +202,42 @@
           <w:sz w:val="26"/>
           <w:szCs w:val="24"/>
         </w:rPr>
-        <w:t xml:space="preserve">Surabhi Sharma </w:t>
+        <w:t>(GMITE10142</w:t>
+      </w:r>
+      <w:r>
+        <w:rPr>
+          <w:rFonts w:asciiTheme="majorHAnsi" w:hAnsiTheme="majorHAnsi"/>
+          <w:b/>
+          <w:sz w:val="26"/>
+          <w:szCs w:val="24"/>
+        </w:rPr>
+        <w:t>)</w:t>
+      </w:r>
+    </w:p>
+    <w:p>
+      <w:pPr>
+        <w:pStyle w:val="Body"/>
+        <w:jc w:val="center"/>
+      </w:pPr>
+      <w:proofErr w:type="spellStart"/>
+      <w:r>
+        <w:rPr>
+          <w:rFonts w:asciiTheme="majorHAnsi" w:hAnsiTheme="majorHAnsi"/>
+          <w:b/>
+          <w:sz w:val="26"/>
+          <w:szCs w:val="24"/>
+        </w:rPr>
+        <w:t>Surabhi</w:t>
+      </w:r>
+      <w:proofErr w:type="spellEnd"/>
+      <w:r>
+        <w:rPr>
+          <w:rFonts w:asciiTheme="majorHAnsi" w:hAnsiTheme="majorHAnsi"/>
+          <w:b/>
+          <w:sz w:val="26"/>
+          <w:szCs w:val="24"/>
+        </w:rPr>
+        <w:t xml:space="preserve"> Sharma </w:t>
       </w:r>
       <w:r>
         <w:rPr>
@@ -558,6 +591,7 @@
         </w:rPr>
         <w:t xml:space="preserve">Shankar </w:t>
       </w:r>
+      <w:proofErr w:type="spellStart"/>
       <w:r>
         <w:rPr>
           <w:rFonts w:asciiTheme="majorHAnsi" w:hAnsiTheme="majorHAnsi"/>
@@ -566,6 +600,7 @@
         </w:rPr>
         <w:t>Venkatagiri</w:t>
       </w:r>
+      <w:proofErr w:type="spellEnd"/>
     </w:p>
     <w:p>
       <w:pPr>
@@ -757,6 +792,7 @@
           <w:lang w:val="en-US"/>
         </w:rPr>
       </w:pPr>
+      <w:proofErr w:type="spellStart"/>
       <w:r>
         <w:rPr>
           <w:rFonts w:asciiTheme="majorHAnsi" w:hAnsiTheme="majorHAnsi"/>
@@ -764,8 +800,9 @@
           <w:color w:val="auto"/>
           <w:lang w:val="en-US"/>
         </w:rPr>
-        <w:t>Kartik Srinivasan</w:t>
-      </w:r>
+        <w:t>Kartik</w:t>
+      </w:r>
+      <w:proofErr w:type="spellEnd"/>
       <w:r>
         <w:rPr>
           <w:rFonts w:asciiTheme="majorHAnsi" w:hAnsiTheme="majorHAnsi"/>
@@ -773,7 +810,7 @@
           <w:color w:val="auto"/>
           <w:lang w:val="en-US"/>
         </w:rPr>
-        <w:t xml:space="preserve">, </w:t>
+        <w:t xml:space="preserve"> Srinivasan</w:t>
       </w:r>
       <w:r>
         <w:rPr>
@@ -782,8 +819,9 @@
           <w:color w:val="auto"/>
           <w:lang w:val="en-US"/>
         </w:rPr>
-        <w:t>Nilesh Agarwal</w:t>
-      </w:r>
+        <w:t xml:space="preserve">, </w:t>
+      </w:r>
+      <w:proofErr w:type="spellStart"/>
       <w:r>
         <w:rPr>
           <w:rFonts w:asciiTheme="majorHAnsi" w:hAnsiTheme="majorHAnsi"/>
@@ -791,8 +829,9 @@
           <w:color w:val="auto"/>
           <w:lang w:val="en-US"/>
         </w:rPr>
-        <w:t xml:space="preserve">, </w:t>
-      </w:r>
+        <w:t>Nilesh</w:t>
+      </w:r>
+      <w:proofErr w:type="spellEnd"/>
       <w:r>
         <w:rPr>
           <w:rFonts w:asciiTheme="majorHAnsi" w:hAnsiTheme="majorHAnsi"/>
@@ -800,7 +839,36 @@
           <w:color w:val="auto"/>
           <w:lang w:val="en-US"/>
         </w:rPr>
-        <w:t>Surabhi Sharma</w:t>
+        <w:t xml:space="preserve"> Agarwal</w:t>
+      </w:r>
+      <w:r>
+        <w:rPr>
+          <w:rFonts w:asciiTheme="majorHAnsi" w:hAnsiTheme="majorHAnsi"/>
+          <w:b/>
+          <w:color w:val="auto"/>
+          <w:lang w:val="en-US"/>
+        </w:rPr>
+        <w:t xml:space="preserve">, </w:t>
+      </w:r>
+      <w:proofErr w:type="spellStart"/>
+      <w:r>
+        <w:rPr>
+          <w:rFonts w:asciiTheme="majorHAnsi" w:hAnsiTheme="majorHAnsi"/>
+          <w:b/>
+          <w:color w:val="auto"/>
+          <w:lang w:val="en-US"/>
+        </w:rPr>
+        <w:t>Surabhi</w:t>
+      </w:r>
+      <w:proofErr w:type="spellEnd"/>
+      <w:r>
+        <w:rPr>
+          <w:rFonts w:asciiTheme="majorHAnsi" w:hAnsiTheme="majorHAnsi"/>
+          <w:b/>
+          <w:color w:val="auto"/>
+          <w:lang w:val="en-US"/>
+        </w:rPr>
+        <w:t xml:space="preserve"> Sharma</w:t>
       </w:r>
       <w:r>
         <w:rPr>
@@ -1088,55 +1156,43 @@
         <w:rPr>
           <w:rFonts w:ascii="Calibri" w:hAnsi="Calibri"/>
         </w:rPr>
-        <w:t>Outward</w:t>
+        <w:t xml:space="preserve">Outward </w:t>
       </w:r>
       <w:r>
         <w:rPr>
           <w:rFonts w:ascii="Calibri" w:hAnsi="Calibri"/>
         </w:rPr>
+        <w:t xml:space="preserve">Number of </w:t>
+      </w:r>
+      <w:r>
+        <w:rPr>
+          <w:rFonts w:ascii="Calibri" w:hAnsi="Calibri"/>
+        </w:rPr>
+        <w:t>T</w:t>
+      </w:r>
+      <w:r>
+        <w:rPr>
+          <w:rFonts w:ascii="Calibri" w:hAnsi="Calibri"/>
+        </w:rPr>
+        <w:t>ransactions</w:t>
+      </w:r>
+      <w:r>
+        <w:rPr>
+          <w:rFonts w:ascii="Calibri" w:hAnsi="Calibri"/>
+        </w:rPr>
         <w:t xml:space="preserve"> </w:t>
       </w:r>
       <w:r>
         <w:rPr>
           <w:rFonts w:ascii="Calibri" w:hAnsi="Calibri"/>
         </w:rPr>
-        <w:t xml:space="preserve">Number of </w:t>
+        <w:t>(i.e</w:t>
       </w:r>
       <w:r>
         <w:rPr>
           <w:rFonts w:ascii="Calibri" w:hAnsi="Calibri"/>
         </w:rPr>
-        <w:t>T</w:t>
-      </w:r>
-      <w:r>
-        <w:rPr>
-          <w:rFonts w:ascii="Calibri" w:hAnsi="Calibri"/>
-        </w:rPr>
-        <w:t>ransactions</w:t>
-      </w:r>
-      <w:r>
-        <w:rPr>
-          <w:rFonts w:ascii="Calibri" w:hAnsi="Calibri"/>
-        </w:rPr>
-        <w:t xml:space="preserve"> </w:t>
-      </w:r>
-      <w:r>
-        <w:rPr>
-          <w:rFonts w:ascii="Calibri" w:hAnsi="Calibri"/>
-        </w:rPr>
-        <w:t>(i.e</w:t>
-      </w:r>
-      <w:r>
-        <w:rPr>
-          <w:rFonts w:ascii="Calibri" w:hAnsi="Calibri"/>
-        </w:rPr>
-        <w:t>.</w:t>
-      </w:r>
-      <w:r>
-        <w:rPr>
-          <w:rFonts w:ascii="Calibri" w:hAnsi="Calibri"/>
-        </w:rPr>
-        <w:t xml:space="preserve"> transactions fr</w:t>
+        <w:t>. transactions fr</w:t>
       </w:r>
       <w:r>
         <w:rPr>
@@ -1173,13 +1229,7 @@
         <w:rPr>
           <w:rFonts w:ascii="Calibri" w:hAnsi="Calibri"/>
         </w:rPr>
-        <w:t xml:space="preserve">Outward Value of </w:t>
-      </w:r>
-      <w:r>
-        <w:rPr>
-          <w:rFonts w:ascii="Calibri" w:hAnsi="Calibri"/>
-        </w:rPr>
-        <w:t>Transactions in Rs. Millions</w:t>
+        <w:t>Outward Value of Transactions in Rs. Millions</w:t>
       </w:r>
     </w:p>
     <w:p>
@@ -1402,8 +1452,36 @@
           <w:color w:val="auto"/>
           <w:lang w:val="en-US"/>
         </w:rPr>
-        <w:t xml:space="preserve"> was prepared with contains the “sector” of the Bank viz Public (PSB), Private (PVT), Foreign (FOR) or Cooperative (CO-OP).</w:t>
-      </w:r>
+        <w:t xml:space="preserve"> was prepared with contains the “sector” of the Bank </w:t>
+      </w:r>
+      <w:proofErr w:type="spellStart"/>
+      <w:r>
+        <w:rPr>
+          <w:rFonts w:ascii="Calibri" w:hAnsi="Calibri"/>
+          <w:color w:val="auto"/>
+          <w:lang w:val="en-US"/>
+        </w:rPr>
+        <w:t>viz</w:t>
+      </w:r>
+      <w:proofErr w:type="spellEnd"/>
+      <w:r>
+        <w:rPr>
+          <w:rFonts w:ascii="Calibri" w:hAnsi="Calibri"/>
+          <w:color w:val="auto"/>
+          <w:lang w:val="en-US"/>
+        </w:rPr>
+        <w:t xml:space="preserve"> Public (PSB</w:t>
+      </w:r>
+      <w:r>
+        <w:rPr>
+          <w:rFonts w:ascii="Calibri" w:hAnsi="Calibri"/>
+          <w:color w:val="auto"/>
+          <w:lang w:val="en-US"/>
+        </w:rPr>
+        <w:t>), Private (PVT), Foreign (FOR), Cooperative (CO-OP)  or Other Financial Institutions (FI).</w:t>
+      </w:r>
+      <w:bookmarkStart w:id="2" w:name="_GoBack"/>
+      <w:bookmarkEnd w:id="2"/>
     </w:p>
     <w:p>
       <w:pPr>
@@ -1454,7 +1532,25 @@
           <w:color w:val="auto"/>
           <w:lang w:val="en-US"/>
         </w:rPr>
-        <w:t>Preprocessing is done in the “RBI_Neft.R” file, which does the following:-</w:t>
+        <w:t>Preprocessing is done in the “</w:t>
+      </w:r>
+      <w:proofErr w:type="spellStart"/>
+      <w:r>
+        <w:rPr>
+          <w:rFonts w:ascii="Calibri" w:hAnsi="Calibri"/>
+          <w:color w:val="auto"/>
+          <w:lang w:val="en-US"/>
+        </w:rPr>
+        <w:t>RBI_Neft.R</w:t>
+      </w:r>
+      <w:proofErr w:type="spellEnd"/>
+      <w:r>
+        <w:rPr>
+          <w:rFonts w:ascii="Calibri" w:hAnsi="Calibri"/>
+          <w:color w:val="auto"/>
+          <w:lang w:val="en-US"/>
+        </w:rPr>
+        <w:t>” file, which does the following:-</w:t>
       </w:r>
     </w:p>
     <w:p>
@@ -1507,11 +1603,33 @@
           <w:rFonts w:ascii="Calibri" w:hAnsi="Calibri"/>
         </w:rPr>
       </w:pPr>
+      <w:proofErr w:type="spellStart"/>
       <w:r>
         <w:rPr>
           <w:rFonts w:ascii="Calibri" w:hAnsi="Calibri"/>
         </w:rPr>
-        <w:t>MonthAndYear – Combination of Month And Year separated by space. Example: Jan 2009, July 2012, etc.</w:t>
+        <w:t>MonthAndYear</w:t>
+      </w:r>
+      <w:proofErr w:type="spellEnd"/>
+      <w:r>
+        <w:rPr>
+          <w:rFonts w:ascii="Calibri" w:hAnsi="Calibri"/>
+        </w:rPr>
+        <w:t xml:space="preserve"> – Combination of Month </w:t>
+      </w:r>
+      <w:proofErr w:type="gramStart"/>
+      <w:r>
+        <w:rPr>
+          <w:rFonts w:ascii="Calibri" w:hAnsi="Calibri"/>
+        </w:rPr>
+        <w:t>And</w:t>
+      </w:r>
+      <w:proofErr w:type="gramEnd"/>
+      <w:r>
+        <w:rPr>
+          <w:rFonts w:ascii="Calibri" w:hAnsi="Calibri"/>
+        </w:rPr>
+        <w:t xml:space="preserve"> Year separated by space. Example: Jan 2009, July 2012, etc.</w:t>
       </w:r>
     </w:p>
     <w:p>
@@ -1526,12 +1644,14 @@
           <w:rFonts w:ascii="Calibri" w:hAnsi="Calibri"/>
         </w:rPr>
       </w:pPr>
+      <w:proofErr w:type="spellStart"/>
       <w:r>
         <w:rPr>
           <w:rFonts w:ascii="Calibri" w:hAnsi="Calibri"/>
         </w:rPr>
         <w:t>TotalTxns</w:t>
       </w:r>
+      <w:proofErr w:type="spellEnd"/>
       <w:r>
         <w:rPr>
           <w:rFonts w:ascii="Calibri" w:hAnsi="Calibri"/>
@@ -1551,6 +1671,7 @@
           <w:rFonts w:ascii="Calibri" w:hAnsi="Calibri"/>
         </w:rPr>
       </w:pPr>
+      <w:proofErr w:type="spellStart"/>
       <w:r>
         <w:rPr>
           <w:rFonts w:ascii="Calibri" w:hAnsi="Calibri"/>
@@ -1563,6 +1684,7 @@
         </w:rPr>
         <w:t>otalTxnValue</w:t>
       </w:r>
+      <w:proofErr w:type="spellEnd"/>
       <w:r>
         <w:rPr>
           <w:rFonts w:ascii="Calibri" w:hAnsi="Calibri"/>
@@ -1614,12 +1736,26 @@
           <w:rFonts w:ascii="Calibri" w:hAnsi="Calibri"/>
         </w:rPr>
       </w:pPr>
-      <w:bookmarkStart w:id="2" w:name="_GoBack"/>
-      <w:bookmarkEnd w:id="2"/>
     </w:p>
     <w:p>
       <w:pPr>
+        <w:pStyle w:val="NoSpacing"/>
+        <w:jc w:val="both"/>
+        <w:rPr>
+          <w:rFonts w:ascii="Calibri" w:hAnsi="Calibri"/>
+        </w:rPr>
+      </w:pPr>
+      <w:r>
+        <w:rPr>
+          <w:rFonts w:ascii="Calibri" w:hAnsi="Calibri"/>
+        </w:rPr>
+        <w:t>Important Points regarding the data:-</w:t>
+      </w:r>
+    </w:p>
+    <w:p>
+      <w:pPr>
         <w:pStyle w:val="Label"/>
+        <w:spacing w:line="240" w:lineRule="auto"/>
         <w:jc w:val="both"/>
         <w:rPr>
           <w:rFonts w:ascii="Calibri" w:hAnsi="Calibri"/>
@@ -1629,7 +1765,11 @@
           <w:lang w:val="en-US"/>
         </w:rPr>
       </w:pPr>
-      <w:r>
+    </w:p>
+    <w:p>
+      <w:pPr>
+        <w:pStyle w:val="Label"/>
+        <w:jc w:val="both"/>
         <w:rPr>
           <w:rFonts w:ascii="Calibri" w:hAnsi="Calibri"/>
           <w:b/>
@@ -1637,25 +1777,11 @@
           <w:sz w:val="32"/>
           <w:lang w:val="en-US"/>
         </w:rPr>
-        <w:t>Analysis of the Data</w:t>
-      </w:r>
+      </w:pPr>
     </w:p>
     <w:p>
       <w:pPr>
         <w:pStyle w:val="Label"/>
-        <w:spacing w:line="240" w:lineRule="auto"/>
-        <w:jc w:val="both"/>
-        <w:rPr>
-          <w:rFonts w:ascii="Calibri" w:hAnsi="Calibri"/>
-          <w:color w:val="auto"/>
-          <w:lang w:val="en-US"/>
-        </w:rPr>
-      </w:pPr>
-    </w:p>
-    <w:p>
-      <w:pPr>
-        <w:pStyle w:val="Label"/>
-        <w:spacing w:line="240" w:lineRule="auto"/>
         <w:jc w:val="both"/>
         <w:rPr>
           <w:rFonts w:ascii="Calibri" w:hAnsi="Calibri"/>
@@ -1686,8 +1812,917 @@
           <w:sz w:val="32"/>
           <w:lang w:val="en-US"/>
         </w:rPr>
-        <w:t>Interpretation/Inferences from the Analysis</w:t>
-      </w:r>
+        <w:lastRenderedPageBreak/>
+        <w:t>Analysis of the Data</w:t>
+      </w:r>
+    </w:p>
+    <w:p>
+      <w:pPr>
+        <w:pStyle w:val="BodyText"/>
+      </w:pPr>
+      <w:r>
+        <w:rPr>
+          <w:noProof/>
+          <w:lang w:val="en-IN" w:eastAsia="en-IN"/>
+        </w:rPr>
+        <w:drawing>
+          <wp:inline distT="0" distB="0" distL="0" distR="0" wp14:anchorId="63F756A2" wp14:editId="22C36C68">
+            <wp:extent cx="5943600" cy="2933700"/>
+            <wp:effectExtent l="0" t="0" r="0" b="0"/>
+            <wp:docPr id="7" name="Picture 7"/>
+            <wp:cNvGraphicFramePr>
+              <a:graphicFrameLocks xmlns:a="http://schemas.openxmlformats.org/drawingml/2006/main" noChangeAspect="1"/>
+            </wp:cNvGraphicFramePr>
+            <a:graphic xmlns:a="http://schemas.openxmlformats.org/drawingml/2006/main">
+              <a:graphicData uri="http://schemas.openxmlformats.org/drawingml/2006/picture">
+                <pic:pic xmlns:pic="http://schemas.openxmlformats.org/drawingml/2006/picture">
+                  <pic:nvPicPr>
+                    <pic:cNvPr id="0" name="Picture 3"/>
+                    <pic:cNvPicPr>
+                      <a:picLocks noChangeAspect="1" noChangeArrowheads="1"/>
+                    </pic:cNvPicPr>
+                  </pic:nvPicPr>
+                  <pic:blipFill>
+                    <a:blip r:embed="rId14">
+                      <a:extLst>
+                        <a:ext uri="{28A0092B-C50C-407E-A947-70E740481C1C}">
+                          <a14:useLocalDpi xmlns:a14="http://schemas.microsoft.com/office/drawing/2010/main" val="0"/>
+                        </a:ext>
+                      </a:extLst>
+                    </a:blip>
+                    <a:srcRect/>
+                    <a:stretch>
+                      <a:fillRect/>
+                    </a:stretch>
+                  </pic:blipFill>
+                  <pic:spPr bwMode="auto">
+                    <a:xfrm>
+                      <a:off x="0" y="0"/>
+                      <a:ext cx="5943600" cy="2933700"/>
+                    </a:xfrm>
+                    <a:prstGeom prst="rect">
+                      <a:avLst/>
+                    </a:prstGeom>
+                    <a:noFill/>
+                    <a:ln>
+                      <a:noFill/>
+                    </a:ln>
+                  </pic:spPr>
+                </pic:pic>
+              </a:graphicData>
+            </a:graphic>
+          </wp:inline>
+        </w:drawing>
+      </w:r>
+    </w:p>
+    <w:p>
+      <w:pPr>
+        <w:pStyle w:val="BodyText"/>
+      </w:pPr>
+    </w:p>
+    <w:p>
+      <w:pPr>
+        <w:pStyle w:val="BodyText"/>
+      </w:pPr>
+      <w:r>
+        <w:rPr>
+          <w:noProof/>
+          <w:lang w:val="en-IN" w:eastAsia="en-IN"/>
+        </w:rPr>
+        <w:drawing>
+          <wp:inline distT="0" distB="0" distL="0" distR="0" wp14:anchorId="52F9CDDA" wp14:editId="4320C1CF">
+            <wp:extent cx="5727700" cy="2901790"/>
+            <wp:effectExtent l="0" t="0" r="6350" b="0"/>
+            <wp:docPr id="8" name="Picture 8"/>
+            <wp:cNvGraphicFramePr>
+              <a:graphicFrameLocks xmlns:a="http://schemas.openxmlformats.org/drawingml/2006/main" noChangeAspect="1"/>
+            </wp:cNvGraphicFramePr>
+            <a:graphic xmlns:a="http://schemas.openxmlformats.org/drawingml/2006/main">
+              <a:graphicData uri="http://schemas.openxmlformats.org/drawingml/2006/picture">
+                <pic:pic xmlns:pic="http://schemas.openxmlformats.org/drawingml/2006/picture">
+                  <pic:nvPicPr>
+                    <pic:cNvPr id="0" name=""/>
+                    <pic:cNvPicPr/>
+                  </pic:nvPicPr>
+                  <pic:blipFill>
+                    <a:blip r:embed="rId15"/>
+                    <a:stretch>
+                      <a:fillRect/>
+                    </a:stretch>
+                  </pic:blipFill>
+                  <pic:spPr>
+                    <a:xfrm>
+                      <a:off x="0" y="0"/>
+                      <a:ext cx="5727700" cy="2901790"/>
+                    </a:xfrm>
+                    <a:prstGeom prst="rect">
+                      <a:avLst/>
+                    </a:prstGeom>
+                  </pic:spPr>
+                </pic:pic>
+              </a:graphicData>
+            </a:graphic>
+          </wp:inline>
+        </w:drawing>
+      </w:r>
+    </w:p>
+    <w:p>
+      <w:pPr>
+        <w:pStyle w:val="BodyText"/>
+      </w:pPr>
+    </w:p>
+    <w:p>
+      <w:pPr>
+        <w:pStyle w:val="BodyText"/>
+      </w:pPr>
+    </w:p>
+    <w:p>
+      <w:pPr>
+        <w:pStyle w:val="BodyText"/>
+      </w:pPr>
+      <w:r>
+        <w:rPr>
+          <w:noProof/>
+          <w:lang w:val="en-IN" w:eastAsia="en-IN"/>
+        </w:rPr>
+        <w:lastRenderedPageBreak/>
+        <w:drawing>
+          <wp:inline distT="0" distB="0" distL="0" distR="0" wp14:anchorId="5968B22A" wp14:editId="2087C8BB">
+            <wp:extent cx="5943600" cy="2933700"/>
+            <wp:effectExtent l="0" t="0" r="0" b="0"/>
+            <wp:docPr id="5" name="Picture 5"/>
+            <wp:cNvGraphicFramePr>
+              <a:graphicFrameLocks xmlns:a="http://schemas.openxmlformats.org/drawingml/2006/main" noChangeAspect="1"/>
+            </wp:cNvGraphicFramePr>
+            <a:graphic xmlns:a="http://schemas.openxmlformats.org/drawingml/2006/main">
+              <a:graphicData uri="http://schemas.openxmlformats.org/drawingml/2006/picture">
+                <pic:pic xmlns:pic="http://schemas.openxmlformats.org/drawingml/2006/picture">
+                  <pic:nvPicPr>
+                    <pic:cNvPr id="0" name="Picture 5"/>
+                    <pic:cNvPicPr>
+                      <a:picLocks noChangeAspect="1" noChangeArrowheads="1"/>
+                    </pic:cNvPicPr>
+                  </pic:nvPicPr>
+                  <pic:blipFill>
+                    <a:blip r:embed="rId16">
+                      <a:extLst>
+                        <a:ext uri="{28A0092B-C50C-407E-A947-70E740481C1C}">
+                          <a14:useLocalDpi xmlns:a14="http://schemas.microsoft.com/office/drawing/2010/main" val="0"/>
+                        </a:ext>
+                      </a:extLst>
+                    </a:blip>
+                    <a:srcRect/>
+                    <a:stretch>
+                      <a:fillRect/>
+                    </a:stretch>
+                  </pic:blipFill>
+                  <pic:spPr bwMode="auto">
+                    <a:xfrm>
+                      <a:off x="0" y="0"/>
+                      <a:ext cx="5943600" cy="2933700"/>
+                    </a:xfrm>
+                    <a:prstGeom prst="rect">
+                      <a:avLst/>
+                    </a:prstGeom>
+                    <a:noFill/>
+                    <a:ln>
+                      <a:noFill/>
+                    </a:ln>
+                  </pic:spPr>
+                </pic:pic>
+              </a:graphicData>
+            </a:graphic>
+          </wp:inline>
+        </w:drawing>
+      </w:r>
+    </w:p>
+    <w:p>
+      <w:pPr>
+        <w:pStyle w:val="BodyText"/>
+      </w:pPr>
+    </w:p>
+    <w:p>
+      <w:pPr>
+        <w:pStyle w:val="BodyText"/>
+      </w:pPr>
+    </w:p>
+    <w:p>
+      <w:pPr>
+        <w:pStyle w:val="BodyText"/>
+      </w:pPr>
+    </w:p>
+    <w:p>
+      <w:pPr>
+        <w:pStyle w:val="BodyText"/>
+      </w:pPr>
+      <w:r>
+        <w:rPr>
+          <w:noProof/>
+          <w:lang w:val="en-IN" w:eastAsia="en-IN"/>
+        </w:rPr>
+        <w:drawing>
+          <wp:inline distT="0" distB="0" distL="0" distR="0" wp14:anchorId="142C6EC0" wp14:editId="07A173CD">
+            <wp:extent cx="5943600" cy="2933700"/>
+            <wp:effectExtent l="0" t="0" r="0" b="0"/>
+            <wp:docPr id="4" name="Picture 4"/>
+            <wp:cNvGraphicFramePr>
+              <a:graphicFrameLocks xmlns:a="http://schemas.openxmlformats.org/drawingml/2006/main" noChangeAspect="1"/>
+            </wp:cNvGraphicFramePr>
+            <a:graphic xmlns:a="http://schemas.openxmlformats.org/drawingml/2006/main">
+              <a:graphicData uri="http://schemas.openxmlformats.org/drawingml/2006/picture">
+                <pic:pic xmlns:pic="http://schemas.openxmlformats.org/drawingml/2006/picture">
+                  <pic:nvPicPr>
+                    <pic:cNvPr id="0" name="Picture 6"/>
+                    <pic:cNvPicPr>
+                      <a:picLocks noChangeAspect="1" noChangeArrowheads="1"/>
+                    </pic:cNvPicPr>
+                  </pic:nvPicPr>
+                  <pic:blipFill>
+                    <a:blip r:embed="rId17">
+                      <a:extLst>
+                        <a:ext uri="{28A0092B-C50C-407E-A947-70E740481C1C}">
+                          <a14:useLocalDpi xmlns:a14="http://schemas.microsoft.com/office/drawing/2010/main" val="0"/>
+                        </a:ext>
+                      </a:extLst>
+                    </a:blip>
+                    <a:srcRect/>
+                    <a:stretch>
+                      <a:fillRect/>
+                    </a:stretch>
+                  </pic:blipFill>
+                  <pic:spPr bwMode="auto">
+                    <a:xfrm>
+                      <a:off x="0" y="0"/>
+                      <a:ext cx="5943600" cy="2933700"/>
+                    </a:xfrm>
+                    <a:prstGeom prst="rect">
+                      <a:avLst/>
+                    </a:prstGeom>
+                    <a:noFill/>
+                    <a:ln>
+                      <a:noFill/>
+                    </a:ln>
+                  </pic:spPr>
+                </pic:pic>
+              </a:graphicData>
+            </a:graphic>
+          </wp:inline>
+        </w:drawing>
+      </w:r>
+    </w:p>
+    <w:p>
+      <w:pPr>
+        <w:rPr>
+          <w:rFonts w:ascii="Calibri" w:eastAsia="Times New Roman" w:hAnsi="Calibri"/>
+          <w:color w:val="000000"/>
+          <w:sz w:val="22"/>
+          <w:szCs w:val="22"/>
+          <w:lang w:val="en-IN" w:eastAsia="en-IN"/>
+        </w:rPr>
+      </w:pPr>
+      <w:r>
+        <w:rPr>
+          <w:rFonts w:ascii="Calibri" w:eastAsia="Times New Roman" w:hAnsi="Calibri"/>
+          <w:color w:val="000000"/>
+          <w:sz w:val="22"/>
+          <w:szCs w:val="22"/>
+          <w:lang w:val="en-IN" w:eastAsia="en-IN"/>
+        </w:rPr>
+        <w:t>Skewness is -0.3615122</w:t>
+      </w:r>
+    </w:p>
+    <w:p>
+      <w:pPr>
+        <w:rPr>
+          <w:rFonts w:ascii="Calibri" w:eastAsia="Times New Roman" w:hAnsi="Calibri"/>
+          <w:color w:val="000000"/>
+          <w:sz w:val="22"/>
+          <w:szCs w:val="22"/>
+          <w:lang w:val="en-IN" w:eastAsia="en-IN"/>
+        </w:rPr>
+      </w:pPr>
+      <w:r>
+        <w:rPr>
+          <w:rFonts w:ascii="Calibri" w:eastAsia="Times New Roman" w:hAnsi="Calibri"/>
+          <w:color w:val="000000"/>
+          <w:sz w:val="22"/>
+          <w:szCs w:val="22"/>
+          <w:lang w:val="en-IN" w:eastAsia="en-IN"/>
+        </w:rPr>
+        <w:t>Summary Measures:-</w:t>
+      </w:r>
+    </w:p>
+    <w:tbl>
+      <w:tblPr>
+        <w:tblW w:w="6449" w:type="dxa"/>
+        <w:tblInd w:w="93" w:type="dxa"/>
+        <w:tblLook w:val="04A0" w:firstRow="1" w:lastRow="0" w:firstColumn="1" w:lastColumn="0" w:noHBand="0" w:noVBand="1"/>
+      </w:tblPr>
+      <w:tblGrid>
+        <w:gridCol w:w="884"/>
+        <w:gridCol w:w="1377"/>
+        <w:gridCol w:w="1011"/>
+        <w:gridCol w:w="884"/>
+        <w:gridCol w:w="1409"/>
+        <w:gridCol w:w="884"/>
+      </w:tblGrid>
+      <w:tr>
+        <w:trPr>
+          <w:trHeight w:val="300"/>
+        </w:trPr>
+        <w:tc>
+          <w:tcPr>
+            <w:tcW w:w="884" w:type="dxa"/>
+            <w:tcBorders>
+              <w:top w:val="single" w:sz="4" w:space="0" w:color="auto"/>
+              <w:left w:val="single" w:sz="4" w:space="0" w:color="auto"/>
+              <w:bottom w:val="single" w:sz="4" w:space="0" w:color="auto"/>
+              <w:right w:val="single" w:sz="4" w:space="0" w:color="auto"/>
+            </w:tcBorders>
+            <w:noWrap/>
+            <w:vAlign w:val="bottom"/>
+            <w:hideMark/>
+          </w:tcPr>
+          <w:p>
+            <w:pPr>
+              <w:rPr>
+                <w:rFonts w:ascii="Calibri" w:eastAsia="Times New Roman" w:hAnsi="Calibri"/>
+                <w:color w:val="000000"/>
+                <w:sz w:val="22"/>
+                <w:szCs w:val="22"/>
+                <w:lang w:val="en-IN" w:eastAsia="en-IN"/>
+              </w:rPr>
+            </w:pPr>
+            <w:r>
+              <w:rPr>
+                <w:rFonts w:ascii="Calibri" w:eastAsia="Times New Roman" w:hAnsi="Calibri"/>
+                <w:color w:val="000000"/>
+                <w:sz w:val="22"/>
+                <w:szCs w:val="22"/>
+                <w:lang w:val="en-IN" w:eastAsia="en-IN"/>
+              </w:rPr>
+              <w:t>Min.</w:t>
+            </w:r>
+          </w:p>
+        </w:tc>
+        <w:tc>
+          <w:tcPr>
+            <w:tcW w:w="1377" w:type="dxa"/>
+            <w:tcBorders>
+              <w:top w:val="single" w:sz="4" w:space="0" w:color="auto"/>
+              <w:left w:val="nil"/>
+              <w:bottom w:val="single" w:sz="4" w:space="0" w:color="auto"/>
+              <w:right w:val="single" w:sz="4" w:space="0" w:color="auto"/>
+            </w:tcBorders>
+            <w:noWrap/>
+            <w:vAlign w:val="bottom"/>
+            <w:hideMark/>
+          </w:tcPr>
+          <w:p>
+            <w:pPr>
+              <w:rPr>
+                <w:rFonts w:ascii="Calibri" w:eastAsia="Times New Roman" w:hAnsi="Calibri"/>
+                <w:color w:val="000000"/>
+                <w:sz w:val="22"/>
+                <w:szCs w:val="22"/>
+                <w:lang w:val="en-IN" w:eastAsia="en-IN"/>
+              </w:rPr>
+            </w:pPr>
+            <w:r>
+              <w:rPr>
+                <w:rFonts w:ascii="Calibri" w:eastAsia="Times New Roman" w:hAnsi="Calibri"/>
+                <w:color w:val="000000"/>
+                <w:sz w:val="22"/>
+                <w:szCs w:val="22"/>
+                <w:lang w:val="en-IN" w:eastAsia="en-IN"/>
+              </w:rPr>
+              <w:t>1st Quartile</w:t>
+            </w:r>
+          </w:p>
+        </w:tc>
+        <w:tc>
+          <w:tcPr>
+            <w:tcW w:w="1011" w:type="dxa"/>
+            <w:tcBorders>
+              <w:top w:val="single" w:sz="4" w:space="0" w:color="auto"/>
+              <w:left w:val="nil"/>
+              <w:bottom w:val="single" w:sz="4" w:space="0" w:color="auto"/>
+              <w:right w:val="single" w:sz="4" w:space="0" w:color="auto"/>
+            </w:tcBorders>
+            <w:noWrap/>
+            <w:vAlign w:val="bottom"/>
+            <w:hideMark/>
+          </w:tcPr>
+          <w:p>
+            <w:pPr>
+              <w:rPr>
+                <w:rFonts w:ascii="Calibri" w:eastAsia="Times New Roman" w:hAnsi="Calibri"/>
+                <w:color w:val="000000"/>
+                <w:sz w:val="22"/>
+                <w:szCs w:val="22"/>
+                <w:lang w:val="en-IN" w:eastAsia="en-IN"/>
+              </w:rPr>
+            </w:pPr>
+            <w:r>
+              <w:rPr>
+                <w:rFonts w:ascii="Calibri" w:eastAsia="Times New Roman" w:hAnsi="Calibri"/>
+                <w:color w:val="000000"/>
+                <w:sz w:val="22"/>
+                <w:szCs w:val="22"/>
+                <w:lang w:val="en-IN" w:eastAsia="en-IN"/>
+              </w:rPr>
+              <w:t>Median</w:t>
+            </w:r>
+          </w:p>
+        </w:tc>
+        <w:tc>
+          <w:tcPr>
+            <w:tcW w:w="884" w:type="dxa"/>
+            <w:tcBorders>
+              <w:top w:val="single" w:sz="4" w:space="0" w:color="auto"/>
+              <w:left w:val="nil"/>
+              <w:bottom w:val="single" w:sz="4" w:space="0" w:color="auto"/>
+              <w:right w:val="single" w:sz="4" w:space="0" w:color="auto"/>
+            </w:tcBorders>
+            <w:noWrap/>
+            <w:vAlign w:val="bottom"/>
+            <w:hideMark/>
+          </w:tcPr>
+          <w:p>
+            <w:pPr>
+              <w:rPr>
+                <w:rFonts w:ascii="Calibri" w:eastAsia="Times New Roman" w:hAnsi="Calibri"/>
+                <w:color w:val="000000"/>
+                <w:sz w:val="22"/>
+                <w:szCs w:val="22"/>
+                <w:lang w:val="en-IN" w:eastAsia="en-IN"/>
+              </w:rPr>
+            </w:pPr>
+            <w:r>
+              <w:rPr>
+                <w:rFonts w:ascii="Calibri" w:eastAsia="Times New Roman" w:hAnsi="Calibri"/>
+                <w:color w:val="000000"/>
+                <w:sz w:val="22"/>
+                <w:szCs w:val="22"/>
+                <w:lang w:val="en-IN" w:eastAsia="en-IN"/>
+              </w:rPr>
+              <w:t>Mean</w:t>
+            </w:r>
+          </w:p>
+        </w:tc>
+        <w:tc>
+          <w:tcPr>
+            <w:tcW w:w="1409" w:type="dxa"/>
+            <w:tcBorders>
+              <w:top w:val="single" w:sz="4" w:space="0" w:color="auto"/>
+              <w:left w:val="nil"/>
+              <w:bottom w:val="single" w:sz="4" w:space="0" w:color="auto"/>
+              <w:right w:val="single" w:sz="4" w:space="0" w:color="auto"/>
+            </w:tcBorders>
+            <w:noWrap/>
+            <w:vAlign w:val="bottom"/>
+            <w:hideMark/>
+          </w:tcPr>
+          <w:p>
+            <w:pPr>
+              <w:rPr>
+                <w:rFonts w:ascii="Calibri" w:eastAsia="Times New Roman" w:hAnsi="Calibri"/>
+                <w:color w:val="000000"/>
+                <w:sz w:val="22"/>
+                <w:szCs w:val="22"/>
+                <w:lang w:val="en-IN" w:eastAsia="en-IN"/>
+              </w:rPr>
+            </w:pPr>
+            <w:r>
+              <w:rPr>
+                <w:rFonts w:ascii="Calibri" w:eastAsia="Times New Roman" w:hAnsi="Calibri"/>
+                <w:color w:val="000000"/>
+                <w:sz w:val="22"/>
+                <w:szCs w:val="22"/>
+                <w:lang w:val="en-IN" w:eastAsia="en-IN"/>
+              </w:rPr>
+              <w:t>3rd Quartile</w:t>
+            </w:r>
+          </w:p>
+        </w:tc>
+        <w:tc>
+          <w:tcPr>
+            <w:tcW w:w="884" w:type="dxa"/>
+            <w:tcBorders>
+              <w:top w:val="single" w:sz="4" w:space="0" w:color="auto"/>
+              <w:left w:val="nil"/>
+              <w:bottom w:val="single" w:sz="4" w:space="0" w:color="auto"/>
+              <w:right w:val="single" w:sz="4" w:space="0" w:color="auto"/>
+            </w:tcBorders>
+            <w:noWrap/>
+            <w:vAlign w:val="bottom"/>
+            <w:hideMark/>
+          </w:tcPr>
+          <w:p>
+            <w:pPr>
+              <w:rPr>
+                <w:rFonts w:ascii="Calibri" w:eastAsia="Times New Roman" w:hAnsi="Calibri"/>
+                <w:color w:val="000000"/>
+                <w:sz w:val="22"/>
+                <w:szCs w:val="22"/>
+                <w:lang w:val="en-IN" w:eastAsia="en-IN"/>
+              </w:rPr>
+            </w:pPr>
+            <w:r>
+              <w:rPr>
+                <w:rFonts w:ascii="Calibri" w:eastAsia="Times New Roman" w:hAnsi="Calibri"/>
+                <w:color w:val="000000"/>
+                <w:sz w:val="22"/>
+                <w:szCs w:val="22"/>
+                <w:lang w:val="en-IN" w:eastAsia="en-IN"/>
+              </w:rPr>
+              <w:t>Max.</w:t>
+            </w:r>
+          </w:p>
+        </w:tc>
+      </w:tr>
+      <w:tr>
+        <w:trPr>
+          <w:trHeight w:val="300"/>
+        </w:trPr>
+        <w:tc>
+          <w:tcPr>
+            <w:tcW w:w="884" w:type="dxa"/>
+            <w:tcBorders>
+              <w:top w:val="nil"/>
+              <w:left w:val="single" w:sz="4" w:space="0" w:color="auto"/>
+              <w:bottom w:val="single" w:sz="4" w:space="0" w:color="auto"/>
+              <w:right w:val="single" w:sz="4" w:space="0" w:color="auto"/>
+            </w:tcBorders>
+            <w:noWrap/>
+            <w:vAlign w:val="bottom"/>
+            <w:hideMark/>
+          </w:tcPr>
+          <w:p>
+            <w:pPr>
+              <w:jc w:val="right"/>
+              <w:rPr>
+                <w:rFonts w:ascii="Calibri" w:eastAsia="Times New Roman" w:hAnsi="Calibri"/>
+                <w:color w:val="000000"/>
+                <w:sz w:val="22"/>
+                <w:szCs w:val="22"/>
+                <w:lang w:val="en-IN" w:eastAsia="en-IN"/>
+              </w:rPr>
+            </w:pPr>
+            <w:r>
+              <w:rPr>
+                <w:rFonts w:ascii="Calibri" w:eastAsia="Times New Roman" w:hAnsi="Calibri"/>
+                <w:color w:val="000000"/>
+                <w:sz w:val="22"/>
+                <w:szCs w:val="22"/>
+                <w:lang w:val="en-IN" w:eastAsia="en-IN"/>
+              </w:rPr>
+              <w:t>54470</w:t>
+            </w:r>
+          </w:p>
+        </w:tc>
+        <w:tc>
+          <w:tcPr>
+            <w:tcW w:w="1377" w:type="dxa"/>
+            <w:tcBorders>
+              <w:top w:val="nil"/>
+              <w:left w:val="nil"/>
+              <w:bottom w:val="single" w:sz="4" w:space="0" w:color="auto"/>
+              <w:right w:val="single" w:sz="4" w:space="0" w:color="auto"/>
+            </w:tcBorders>
+            <w:noWrap/>
+            <w:vAlign w:val="bottom"/>
+            <w:hideMark/>
+          </w:tcPr>
+          <w:p>
+            <w:pPr>
+              <w:jc w:val="right"/>
+              <w:rPr>
+                <w:rFonts w:ascii="Calibri" w:eastAsia="Times New Roman" w:hAnsi="Calibri"/>
+                <w:color w:val="000000"/>
+                <w:sz w:val="22"/>
+                <w:szCs w:val="22"/>
+                <w:lang w:val="en-IN" w:eastAsia="en-IN"/>
+              </w:rPr>
+            </w:pPr>
+            <w:r>
+              <w:rPr>
+                <w:rFonts w:ascii="Calibri" w:eastAsia="Times New Roman" w:hAnsi="Calibri"/>
+                <w:color w:val="000000"/>
+                <w:sz w:val="22"/>
+                <w:szCs w:val="22"/>
+                <w:lang w:val="en-IN" w:eastAsia="en-IN"/>
+              </w:rPr>
+              <w:t>63980</w:t>
+            </w:r>
+          </w:p>
+        </w:tc>
+        <w:tc>
+          <w:tcPr>
+            <w:tcW w:w="1011" w:type="dxa"/>
+            <w:tcBorders>
+              <w:top w:val="nil"/>
+              <w:left w:val="nil"/>
+              <w:bottom w:val="single" w:sz="4" w:space="0" w:color="auto"/>
+              <w:right w:val="single" w:sz="4" w:space="0" w:color="auto"/>
+            </w:tcBorders>
+            <w:noWrap/>
+            <w:vAlign w:val="bottom"/>
+            <w:hideMark/>
+          </w:tcPr>
+          <w:p>
+            <w:pPr>
+              <w:jc w:val="right"/>
+              <w:rPr>
+                <w:rFonts w:ascii="Calibri" w:eastAsia="Times New Roman" w:hAnsi="Calibri"/>
+                <w:color w:val="000000"/>
+                <w:sz w:val="22"/>
+                <w:szCs w:val="22"/>
+                <w:lang w:val="en-IN" w:eastAsia="en-IN"/>
+              </w:rPr>
+            </w:pPr>
+            <w:r>
+              <w:rPr>
+                <w:rFonts w:ascii="Calibri" w:eastAsia="Times New Roman" w:hAnsi="Calibri"/>
+                <w:color w:val="000000"/>
+                <w:sz w:val="22"/>
+                <w:szCs w:val="22"/>
+                <w:lang w:val="en-IN" w:eastAsia="en-IN"/>
+              </w:rPr>
+              <w:t>67380</w:t>
+            </w:r>
+          </w:p>
+        </w:tc>
+        <w:tc>
+          <w:tcPr>
+            <w:tcW w:w="884" w:type="dxa"/>
+            <w:tcBorders>
+              <w:top w:val="nil"/>
+              <w:left w:val="nil"/>
+              <w:bottom w:val="single" w:sz="4" w:space="0" w:color="auto"/>
+              <w:right w:val="single" w:sz="4" w:space="0" w:color="auto"/>
+            </w:tcBorders>
+            <w:noWrap/>
+            <w:vAlign w:val="bottom"/>
+            <w:hideMark/>
+          </w:tcPr>
+          <w:p>
+            <w:pPr>
+              <w:jc w:val="right"/>
+              <w:rPr>
+                <w:rFonts w:ascii="Calibri" w:eastAsia="Times New Roman" w:hAnsi="Calibri"/>
+                <w:color w:val="000000"/>
+                <w:sz w:val="22"/>
+                <w:szCs w:val="22"/>
+                <w:lang w:val="en-IN" w:eastAsia="en-IN"/>
+              </w:rPr>
+            </w:pPr>
+            <w:r>
+              <w:rPr>
+                <w:rFonts w:ascii="Calibri" w:eastAsia="Times New Roman" w:hAnsi="Calibri"/>
+                <w:color w:val="000000"/>
+                <w:sz w:val="22"/>
+                <w:szCs w:val="22"/>
+                <w:lang w:val="en-IN" w:eastAsia="en-IN"/>
+              </w:rPr>
+              <w:t>67760</w:t>
+            </w:r>
+          </w:p>
+        </w:tc>
+        <w:tc>
+          <w:tcPr>
+            <w:tcW w:w="1409" w:type="dxa"/>
+            <w:tcBorders>
+              <w:top w:val="nil"/>
+              <w:left w:val="nil"/>
+              <w:bottom w:val="single" w:sz="4" w:space="0" w:color="auto"/>
+              <w:right w:val="single" w:sz="4" w:space="0" w:color="auto"/>
+            </w:tcBorders>
+            <w:noWrap/>
+            <w:vAlign w:val="bottom"/>
+            <w:hideMark/>
+          </w:tcPr>
+          <w:p>
+            <w:pPr>
+              <w:jc w:val="right"/>
+              <w:rPr>
+                <w:rFonts w:ascii="Calibri" w:eastAsia="Times New Roman" w:hAnsi="Calibri"/>
+                <w:color w:val="000000"/>
+                <w:sz w:val="22"/>
+                <w:szCs w:val="22"/>
+                <w:lang w:val="en-IN" w:eastAsia="en-IN"/>
+              </w:rPr>
+            </w:pPr>
+            <w:r>
+              <w:rPr>
+                <w:rFonts w:ascii="Calibri" w:eastAsia="Times New Roman" w:hAnsi="Calibri"/>
+                <w:color w:val="000000"/>
+                <w:sz w:val="22"/>
+                <w:szCs w:val="22"/>
+                <w:lang w:val="en-IN" w:eastAsia="en-IN"/>
+              </w:rPr>
+              <w:t>73040</w:t>
+            </w:r>
+          </w:p>
+        </w:tc>
+        <w:tc>
+          <w:tcPr>
+            <w:tcW w:w="884" w:type="dxa"/>
+            <w:tcBorders>
+              <w:top w:val="nil"/>
+              <w:left w:val="nil"/>
+              <w:bottom w:val="single" w:sz="4" w:space="0" w:color="auto"/>
+              <w:right w:val="single" w:sz="4" w:space="0" w:color="auto"/>
+            </w:tcBorders>
+            <w:noWrap/>
+            <w:vAlign w:val="bottom"/>
+            <w:hideMark/>
+          </w:tcPr>
+          <w:p>
+            <w:pPr>
+              <w:jc w:val="right"/>
+              <w:rPr>
+                <w:rFonts w:ascii="Calibri" w:eastAsia="Times New Roman" w:hAnsi="Calibri"/>
+                <w:color w:val="000000"/>
+                <w:sz w:val="22"/>
+                <w:szCs w:val="22"/>
+                <w:lang w:val="en-IN" w:eastAsia="en-IN"/>
+              </w:rPr>
+            </w:pPr>
+            <w:r>
+              <w:rPr>
+                <w:rFonts w:ascii="Calibri" w:eastAsia="Times New Roman" w:hAnsi="Calibri"/>
+                <w:color w:val="000000"/>
+                <w:sz w:val="22"/>
+                <w:szCs w:val="22"/>
+                <w:lang w:val="en-IN" w:eastAsia="en-IN"/>
+              </w:rPr>
+              <w:t>77080</w:t>
+            </w:r>
+          </w:p>
+        </w:tc>
+      </w:tr>
+    </w:tbl>
+    <w:p>
+      <w:pPr>
+        <w:pStyle w:val="BodyText"/>
+      </w:pPr>
+    </w:p>
+    <w:p>
+      <w:pPr>
+        <w:pStyle w:val="BodyText"/>
+      </w:pPr>
+    </w:p>
+    <w:p>
+      <w:pPr>
+        <w:pStyle w:val="BodyText"/>
+      </w:pPr>
+    </w:p>
+    <w:p>
+      <w:pPr>
+        <w:pStyle w:val="BodyText"/>
+      </w:pPr>
+    </w:p>
+    <w:p>
+      <w:pPr>
+        <w:pStyle w:val="BodyText"/>
+      </w:pPr>
+      <w:r>
+        <w:rPr>
+          <w:noProof/>
+          <w:lang w:val="en-IN" w:eastAsia="en-IN"/>
+        </w:rPr>
+        <w:lastRenderedPageBreak/>
+        <w:drawing>
+          <wp:inline distT="0" distB="0" distL="0" distR="0" wp14:anchorId="57E42DDA" wp14:editId="67BFEEBE">
+            <wp:extent cx="6772275" cy="2552700"/>
+            <wp:effectExtent l="0" t="0" r="9525" b="0"/>
+            <wp:docPr id="3" name="Picture 3"/>
+            <wp:cNvGraphicFramePr>
+              <a:graphicFrameLocks xmlns:a="http://schemas.openxmlformats.org/drawingml/2006/main" noChangeAspect="1"/>
+            </wp:cNvGraphicFramePr>
+            <a:graphic xmlns:a="http://schemas.openxmlformats.org/drawingml/2006/main">
+              <a:graphicData uri="http://schemas.openxmlformats.org/drawingml/2006/picture">
+                <pic:pic xmlns:pic="http://schemas.openxmlformats.org/drawingml/2006/picture">
+                  <pic:nvPicPr>
+                    <pic:cNvPr id="0" name="Picture 7"/>
+                    <pic:cNvPicPr>
+                      <a:picLocks noChangeAspect="1" noChangeArrowheads="1"/>
+                    </pic:cNvPicPr>
+                  </pic:nvPicPr>
+                  <pic:blipFill>
+                    <a:blip r:embed="rId18">
+                      <a:extLst>
+                        <a:ext uri="{28A0092B-C50C-407E-A947-70E740481C1C}">
+                          <a14:useLocalDpi xmlns:a14="http://schemas.microsoft.com/office/drawing/2010/main" val="0"/>
+                        </a:ext>
+                      </a:extLst>
+                    </a:blip>
+                    <a:srcRect/>
+                    <a:stretch>
+                      <a:fillRect/>
+                    </a:stretch>
+                  </pic:blipFill>
+                  <pic:spPr bwMode="auto">
+                    <a:xfrm>
+                      <a:off x="0" y="0"/>
+                      <a:ext cx="6772275" cy="2552700"/>
+                    </a:xfrm>
+                    <a:prstGeom prst="rect">
+                      <a:avLst/>
+                    </a:prstGeom>
+                    <a:noFill/>
+                    <a:ln>
+                      <a:noFill/>
+                    </a:ln>
+                  </pic:spPr>
+                </pic:pic>
+              </a:graphicData>
+            </a:graphic>
+          </wp:inline>
+        </w:drawing>
+      </w:r>
+    </w:p>
+    <w:p>
+      <w:pPr>
+        <w:pStyle w:val="BodyText"/>
+      </w:pPr>
+    </w:p>
+    <w:p>
+      <w:pPr>
+        <w:pStyle w:val="BodyText"/>
+      </w:pPr>
+    </w:p>
+    <w:p>
+      <w:pPr>
+        <w:pStyle w:val="BodyText"/>
+      </w:pPr>
+      <w:r>
+        <w:rPr>
+          <w:noProof/>
+          <w:lang w:val="en-IN" w:eastAsia="en-IN"/>
+        </w:rPr>
+        <w:drawing>
+          <wp:inline distT="0" distB="0" distL="0" distR="0" wp14:anchorId="4936D41A" wp14:editId="5773C48F">
+            <wp:extent cx="5943600" cy="2324100"/>
+            <wp:effectExtent l="0" t="0" r="0" b="0"/>
+            <wp:docPr id="2" name="Picture 2"/>
+            <wp:cNvGraphicFramePr>
+              <a:graphicFrameLocks xmlns:a="http://schemas.openxmlformats.org/drawingml/2006/main" noChangeAspect="1"/>
+            </wp:cNvGraphicFramePr>
+            <a:graphic xmlns:a="http://schemas.openxmlformats.org/drawingml/2006/main">
+              <a:graphicData uri="http://schemas.openxmlformats.org/drawingml/2006/picture">
+                <pic:pic xmlns:pic="http://schemas.openxmlformats.org/drawingml/2006/picture">
+                  <pic:nvPicPr>
+                    <pic:cNvPr id="0" name="Picture 8"/>
+                    <pic:cNvPicPr>
+                      <a:picLocks noChangeAspect="1" noChangeArrowheads="1"/>
+                    </pic:cNvPicPr>
+                  </pic:nvPicPr>
+                  <pic:blipFill>
+                    <a:blip r:embed="rId19">
+                      <a:extLst>
+                        <a:ext uri="{28A0092B-C50C-407E-A947-70E740481C1C}">
+                          <a14:useLocalDpi xmlns:a14="http://schemas.microsoft.com/office/drawing/2010/main" val="0"/>
+                        </a:ext>
+                      </a:extLst>
+                    </a:blip>
+                    <a:srcRect/>
+                    <a:stretch>
+                      <a:fillRect/>
+                    </a:stretch>
+                  </pic:blipFill>
+                  <pic:spPr bwMode="auto">
+                    <a:xfrm>
+                      <a:off x="0" y="0"/>
+                      <a:ext cx="5943600" cy="2324100"/>
+                    </a:xfrm>
+                    <a:prstGeom prst="rect">
+                      <a:avLst/>
+                    </a:prstGeom>
+                    <a:noFill/>
+                    <a:ln>
+                      <a:noFill/>
+                    </a:ln>
+                  </pic:spPr>
+                </pic:pic>
+              </a:graphicData>
+            </a:graphic>
+          </wp:inline>
+        </w:drawing>
+      </w:r>
+    </w:p>
+    <w:p>
+      <w:pPr>
+        <w:pStyle w:val="Label"/>
+        <w:spacing w:line="240" w:lineRule="auto"/>
+        <w:jc w:val="both"/>
+        <w:rPr>
+          <w:rFonts w:ascii="Calibri" w:hAnsi="Calibri"/>
+          <w:color w:val="auto"/>
+          <w:lang w:val="en-US"/>
+        </w:rPr>
+      </w:pPr>
     </w:p>
     <w:p>
       <w:pPr>
@@ -1706,7 +2741,6 @@
     <w:p>
       <w:pPr>
         <w:pStyle w:val="Label"/>
-        <w:spacing w:line="240" w:lineRule="auto"/>
         <w:jc w:val="both"/>
         <w:rPr>
           <w:rFonts w:ascii="Calibri" w:hAnsi="Calibri"/>
@@ -1716,12 +2750,7 @@
           <w:lang w:val="en-US"/>
         </w:rPr>
       </w:pPr>
-    </w:p>
-    <w:p>
-      <w:pPr>
-        <w:pStyle w:val="Label"/>
-        <w:spacing w:line="240" w:lineRule="auto"/>
-        <w:jc w:val="both"/>
+      <w:r>
         <w:rPr>
           <w:rFonts w:ascii="Calibri" w:hAnsi="Calibri"/>
           <w:b/>
@@ -1729,7 +2758,8 @@
           <w:sz w:val="32"/>
           <w:lang w:val="en-US"/>
         </w:rPr>
-      </w:pPr>
+        <w:t>Interpretation/Inferences from the Analysis</w:t>
+      </w:r>
     </w:p>
     <w:p>
       <w:pPr>
@@ -1759,8 +2789,6 @@
         </w:rPr>
       </w:pPr>
     </w:p>
-    <w:bookmarkEnd w:id="0"/>
-    <w:bookmarkEnd w:id="1"/>
     <w:p>
       <w:pPr>
         <w:pStyle w:val="Label"/>
@@ -1775,9 +2803,39 @@
         </w:rPr>
       </w:pPr>
     </w:p>
+    <w:p>
+      <w:pPr>
+        <w:pStyle w:val="Label"/>
+        <w:spacing w:line="240" w:lineRule="auto"/>
+        <w:jc w:val="both"/>
+        <w:rPr>
+          <w:rFonts w:ascii="Calibri" w:hAnsi="Calibri"/>
+          <w:b/>
+          <w:color w:val="auto"/>
+          <w:sz w:val="32"/>
+          <w:lang w:val="en-US"/>
+        </w:rPr>
+      </w:pPr>
+    </w:p>
+    <w:bookmarkEnd w:id="0"/>
+    <w:bookmarkEnd w:id="1"/>
+    <w:p>
+      <w:pPr>
+        <w:pStyle w:val="Label"/>
+        <w:spacing w:line="240" w:lineRule="auto"/>
+        <w:jc w:val="both"/>
+        <w:rPr>
+          <w:rFonts w:ascii="Calibri" w:hAnsi="Calibri"/>
+          <w:b/>
+          <w:color w:val="auto"/>
+          <w:sz w:val="32"/>
+          <w:lang w:val="en-US"/>
+        </w:rPr>
+      </w:pPr>
+    </w:p>
     <w:sectPr>
-      <w:headerReference w:type="default" r:id="rId14"/>
-      <w:footerReference w:type="default" r:id="rId15"/>
+      <w:headerReference w:type="default" r:id="rId20"/>
+      <w:footerReference w:type="default" r:id="rId21"/>
       <w:pgSz w:w="11900" w:h="16840"/>
       <w:pgMar w:top="1440" w:right="1440" w:bottom="1440" w:left="1440" w:header="288" w:footer="720" w:gutter="0"/>
       <w:pgBorders w:offsetFrom="page">
@@ -6994,7 +8052,7 @@
   <w:num w:numId="7">
     <w:abstractNumId w:val="30"/>
     <w:lvlOverride w:ilvl="0">
-      <w:lvl w:ilvl="0" w:tplc="331AE320">
+      <w:lvl w:ilvl="0" w:tplc="E6E2319E">
         <w:start w:val="1"/>
         <w:numFmt w:val="bullet"/>
         <w:lvlText w:val="-"/>
@@ -7021,7 +8079,7 @@
       </w:lvl>
     </w:lvlOverride>
     <w:lvlOverride w:ilvl="1">
-      <w:lvl w:ilvl="1" w:tplc="EE1A062A">
+      <w:lvl w:ilvl="1" w:tplc="F82AF6C2">
         <w:start w:val="1"/>
         <w:numFmt w:val="bullet"/>
         <w:lvlText w:val="-"/>
@@ -7048,7 +8106,7 @@
       </w:lvl>
     </w:lvlOverride>
     <w:lvlOverride w:ilvl="2">
-      <w:lvl w:ilvl="2" w:tplc="CCFA29F2">
+      <w:lvl w:ilvl="2" w:tplc="3CB08F1E">
         <w:start w:val="1"/>
         <w:numFmt w:val="bullet"/>
         <w:lvlText w:val="-"/>
@@ -7075,7 +8133,7 @@
       </w:lvl>
     </w:lvlOverride>
     <w:lvlOverride w:ilvl="3">
-      <w:lvl w:ilvl="3" w:tplc="A68265A2">
+      <w:lvl w:ilvl="3" w:tplc="E74A93BE">
         <w:start w:val="1"/>
         <w:numFmt w:val="bullet"/>
         <w:lvlText w:val="-"/>
@@ -7102,7 +8160,7 @@
       </w:lvl>
     </w:lvlOverride>
     <w:lvlOverride w:ilvl="4">
-      <w:lvl w:ilvl="4" w:tplc="6F6A908C">
+      <w:lvl w:ilvl="4" w:tplc="5A109C26">
         <w:start w:val="1"/>
         <w:numFmt w:val="bullet"/>
         <w:lvlText w:val="-"/>
@@ -7129,7 +8187,7 @@
       </w:lvl>
     </w:lvlOverride>
     <w:lvlOverride w:ilvl="5">
-      <w:lvl w:ilvl="5" w:tplc="F74243FE">
+      <w:lvl w:ilvl="5" w:tplc="D4EE2A38">
         <w:start w:val="1"/>
         <w:numFmt w:val="bullet"/>
         <w:lvlText w:val="-"/>
@@ -7156,7 +8214,7 @@
       </w:lvl>
     </w:lvlOverride>
     <w:lvlOverride w:ilvl="6">
-      <w:lvl w:ilvl="6" w:tplc="D4BCBF8E">
+      <w:lvl w:ilvl="6" w:tplc="097889EE">
         <w:start w:val="1"/>
         <w:numFmt w:val="bullet"/>
         <w:lvlText w:val="-"/>
@@ -7183,7 +8241,7 @@
       </w:lvl>
     </w:lvlOverride>
     <w:lvlOverride w:ilvl="7">
-      <w:lvl w:ilvl="7" w:tplc="5042709C">
+      <w:lvl w:ilvl="7" w:tplc="F3BC35B2">
         <w:start w:val="1"/>
         <w:numFmt w:val="bullet"/>
         <w:lvlText w:val="-"/>
@@ -7210,7 +8268,7 @@
       </w:lvl>
     </w:lvlOverride>
     <w:lvlOverride w:ilvl="8">
-      <w:lvl w:ilvl="8" w:tplc="9A2AC5EA">
+      <w:lvl w:ilvl="8" w:tplc="55728856">
         <w:start w:val="1"/>
         <w:numFmt w:val="bullet"/>
         <w:lvlText w:val="-"/>
@@ -7369,6 +8427,7 @@
     <w:lsdException w:name="caption" w:uiPriority="35" w:qFormat="1"/>
     <w:lsdException w:name="Title" w:semiHidden="0" w:uiPriority="10" w:unhideWhenUsed="0" w:qFormat="1"/>
     <w:lsdException w:name="Default Paragraph Font" w:uiPriority="1"/>
+    <w:lsdException w:name="Body Text" w:uiPriority="0" w:qFormat="1"/>
     <w:lsdException w:name="Subtitle" w:semiHidden="0" w:uiPriority="11" w:unhideWhenUsed="0" w:qFormat="1"/>
     <w:lsdException w:name="Hyperlink" w:uiPriority="0"/>
     <w:lsdException w:name="Strong" w:semiHidden="0" w:uiPriority="22" w:unhideWhenUsed="0" w:qFormat="1"/>
@@ -7536,6 +8595,7 @@
   <w:style w:type="character" w:default="1" w:styleId="DefaultParagraphFont">
     <w:name w:val="Default Paragraph Font"/>
     <w:uiPriority w:val="1"/>
+    <w:semiHidden/>
     <w:unhideWhenUsed/>
   </w:style>
   <w:style w:type="table" w:default="1" w:styleId="TableNormal">
@@ -8305,6 +9365,44 @@
       <w:ind w:left="720"/>
       <w:contextualSpacing/>
     </w:pPr>
+  </w:style>
+  <w:style w:type="paragraph" w:styleId="BodyText">
+    <w:name w:val="Body Text"/>
+    <w:basedOn w:val="Normal"/>
+    <w:link w:val="BodyTextChar"/>
+    <w:semiHidden/>
+    <w:unhideWhenUsed/>
+    <w:qFormat/>
+    <w:rsid w:val="00C02389"/>
+    <w:pPr>
+      <w:pBdr>
+        <w:top w:val="none" w:sz="0" w:space="0" w:color="auto"/>
+        <w:left w:val="none" w:sz="0" w:space="0" w:color="auto"/>
+        <w:bottom w:val="none" w:sz="0" w:space="0" w:color="auto"/>
+        <w:right w:val="none" w:sz="0" w:space="0" w:color="auto"/>
+        <w:between w:val="none" w:sz="0" w:space="0" w:color="auto"/>
+        <w:bar w:val="none" w:sz="0" w:color="auto"/>
+      </w:pBdr>
+      <w:spacing w:before="180" w:after="180"/>
+    </w:pPr>
+    <w:rPr>
+      <w:rFonts w:asciiTheme="minorHAnsi" w:eastAsiaTheme="minorHAnsi" w:hAnsiTheme="minorHAnsi" w:cstheme="minorBidi"/>
+      <w:bdr w:val="none" w:sz="0" w:space="0" w:color="auto"/>
+    </w:rPr>
+  </w:style>
+  <w:style w:type="character" w:customStyle="1" w:styleId="BodyTextChar">
+    <w:name w:val="Body Text Char"/>
+    <w:basedOn w:val="DefaultParagraphFont"/>
+    <w:link w:val="BodyText"/>
+    <w:semiHidden/>
+    <w:rsid w:val="00C02389"/>
+    <w:rPr>
+      <w:rFonts w:asciiTheme="minorHAnsi" w:eastAsiaTheme="minorHAnsi" w:hAnsiTheme="minorHAnsi" w:cstheme="minorBidi"/>
+      <w:sz w:val="24"/>
+      <w:szCs w:val="24"/>
+      <w:bdr w:val="none" w:sz="0" w:space="0" w:color="auto"/>
+      <w:lang w:val="en-US" w:eastAsia="en-US"/>
+    </w:rPr>
   </w:style>
 </w:styles>
 </file>
@@ -8356,6 +9454,7 @@
     <w:lsdException w:name="caption" w:uiPriority="35" w:qFormat="1"/>
     <w:lsdException w:name="Title" w:semiHidden="0" w:uiPriority="10" w:unhideWhenUsed="0" w:qFormat="1"/>
     <w:lsdException w:name="Default Paragraph Font" w:uiPriority="1"/>
+    <w:lsdException w:name="Body Text" w:uiPriority="0" w:qFormat="1"/>
     <w:lsdException w:name="Subtitle" w:semiHidden="0" w:uiPriority="11" w:unhideWhenUsed="0" w:qFormat="1"/>
     <w:lsdException w:name="Hyperlink" w:uiPriority="0"/>
     <w:lsdException w:name="Strong" w:semiHidden="0" w:uiPriority="22" w:unhideWhenUsed="0" w:qFormat="1"/>
@@ -8523,6 +9622,7 @@
   <w:style w:type="character" w:default="1" w:styleId="DefaultParagraphFont">
     <w:name w:val="Default Paragraph Font"/>
     <w:uiPriority w:val="1"/>
+    <w:semiHidden/>
     <w:unhideWhenUsed/>
   </w:style>
   <w:style w:type="table" w:default="1" w:styleId="TableNormal">
@@ -9292,6 +10392,44 @@
       <w:ind w:left="720"/>
       <w:contextualSpacing/>
     </w:pPr>
+  </w:style>
+  <w:style w:type="paragraph" w:styleId="BodyText">
+    <w:name w:val="Body Text"/>
+    <w:basedOn w:val="Normal"/>
+    <w:link w:val="BodyTextChar"/>
+    <w:semiHidden/>
+    <w:unhideWhenUsed/>
+    <w:qFormat/>
+    <w:rsid w:val="00C02389"/>
+    <w:pPr>
+      <w:pBdr>
+        <w:top w:val="none" w:sz="0" w:space="0" w:color="auto"/>
+        <w:left w:val="none" w:sz="0" w:space="0" w:color="auto"/>
+        <w:bottom w:val="none" w:sz="0" w:space="0" w:color="auto"/>
+        <w:right w:val="none" w:sz="0" w:space="0" w:color="auto"/>
+        <w:between w:val="none" w:sz="0" w:space="0" w:color="auto"/>
+        <w:bar w:val="none" w:sz="0" w:color="auto"/>
+      </w:pBdr>
+      <w:spacing w:before="180" w:after="180"/>
+    </w:pPr>
+    <w:rPr>
+      <w:rFonts w:asciiTheme="minorHAnsi" w:eastAsiaTheme="minorHAnsi" w:hAnsiTheme="minorHAnsi" w:cstheme="minorBidi"/>
+      <w:bdr w:val="none" w:sz="0" w:space="0" w:color="auto"/>
+    </w:rPr>
+  </w:style>
+  <w:style w:type="character" w:customStyle="1" w:styleId="BodyTextChar">
+    <w:name w:val="Body Text Char"/>
+    <w:basedOn w:val="DefaultParagraphFont"/>
+    <w:link w:val="BodyText"/>
+    <w:semiHidden/>
+    <w:rsid w:val="00C02389"/>
+    <w:rPr>
+      <w:rFonts w:asciiTheme="minorHAnsi" w:eastAsiaTheme="minorHAnsi" w:hAnsiTheme="minorHAnsi" w:cstheme="minorBidi"/>
+      <w:sz w:val="24"/>
+      <w:szCs w:val="24"/>
+      <w:bdr w:val="none" w:sz="0" w:space="0" w:color="auto"/>
+      <w:lang w:val="en-US" w:eastAsia="en-US"/>
+    </w:rPr>
   </w:style>
 </w:styles>
 </file>
@@ -10727,7 +11865,7 @@
 </file>
 
 <file path=customXml/itemProps1.xml><?xml version="1.0" encoding="utf-8"?>
-<ds:datastoreItem xmlns:ds="http://schemas.openxmlformats.org/officeDocument/2006/customXml" ds:itemID="{10433375-9E34-4B35-AD77-1BDE924A8F1B}">
+<ds:datastoreItem xmlns:ds="http://schemas.openxmlformats.org/officeDocument/2006/customXml" ds:itemID="{88FD4B11-0CB0-447C-A4F6-BB699FB3E762}">
   <ds:schemaRefs>
     <ds:schemaRef ds:uri="http://schemas.openxmlformats.org/officeDocument/2006/bibliography"/>
   </ds:schemaRefs>

</xml_diff>

<commit_message>
Added graphs and interpretation
</commit_message>
<xml_diff>
--- a/report/Business_Intelligence.docx
+++ b/report/Business_Intelligence.docx
@@ -116,7 +116,6 @@
           <w:szCs w:val="24"/>
         </w:rPr>
       </w:pPr>
-      <w:proofErr w:type="spellStart"/>
       <w:r>
         <w:rPr>
           <w:rFonts w:asciiTheme="majorHAnsi" w:hAnsiTheme="majorHAnsi"/>
@@ -124,9 +123,8 @@
           <w:sz w:val="26"/>
           <w:szCs w:val="24"/>
         </w:rPr>
-        <w:t>Kartik</w:t>
-      </w:r>
-      <w:proofErr w:type="spellEnd"/>
+        <w:t xml:space="preserve">Kartik Srinivasan </w:t>
+      </w:r>
       <w:r>
         <w:rPr>
           <w:rFonts w:asciiTheme="majorHAnsi" w:hAnsiTheme="majorHAnsi"/>
@@ -134,7 +132,7 @@
           <w:sz w:val="26"/>
           <w:szCs w:val="24"/>
         </w:rPr>
-        <w:t xml:space="preserve"> Srinivasan </w:t>
+        <w:t>(GMITE10130</w:t>
       </w:r>
       <w:r>
         <w:rPr>
@@ -143,7 +141,7 @@
           <w:sz w:val="26"/>
           <w:szCs w:val="24"/>
         </w:rPr>
-        <w:t>(GMITE10130</w:t>
+        <w:t>)</w:t>
       </w:r>
       <w:r>
         <w:rPr>
@@ -152,30 +150,29 @@
           <w:sz w:val="26"/>
           <w:szCs w:val="24"/>
         </w:rPr>
-        <w:t>)</w:t>
-      </w:r>
-      <w:r>
+        <w:t xml:space="preserve"> </w:t>
+      </w:r>
+    </w:p>
+    <w:p>
+      <w:pPr>
+        <w:pStyle w:val="Body"/>
+        <w:jc w:val="center"/>
         <w:rPr>
           <w:rFonts w:asciiTheme="majorHAnsi" w:hAnsiTheme="majorHAnsi"/>
           <w:b/>
           <w:sz w:val="26"/>
           <w:szCs w:val="24"/>
         </w:rPr>
-        <w:t xml:space="preserve"> </w:t>
-      </w:r>
-    </w:p>
-    <w:p>
-      <w:pPr>
-        <w:pStyle w:val="Body"/>
-        <w:jc w:val="center"/>
+      </w:pPr>
+      <w:r>
         <w:rPr>
           <w:rFonts w:asciiTheme="majorHAnsi" w:hAnsiTheme="majorHAnsi"/>
           <w:b/>
           <w:sz w:val="26"/>
           <w:szCs w:val="24"/>
         </w:rPr>
-      </w:pPr>
-      <w:proofErr w:type="spellStart"/>
+        <w:t xml:space="preserve">Nilesh Agarwal </w:t>
+      </w:r>
       <w:r>
         <w:rPr>
           <w:rFonts w:asciiTheme="majorHAnsi" w:hAnsiTheme="majorHAnsi"/>
@@ -183,9 +180,8 @@
           <w:sz w:val="26"/>
           <w:szCs w:val="24"/>
         </w:rPr>
-        <w:t>Nilesh</w:t>
-      </w:r>
-      <w:proofErr w:type="spellEnd"/>
+        <w:t>(GMITE10142</w:t>
+      </w:r>
       <w:r>
         <w:rPr>
           <w:rFonts w:asciiTheme="majorHAnsi" w:hAnsiTheme="majorHAnsi"/>
@@ -193,8 +189,14 @@
           <w:sz w:val="26"/>
           <w:szCs w:val="24"/>
         </w:rPr>
-        <w:t xml:space="preserve"> Agarwal </w:t>
-      </w:r>
+        <w:t>)</w:t>
+      </w:r>
+    </w:p>
+    <w:p>
+      <w:pPr>
+        <w:pStyle w:val="Body"/>
+        <w:jc w:val="center"/>
+      </w:pPr>
       <w:r>
         <w:rPr>
           <w:rFonts w:asciiTheme="majorHAnsi" w:hAnsiTheme="majorHAnsi"/>
@@ -202,42 +204,7 @@
           <w:sz w:val="26"/>
           <w:szCs w:val="24"/>
         </w:rPr>
-        <w:t>(GMITE10142</w:t>
-      </w:r>
-      <w:r>
-        <w:rPr>
-          <w:rFonts w:asciiTheme="majorHAnsi" w:hAnsiTheme="majorHAnsi"/>
-          <w:b/>
-          <w:sz w:val="26"/>
-          <w:szCs w:val="24"/>
-        </w:rPr>
-        <w:t>)</w:t>
-      </w:r>
-    </w:p>
-    <w:p>
-      <w:pPr>
-        <w:pStyle w:val="Body"/>
-        <w:jc w:val="center"/>
-      </w:pPr>
-      <w:proofErr w:type="spellStart"/>
-      <w:r>
-        <w:rPr>
-          <w:rFonts w:asciiTheme="majorHAnsi" w:hAnsiTheme="majorHAnsi"/>
-          <w:b/>
-          <w:sz w:val="26"/>
-          <w:szCs w:val="24"/>
-        </w:rPr>
-        <w:t>Surabhi</w:t>
-      </w:r>
-      <w:proofErr w:type="spellEnd"/>
-      <w:r>
-        <w:rPr>
-          <w:rFonts w:asciiTheme="majorHAnsi" w:hAnsiTheme="majorHAnsi"/>
-          <w:b/>
-          <w:sz w:val="26"/>
-          <w:szCs w:val="24"/>
-        </w:rPr>
-        <w:t xml:space="preserve"> Sharma </w:t>
+        <w:t xml:space="preserve">Surabhi Sharma </w:t>
       </w:r>
       <w:r>
         <w:rPr>
@@ -591,7 +558,6 @@
         </w:rPr>
         <w:t xml:space="preserve">Shankar </w:t>
       </w:r>
-      <w:proofErr w:type="spellStart"/>
       <w:r>
         <w:rPr>
           <w:rFonts w:asciiTheme="majorHAnsi" w:hAnsiTheme="majorHAnsi"/>
@@ -600,7 +566,6 @@
         </w:rPr>
         <w:t>Venkatagiri</w:t>
       </w:r>
-      <w:proofErr w:type="spellEnd"/>
     </w:p>
     <w:p>
       <w:pPr>
@@ -792,7 +757,6 @@
           <w:lang w:val="en-US"/>
         </w:rPr>
       </w:pPr>
-      <w:proofErr w:type="spellStart"/>
       <w:r>
         <w:rPr>
           <w:rFonts w:asciiTheme="majorHAnsi" w:hAnsiTheme="majorHAnsi"/>
@@ -800,9 +764,8 @@
           <w:color w:val="auto"/>
           <w:lang w:val="en-US"/>
         </w:rPr>
-        <w:t>Kartik</w:t>
-      </w:r>
-      <w:proofErr w:type="spellEnd"/>
+        <w:t>Kartik Srinivasan</w:t>
+      </w:r>
       <w:r>
         <w:rPr>
           <w:rFonts w:asciiTheme="majorHAnsi" w:hAnsiTheme="majorHAnsi"/>
@@ -810,7 +773,7 @@
           <w:color w:val="auto"/>
           <w:lang w:val="en-US"/>
         </w:rPr>
-        <w:t xml:space="preserve"> Srinivasan</w:t>
+        <w:t xml:space="preserve">, </w:t>
       </w:r>
       <w:r>
         <w:rPr>
@@ -819,9 +782,8 @@
           <w:color w:val="auto"/>
           <w:lang w:val="en-US"/>
         </w:rPr>
-        <w:t xml:space="preserve">, </w:t>
-      </w:r>
-      <w:proofErr w:type="spellStart"/>
+        <w:t>Nilesh Agarwal</w:t>
+      </w:r>
       <w:r>
         <w:rPr>
           <w:rFonts w:asciiTheme="majorHAnsi" w:hAnsiTheme="majorHAnsi"/>
@@ -829,9 +791,8 @@
           <w:color w:val="auto"/>
           <w:lang w:val="en-US"/>
         </w:rPr>
-        <w:t>Nilesh</w:t>
-      </w:r>
-      <w:proofErr w:type="spellEnd"/>
+        <w:t xml:space="preserve">, </w:t>
+      </w:r>
       <w:r>
         <w:rPr>
           <w:rFonts w:asciiTheme="majorHAnsi" w:hAnsiTheme="majorHAnsi"/>
@@ -839,36 +800,7 @@
           <w:color w:val="auto"/>
           <w:lang w:val="en-US"/>
         </w:rPr>
-        <w:t xml:space="preserve"> Agarwal</w:t>
-      </w:r>
-      <w:r>
-        <w:rPr>
-          <w:rFonts w:asciiTheme="majorHAnsi" w:hAnsiTheme="majorHAnsi"/>
-          <w:b/>
-          <w:color w:val="auto"/>
-          <w:lang w:val="en-US"/>
-        </w:rPr>
-        <w:t xml:space="preserve">, </w:t>
-      </w:r>
-      <w:proofErr w:type="spellStart"/>
-      <w:r>
-        <w:rPr>
-          <w:rFonts w:asciiTheme="majorHAnsi" w:hAnsiTheme="majorHAnsi"/>
-          <w:b/>
-          <w:color w:val="auto"/>
-          <w:lang w:val="en-US"/>
-        </w:rPr>
-        <w:t>Surabhi</w:t>
-      </w:r>
-      <w:proofErr w:type="spellEnd"/>
-      <w:r>
-        <w:rPr>
-          <w:rFonts w:asciiTheme="majorHAnsi" w:hAnsiTheme="majorHAnsi"/>
-          <w:b/>
-          <w:color w:val="auto"/>
-          <w:lang w:val="en-US"/>
-        </w:rPr>
-        <w:t xml:space="preserve"> Sharma</w:t>
+        <w:t>Surabhi Sharma</w:t>
       </w:r>
       <w:r>
         <w:rPr>
@@ -1017,12 +949,12 @@
           <w:footerReference w:type="default" r:id="rId11"/>
           <w:footerReference w:type="first" r:id="rId12"/>
           <w:pgSz w:w="11900" w:h="16840"/>
-          <w:pgMar w:top="1440" w:right="1440" w:bottom="1440" w:left="1440" w:header="288" w:footer="720" w:gutter="0"/>
+          <w:pgMar w:top="288" w:right="288" w:bottom="288" w:left="288" w:header="288" w:footer="720" w:gutter="0"/>
           <w:pgBorders w:offsetFrom="page">
             <w:top w:val="single" w:sz="4" w:space="30" w:color="auto"/>
-            <w:left w:val="single" w:sz="4" w:space="24" w:color="auto"/>
+            <w:left w:val="single" w:sz="4" w:space="10" w:color="auto"/>
             <w:bottom w:val="single" w:sz="4" w:space="24" w:color="auto"/>
-            <w:right w:val="single" w:sz="4" w:space="24" w:color="auto"/>
+            <w:right w:val="single" w:sz="4" w:space="10" w:color="auto"/>
           </w:pgBorders>
           <w:pgNumType w:fmt="lowerRoman" w:start="1"/>
           <w:cols w:space="720"/>
@@ -1074,6 +1006,7 @@
     <w:p>
       <w:pPr>
         <w:pStyle w:val="Label"/>
+        <w:ind w:left="720"/>
         <w:jc w:val="both"/>
         <w:rPr>
           <w:rFonts w:ascii="Calibri" w:hAnsi="Calibri"/>
@@ -1097,6 +1030,7 @@
     <w:p>
       <w:pPr>
         <w:pStyle w:val="NoSpacing"/>
+        <w:ind w:left="720"/>
         <w:jc w:val="both"/>
         <w:rPr>
           <w:rFonts w:ascii="Calibri" w:hAnsi="Calibri"/>
@@ -1128,6 +1062,7 @@
           <w:ilvl w:val="0"/>
           <w:numId w:val="34"/>
         </w:numPr>
+        <w:ind w:left="1440"/>
         <w:jc w:val="both"/>
         <w:rPr>
           <w:rFonts w:ascii="Calibri" w:hAnsi="Calibri"/>
@@ -1147,6 +1082,7 @@
           <w:ilvl w:val="0"/>
           <w:numId w:val="34"/>
         </w:numPr>
+        <w:ind w:left="1440"/>
         <w:jc w:val="both"/>
         <w:rPr>
           <w:rFonts w:ascii="Calibri" w:hAnsi="Calibri"/>
@@ -1220,6 +1156,7 @@
           <w:ilvl w:val="0"/>
           <w:numId w:val="34"/>
         </w:numPr>
+        <w:ind w:left="1440"/>
         <w:jc w:val="both"/>
         <w:rPr>
           <w:rFonts w:ascii="Calibri" w:hAnsi="Calibri"/>
@@ -1239,6 +1176,7 @@
           <w:ilvl w:val="0"/>
           <w:numId w:val="34"/>
         </w:numPr>
+        <w:ind w:left="1440"/>
         <w:jc w:val="both"/>
         <w:rPr>
           <w:rFonts w:ascii="Calibri" w:hAnsi="Calibri"/>
@@ -1282,6 +1220,7 @@
           <w:ilvl w:val="0"/>
           <w:numId w:val="34"/>
         </w:numPr>
+        <w:ind w:left="1440"/>
         <w:jc w:val="both"/>
         <w:rPr>
           <w:rFonts w:ascii="Calibri" w:hAnsi="Calibri"/>
@@ -1297,7 +1236,7 @@
     <w:p>
       <w:pPr>
         <w:pStyle w:val="NoSpacing"/>
-        <w:ind w:left="720"/>
+        <w:ind w:left="1440"/>
         <w:jc w:val="both"/>
         <w:rPr>
           <w:rFonts w:ascii="Calibri" w:hAnsi="Calibri"/>
@@ -1308,6 +1247,7 @@
       <w:pPr>
         <w:pStyle w:val="Label"/>
         <w:spacing w:line="240" w:lineRule="auto"/>
+        <w:ind w:left="720"/>
         <w:jc w:val="both"/>
         <w:rPr>
           <w:rFonts w:ascii="Calibri" w:hAnsi="Calibri"/>
@@ -1423,6 +1363,7 @@
       <w:pPr>
         <w:pStyle w:val="Label"/>
         <w:spacing w:line="240" w:lineRule="auto"/>
+        <w:ind w:left="720"/>
         <w:jc w:val="both"/>
         <w:rPr>
           <w:rFonts w:ascii="Calibri" w:hAnsi="Calibri"/>
@@ -1452,41 +1393,56 @@
           <w:color w:val="auto"/>
           <w:lang w:val="en-US"/>
         </w:rPr>
-        <w:t xml:space="preserve"> was prepared with contains the “sector” of the Bank </w:t>
-      </w:r>
-      <w:proofErr w:type="spellStart"/>
+        <w:t xml:space="preserve"> was prepared with contains the “sector” of the Bank viz Public (PSB</w:t>
+      </w:r>
       <w:r>
         <w:rPr>
           <w:rFonts w:ascii="Calibri" w:hAnsi="Calibri"/>
           <w:color w:val="auto"/>
           <w:lang w:val="en-US"/>
         </w:rPr>
-        <w:t>viz</w:t>
-      </w:r>
-      <w:proofErr w:type="spellEnd"/>
-      <w:r>
+        <w:t>), Private (PVT), Foreign (FOR), Cooperative (CO-OP)  or Other Financial Institutions (FI).</w:t>
+      </w:r>
+    </w:p>
+    <w:p>
+      <w:pPr>
+        <w:pStyle w:val="Label"/>
+        <w:spacing w:line="240" w:lineRule="auto"/>
+        <w:ind w:left="720"/>
+        <w:jc w:val="both"/>
         <w:rPr>
           <w:rFonts w:ascii="Calibri" w:hAnsi="Calibri"/>
           <w:color w:val="auto"/>
           <w:lang w:val="en-US"/>
         </w:rPr>
-        <w:t xml:space="preserve"> Public (PSB</w:t>
-      </w:r>
-      <w:r>
+      </w:pPr>
+    </w:p>
+    <w:p>
+      <w:pPr>
+        <w:pStyle w:val="Label"/>
+        <w:spacing w:line="240" w:lineRule="auto"/>
+        <w:ind w:left="720"/>
+        <w:jc w:val="both"/>
         <w:rPr>
           <w:rFonts w:ascii="Calibri" w:hAnsi="Calibri"/>
           <w:color w:val="auto"/>
           <w:lang w:val="en-US"/>
         </w:rPr>
-        <w:t>), Private (PVT), Foreign (FOR), Cooperative (CO-OP)  or Other Financial Institutions (FI).</w:t>
-      </w:r>
-      <w:bookmarkStart w:id="2" w:name="_GoBack"/>
-      <w:bookmarkEnd w:id="2"/>
+      </w:pPr>
+      <w:r>
+        <w:rPr>
+          <w:rFonts w:ascii="Calibri" w:hAnsi="Calibri"/>
+          <w:color w:val="auto"/>
+          <w:lang w:val="en-US"/>
+        </w:rPr>
+        <w:t>Using the data as structured above, a preprocessing was done on the data to make it in the desired format.</w:t>
+      </w:r>
     </w:p>
     <w:p>
       <w:pPr>
         <w:pStyle w:val="Label"/>
         <w:spacing w:line="240" w:lineRule="auto"/>
+        <w:ind w:left="720"/>
         <w:jc w:val="both"/>
         <w:rPr>
           <w:rFonts w:ascii="Calibri" w:hAnsi="Calibri"/>
@@ -1494,63 +1450,13 @@
           <w:lang w:val="en-US"/>
         </w:rPr>
       </w:pPr>
-    </w:p>
-    <w:p>
-      <w:pPr>
-        <w:pStyle w:val="Label"/>
-        <w:spacing w:line="240" w:lineRule="auto"/>
-        <w:jc w:val="both"/>
+      <w:r>
         <w:rPr>
           <w:rFonts w:ascii="Calibri" w:hAnsi="Calibri"/>
           <w:color w:val="auto"/>
           <w:lang w:val="en-US"/>
         </w:rPr>
-      </w:pPr>
-      <w:r>
-        <w:rPr>
-          <w:rFonts w:ascii="Calibri" w:hAnsi="Calibri"/>
-          <w:color w:val="auto"/>
-          <w:lang w:val="en-US"/>
-        </w:rPr>
-        <w:t>Using the data as structured above, a preprocessing was done on the data to make it in the desired format.</w:t>
-      </w:r>
-    </w:p>
-    <w:p>
-      <w:pPr>
-        <w:pStyle w:val="Label"/>
-        <w:spacing w:line="240" w:lineRule="auto"/>
-        <w:jc w:val="both"/>
-        <w:rPr>
-          <w:rFonts w:ascii="Calibri" w:hAnsi="Calibri"/>
-          <w:color w:val="auto"/>
-          <w:lang w:val="en-US"/>
-        </w:rPr>
-      </w:pPr>
-      <w:r>
-        <w:rPr>
-          <w:rFonts w:ascii="Calibri" w:hAnsi="Calibri"/>
-          <w:color w:val="auto"/>
-          <w:lang w:val="en-US"/>
-        </w:rPr>
-        <w:t>Preprocessing is done in the “</w:t>
-      </w:r>
-      <w:proofErr w:type="spellStart"/>
-      <w:r>
-        <w:rPr>
-          <w:rFonts w:ascii="Calibri" w:hAnsi="Calibri"/>
-          <w:color w:val="auto"/>
-          <w:lang w:val="en-US"/>
-        </w:rPr>
-        <w:t>RBI_Neft.R</w:t>
-      </w:r>
-      <w:proofErr w:type="spellEnd"/>
-      <w:r>
-        <w:rPr>
-          <w:rFonts w:ascii="Calibri" w:hAnsi="Calibri"/>
-          <w:color w:val="auto"/>
-          <w:lang w:val="en-US"/>
-        </w:rPr>
-        <w:t>” file, which does the following:-</w:t>
+        <w:t>Preprocessing is done in the “RBI_Neft.R” file, which does the following:-</w:t>
       </w:r>
     </w:p>
     <w:p>
@@ -1560,6 +1466,7 @@
           <w:ilvl w:val="0"/>
           <w:numId w:val="33"/>
         </w:numPr>
+        <w:ind w:left="1440"/>
         <w:jc w:val="both"/>
         <w:rPr>
           <w:rFonts w:ascii="Calibri" w:hAnsi="Calibri"/>
@@ -1579,6 +1486,7 @@
           <w:ilvl w:val="0"/>
           <w:numId w:val="33"/>
         </w:numPr>
+        <w:ind w:left="1440"/>
         <w:jc w:val="both"/>
         <w:rPr>
           <w:rFonts w:ascii="Calibri" w:hAnsi="Calibri"/>
@@ -1598,38 +1506,33 @@
           <w:ilvl w:val="1"/>
           <w:numId w:val="33"/>
         </w:numPr>
+        <w:ind w:left="2160"/>
         <w:jc w:val="both"/>
         <w:rPr>
           <w:rFonts w:ascii="Calibri" w:hAnsi="Calibri"/>
         </w:rPr>
       </w:pPr>
-      <w:proofErr w:type="spellStart"/>
-      <w:r>
-        <w:rPr>
-          <w:rFonts w:ascii="Calibri" w:hAnsi="Calibri"/>
-        </w:rPr>
-        <w:t>MonthAndYear</w:t>
-      </w:r>
-      <w:proofErr w:type="spellEnd"/>
-      <w:r>
-        <w:rPr>
-          <w:rFonts w:ascii="Calibri" w:hAnsi="Calibri"/>
-        </w:rPr>
-        <w:t xml:space="preserve"> – Combination of Month </w:t>
-      </w:r>
-      <w:proofErr w:type="gramStart"/>
-      <w:r>
-        <w:rPr>
-          <w:rFonts w:ascii="Calibri" w:hAnsi="Calibri"/>
-        </w:rPr>
-        <w:t>And</w:t>
-      </w:r>
-      <w:proofErr w:type="gramEnd"/>
-      <w:r>
-        <w:rPr>
-          <w:rFonts w:ascii="Calibri" w:hAnsi="Calibri"/>
-        </w:rPr>
-        <w:t xml:space="preserve"> Year separated by space. Example: Jan 2009, July 2012, etc.</w:t>
+      <w:r>
+        <w:rPr>
+          <w:rFonts w:ascii="Calibri" w:hAnsi="Calibri"/>
+        </w:rPr>
+        <w:t xml:space="preserve">MonthAndYear – Combination of Month And Year separated by space. </w:t>
+      </w:r>
+    </w:p>
+    <w:p>
+      <w:pPr>
+        <w:pStyle w:val="NoSpacing"/>
+        <w:ind w:left="2160"/>
+        <w:jc w:val="both"/>
+        <w:rPr>
+          <w:rFonts w:ascii="Calibri" w:hAnsi="Calibri"/>
+        </w:rPr>
+      </w:pPr>
+      <w:r>
+        <w:rPr>
+          <w:rFonts w:ascii="Calibri" w:hAnsi="Calibri"/>
+        </w:rPr>
+        <w:t>Example: Jan 2009, July 2012, etc.</w:t>
       </w:r>
     </w:p>
     <w:p>
@@ -1639,19 +1542,18 @@
           <w:ilvl w:val="1"/>
           <w:numId w:val="33"/>
         </w:numPr>
+        <w:ind w:left="2160"/>
         <w:jc w:val="both"/>
         <w:rPr>
           <w:rFonts w:ascii="Calibri" w:hAnsi="Calibri"/>
         </w:rPr>
       </w:pPr>
-      <w:proofErr w:type="spellStart"/>
       <w:r>
         <w:rPr>
           <w:rFonts w:ascii="Calibri" w:hAnsi="Calibri"/>
         </w:rPr>
         <w:t>TotalTxns</w:t>
       </w:r>
-      <w:proofErr w:type="spellEnd"/>
       <w:r>
         <w:rPr>
           <w:rFonts w:ascii="Calibri" w:hAnsi="Calibri"/>
@@ -1666,12 +1568,12 @@
           <w:ilvl w:val="1"/>
           <w:numId w:val="33"/>
         </w:numPr>
+        <w:ind w:left="2160"/>
         <w:jc w:val="both"/>
         <w:rPr>
           <w:rFonts w:ascii="Calibri" w:hAnsi="Calibri"/>
         </w:rPr>
       </w:pPr>
-      <w:proofErr w:type="spellStart"/>
       <w:r>
         <w:rPr>
           <w:rFonts w:ascii="Calibri" w:hAnsi="Calibri"/>
@@ -1684,7 +1586,6 @@
         </w:rPr>
         <w:t>otalTxnValue</w:t>
       </w:r>
-      <w:proofErr w:type="spellEnd"/>
       <w:r>
         <w:rPr>
           <w:rFonts w:ascii="Calibri" w:hAnsi="Calibri"/>
@@ -1705,6 +1606,7 @@
           <w:ilvl w:val="0"/>
           <w:numId w:val="33"/>
         </w:numPr>
+        <w:ind w:left="1440"/>
         <w:jc w:val="both"/>
         <w:rPr>
           <w:rFonts w:ascii="Calibri" w:hAnsi="Calibri"/>
@@ -1745,17 +1647,117 @@
           <w:rFonts w:ascii="Calibri" w:hAnsi="Calibri"/>
         </w:rPr>
       </w:pPr>
-      <w:r>
-        <w:rPr>
-          <w:rFonts w:ascii="Calibri" w:hAnsi="Calibri"/>
-        </w:rPr>
-        <w:t>Important Points regarding the data:-</w:t>
-      </w:r>
+    </w:p>
+    <w:p>
+      <w:pPr>
+        <w:pStyle w:val="NoSpacing"/>
+        <w:jc w:val="both"/>
+        <w:rPr>
+          <w:rFonts w:ascii="Calibri" w:hAnsi="Calibri"/>
+        </w:rPr>
+      </w:pPr>
+    </w:p>
+    <w:p>
+      <w:pPr>
+        <w:pStyle w:val="NoSpacing"/>
+        <w:jc w:val="both"/>
+        <w:rPr>
+          <w:rFonts w:ascii="Calibri" w:hAnsi="Calibri"/>
+        </w:rPr>
+      </w:pPr>
+    </w:p>
+    <w:p>
+      <w:pPr>
+        <w:pStyle w:val="NoSpacing"/>
+        <w:jc w:val="both"/>
+        <w:rPr>
+          <w:rFonts w:ascii="Calibri" w:hAnsi="Calibri"/>
+        </w:rPr>
+      </w:pPr>
+    </w:p>
+    <w:p>
+      <w:pPr>
+        <w:pStyle w:val="NoSpacing"/>
+        <w:jc w:val="both"/>
+        <w:rPr>
+          <w:rFonts w:ascii="Calibri" w:hAnsi="Calibri"/>
+        </w:rPr>
+      </w:pPr>
+    </w:p>
+    <w:p>
+      <w:pPr>
+        <w:pStyle w:val="NoSpacing"/>
+        <w:jc w:val="both"/>
+        <w:rPr>
+          <w:rFonts w:ascii="Calibri" w:hAnsi="Calibri"/>
+        </w:rPr>
+      </w:pPr>
+    </w:p>
+    <w:p>
+      <w:pPr>
+        <w:pStyle w:val="NoSpacing"/>
+        <w:jc w:val="both"/>
+        <w:rPr>
+          <w:rFonts w:ascii="Calibri" w:hAnsi="Calibri"/>
+        </w:rPr>
+      </w:pPr>
+    </w:p>
+    <w:p>
+      <w:pPr>
+        <w:pStyle w:val="NoSpacing"/>
+        <w:jc w:val="both"/>
+        <w:rPr>
+          <w:rFonts w:ascii="Calibri" w:hAnsi="Calibri"/>
+        </w:rPr>
+      </w:pPr>
+    </w:p>
+    <w:p>
+      <w:pPr>
+        <w:pStyle w:val="NoSpacing"/>
+        <w:jc w:val="both"/>
+        <w:rPr>
+          <w:rFonts w:ascii="Calibri" w:hAnsi="Calibri"/>
+        </w:rPr>
+      </w:pPr>
+    </w:p>
+    <w:p>
+      <w:pPr>
+        <w:pStyle w:val="NoSpacing"/>
+        <w:jc w:val="both"/>
+        <w:rPr>
+          <w:rFonts w:ascii="Calibri" w:hAnsi="Calibri"/>
+        </w:rPr>
+      </w:pPr>
+    </w:p>
+    <w:p>
+      <w:pPr>
+        <w:pStyle w:val="NoSpacing"/>
+        <w:jc w:val="both"/>
+        <w:rPr>
+          <w:rFonts w:ascii="Calibri" w:hAnsi="Calibri"/>
+        </w:rPr>
+      </w:pPr>
+    </w:p>
+    <w:p>
+      <w:pPr>
+        <w:pStyle w:val="NoSpacing"/>
+        <w:jc w:val="both"/>
+        <w:rPr>
+          <w:rFonts w:ascii="Calibri" w:hAnsi="Calibri"/>
+        </w:rPr>
+      </w:pPr>
+    </w:p>
+    <w:p>
+      <w:pPr>
+        <w:rPr>
+          <w:rFonts w:ascii="Calibri" w:hAnsi="Calibri"/>
+        </w:rPr>
+      </w:pPr>
     </w:p>
     <w:p>
       <w:pPr>
         <w:pStyle w:val="Label"/>
-        <w:spacing w:line="240" w:lineRule="auto"/>
+        <w:ind w:firstLine="720"/>
         <w:jc w:val="both"/>
         <w:rPr>
           <w:rFonts w:ascii="Calibri" w:hAnsi="Calibri"/>
@@ -1765,11 +1767,7 @@
           <w:lang w:val="en-US"/>
         </w:rPr>
       </w:pPr>
-    </w:p>
-    <w:p>
-      <w:pPr>
-        <w:pStyle w:val="Label"/>
-        <w:jc w:val="both"/>
+      <w:r>
         <w:rPr>
           <w:rFonts w:ascii="Calibri" w:hAnsi="Calibri"/>
           <w:b/>
@@ -1777,7 +1775,8 @@
           <w:sz w:val="32"/>
           <w:lang w:val="en-US"/>
         </w:rPr>
-      </w:pPr>
+        <w:t>Analysis of the Data</w:t>
+      </w:r>
     </w:p>
     <w:p>
       <w:pPr>
@@ -1787,46 +1786,33 @@
           <w:rFonts w:ascii="Calibri" w:hAnsi="Calibri"/>
           <w:b/>
           <w:color w:val="auto"/>
-          <w:sz w:val="32"/>
+          <w:sz w:val="20"/>
+          <w:szCs w:val="20"/>
           <w:lang w:val="en-US"/>
         </w:rPr>
       </w:pPr>
     </w:p>
     <w:p>
       <w:pPr>
-        <w:pStyle w:val="Label"/>
-        <w:jc w:val="both"/>
-        <w:rPr>
-          <w:rFonts w:ascii="Calibri" w:hAnsi="Calibri"/>
-          <w:b/>
-          <w:color w:val="auto"/>
-          <w:sz w:val="32"/>
-          <w:lang w:val="en-US"/>
-        </w:rPr>
-      </w:pPr>
-      <w:r>
-        <w:rPr>
-          <w:rFonts w:ascii="Calibri" w:hAnsi="Calibri"/>
-          <w:b/>
-          <w:color w:val="auto"/>
-          <w:sz w:val="32"/>
-          <w:lang w:val="en-US"/>
-        </w:rPr>
-        <w:lastRenderedPageBreak/>
-        <w:t>Analysis of the Data</w:t>
-      </w:r>
-    </w:p>
-    <w:p>
-      <w:pPr>
         <w:pStyle w:val="BodyText"/>
-      </w:pPr>
-      <w:r>
-        <w:rPr>
+        <w:keepNext/>
+        <w:jc w:val="center"/>
+        <w:rPr>
+          <w:rFonts w:ascii="Calibri" w:hAnsi="Calibri"/>
+          <w:sz w:val="20"/>
+          <w:szCs w:val="20"/>
+        </w:rPr>
+      </w:pPr>
+      <w:r>
+        <w:rPr>
+          <w:rFonts w:ascii="Calibri" w:hAnsi="Calibri"/>
           <w:noProof/>
+          <w:sz w:val="20"/>
+          <w:szCs w:val="20"/>
           <w:lang w:val="en-IN" w:eastAsia="en-IN"/>
         </w:rPr>
         <w:drawing>
-          <wp:inline distT="0" distB="0" distL="0" distR="0" wp14:anchorId="63F756A2" wp14:editId="22C36C68">
+          <wp:inline distT="0" distB="0" distL="0" distR="0" wp14:anchorId="6FE90EEF" wp14:editId="5AEEE454">
             <wp:extent cx="5943600" cy="2933700"/>
             <wp:effectExtent l="0" t="0" r="0" b="0"/>
             <wp:docPr id="7" name="Picture 7"/>
@@ -1877,23 +1863,132 @@
     </w:p>
     <w:p>
       <w:pPr>
+        <w:pStyle w:val="Caption"/>
+        <w:ind w:firstLine="720"/>
+        <w:rPr>
+          <w:rFonts w:ascii="Calibri" w:hAnsi="Calibri"/>
+          <w:b/>
+          <w:sz w:val="20"/>
+          <w:szCs w:val="20"/>
+        </w:rPr>
+      </w:pPr>
+      <w:r>
+        <w:rPr>
+          <w:rFonts w:ascii="Calibri" w:hAnsi="Calibri"/>
+          <w:b/>
+          <w:sz w:val="20"/>
+          <w:szCs w:val="20"/>
+        </w:rPr>
+        <w:t xml:space="preserve">Graph </w:t>
+      </w:r>
+      <w:r>
+        <w:rPr>
+          <w:rFonts w:ascii="Calibri" w:hAnsi="Calibri"/>
+          <w:b/>
+          <w:sz w:val="20"/>
+          <w:szCs w:val="20"/>
+        </w:rPr>
+        <w:fldChar w:fldCharType="begin"/>
+      </w:r>
+      <w:r>
+        <w:rPr>
+          <w:rFonts w:ascii="Calibri" w:hAnsi="Calibri"/>
+          <w:b/>
+          <w:sz w:val="20"/>
+          <w:szCs w:val="20"/>
+        </w:rPr>
+        <w:instrText xml:space="preserve"> SEQ Graph \* ARABIC </w:instrText>
+      </w:r>
+      <w:r>
+        <w:rPr>
+          <w:rFonts w:ascii="Calibri" w:hAnsi="Calibri"/>
+          <w:b/>
+          <w:sz w:val="20"/>
+          <w:szCs w:val="20"/>
+        </w:rPr>
+        <w:fldChar w:fldCharType="separate"/>
+      </w:r>
+      <w:r>
+        <w:rPr>
+          <w:rFonts w:ascii="Calibri" w:hAnsi="Calibri"/>
+          <w:b/>
+          <w:noProof/>
+          <w:sz w:val="20"/>
+          <w:szCs w:val="20"/>
+        </w:rPr>
+        <w:t>1</w:t>
+      </w:r>
+      <w:r>
+        <w:rPr>
+          <w:rFonts w:ascii="Calibri" w:hAnsi="Calibri"/>
+          <w:b/>
+          <w:sz w:val="20"/>
+          <w:szCs w:val="20"/>
+        </w:rPr>
+        <w:fldChar w:fldCharType="end"/>
+      </w:r>
+      <w:r>
+        <w:rPr>
+          <w:rFonts w:ascii="Calibri" w:hAnsi="Calibri"/>
+          <w:b/>
+          <w:sz w:val="20"/>
+          <w:szCs w:val="20"/>
+        </w:rPr>
+        <w:t xml:space="preserve"> Plot of Total Number of Transactions/Total Value of Transactions by each month</w:t>
+      </w:r>
+    </w:p>
+    <w:p>
+      <w:pPr>
         <w:pStyle w:val="BodyText"/>
+        <w:rPr>
+          <w:rFonts w:ascii="Calibri" w:hAnsi="Calibri"/>
+          <w:sz w:val="20"/>
+          <w:szCs w:val="20"/>
+        </w:rPr>
       </w:pPr>
     </w:p>
     <w:p>
       <w:pPr>
         <w:pStyle w:val="BodyText"/>
+        <w:rPr>
+          <w:rFonts w:ascii="Calibri" w:hAnsi="Calibri"/>
+          <w:sz w:val="20"/>
+          <w:szCs w:val="20"/>
+        </w:rPr>
+      </w:pPr>
+    </w:p>
+    <w:p>
+      <w:pPr>
+        <w:pStyle w:val="BodyText"/>
+        <w:rPr>
+          <w:rFonts w:ascii="Calibri" w:hAnsi="Calibri"/>
+          <w:sz w:val="20"/>
+          <w:szCs w:val="20"/>
+        </w:rPr>
+      </w:pPr>
+    </w:p>
+    <w:p>
+      <w:pPr>
+        <w:pStyle w:val="BodyText"/>
+        <w:keepNext/>
+        <w:jc w:val="center"/>
+        <w:rPr>
+          <w:sz w:val="20"/>
+          <w:szCs w:val="20"/>
+        </w:rPr>
       </w:pPr>
       <w:r>
         <w:rPr>
           <w:noProof/>
+          <w:sz w:val="20"/>
+          <w:szCs w:val="20"/>
           <w:lang w:val="en-IN" w:eastAsia="en-IN"/>
         </w:rPr>
         <w:drawing>
-          <wp:inline distT="0" distB="0" distL="0" distR="0" wp14:anchorId="52F9CDDA" wp14:editId="4320C1CF">
-            <wp:extent cx="5727700" cy="2901790"/>
-            <wp:effectExtent l="0" t="0" r="6350" b="0"/>
-            <wp:docPr id="8" name="Picture 8"/>
+          <wp:inline distT="0" distB="0" distL="0" distR="0" wp14:anchorId="19BA4DF3" wp14:editId="1B4D182E">
+            <wp:extent cx="6915594" cy="2606722"/>
+            <wp:effectExtent l="0" t="0" r="0" b="3175"/>
+            <wp:docPr id="3" name="Picture 3"/>
             <wp:cNvGraphicFramePr>
               <a:graphicFrameLocks xmlns:a="http://schemas.openxmlformats.org/drawingml/2006/main" noChangeAspect="1"/>
             </wp:cNvGraphicFramePr>
@@ -1901,70 +1996,13 @@
               <a:graphicData uri="http://schemas.openxmlformats.org/drawingml/2006/picture">
                 <pic:pic xmlns:pic="http://schemas.openxmlformats.org/drawingml/2006/picture">
                   <pic:nvPicPr>
-                    <pic:cNvPr id="0" name=""/>
-                    <pic:cNvPicPr/>
-                  </pic:nvPicPr>
-                  <pic:blipFill>
-                    <a:blip r:embed="rId15"/>
-                    <a:stretch>
-                      <a:fillRect/>
-                    </a:stretch>
-                  </pic:blipFill>
-                  <pic:spPr>
-                    <a:xfrm>
-                      <a:off x="0" y="0"/>
-                      <a:ext cx="5727700" cy="2901790"/>
-                    </a:xfrm>
-                    <a:prstGeom prst="rect">
-                      <a:avLst/>
-                    </a:prstGeom>
-                  </pic:spPr>
-                </pic:pic>
-              </a:graphicData>
-            </a:graphic>
-          </wp:inline>
-        </w:drawing>
-      </w:r>
-    </w:p>
-    <w:p>
-      <w:pPr>
-        <w:pStyle w:val="BodyText"/>
-      </w:pPr>
-    </w:p>
-    <w:p>
-      <w:pPr>
-        <w:pStyle w:val="BodyText"/>
-      </w:pPr>
-    </w:p>
-    <w:p>
-      <w:pPr>
-        <w:pStyle w:val="BodyText"/>
-      </w:pPr>
-      <w:r>
-        <w:rPr>
-          <w:noProof/>
-          <w:lang w:val="en-IN" w:eastAsia="en-IN"/>
-        </w:rPr>
-        <w:lastRenderedPageBreak/>
-        <w:drawing>
-          <wp:inline distT="0" distB="0" distL="0" distR="0" wp14:anchorId="5968B22A" wp14:editId="2087C8BB">
-            <wp:extent cx="5943600" cy="2933700"/>
-            <wp:effectExtent l="0" t="0" r="0" b="0"/>
-            <wp:docPr id="5" name="Picture 5"/>
-            <wp:cNvGraphicFramePr>
-              <a:graphicFrameLocks xmlns:a="http://schemas.openxmlformats.org/drawingml/2006/main" noChangeAspect="1"/>
-            </wp:cNvGraphicFramePr>
-            <a:graphic xmlns:a="http://schemas.openxmlformats.org/drawingml/2006/main">
-              <a:graphicData uri="http://schemas.openxmlformats.org/drawingml/2006/picture">
-                <pic:pic xmlns:pic="http://schemas.openxmlformats.org/drawingml/2006/picture">
-                  <pic:nvPicPr>
-                    <pic:cNvPr id="0" name="Picture 5"/>
+                    <pic:cNvPr id="0" name="Picture 7"/>
                     <pic:cNvPicPr>
                       <a:picLocks noChangeAspect="1" noChangeArrowheads="1"/>
                     </pic:cNvPicPr>
                   </pic:nvPicPr>
                   <pic:blipFill>
-                    <a:blip r:embed="rId16">
+                    <a:blip r:embed="rId15">
                       <a:extLst>
                         <a:ext uri="{28A0092B-C50C-407E-A947-70E740481C1C}">
                           <a14:useLocalDpi xmlns:a14="http://schemas.microsoft.com/office/drawing/2010/main" val="0"/>
@@ -1979,7 +2017,7 @@
                   <pic:spPr bwMode="auto">
                     <a:xfrm>
                       <a:off x="0" y="0"/>
-                      <a:ext cx="5943600" cy="2933700"/>
+                      <a:ext cx="6917136" cy="2607303"/>
                     </a:xfrm>
                     <a:prstGeom prst="rect">
                       <a:avLst/>
@@ -1998,30 +2036,271 @@
     </w:p>
     <w:p>
       <w:pPr>
+        <w:pStyle w:val="Caption"/>
+        <w:ind w:left="720"/>
+        <w:rPr>
+          <w:rFonts w:ascii="Calibri" w:hAnsi="Calibri"/>
+          <w:b/>
+          <w:sz w:val="20"/>
+          <w:szCs w:val="20"/>
+        </w:rPr>
+      </w:pPr>
+      <w:r>
+        <w:rPr>
+          <w:rFonts w:ascii="Calibri" w:hAnsi="Calibri"/>
+          <w:b/>
+          <w:sz w:val="20"/>
+          <w:szCs w:val="20"/>
+        </w:rPr>
+        <w:t>Graph 2 Graph of the Number of Transactions/Value of Transactions month wise (clubbed by year) and then arranged as per the Bank Sector</w:t>
+      </w:r>
+    </w:p>
+    <w:p>
+      <w:pPr>
         <w:pStyle w:val="BodyText"/>
+        <w:rPr>
+          <w:rFonts w:ascii="Calibri" w:hAnsi="Calibri"/>
+          <w:sz w:val="20"/>
+          <w:szCs w:val="20"/>
+        </w:rPr>
       </w:pPr>
     </w:p>
     <w:p>
       <w:pPr>
         <w:pStyle w:val="BodyText"/>
+        <w:rPr>
+          <w:rFonts w:ascii="Calibri" w:hAnsi="Calibri"/>
+          <w:sz w:val="20"/>
+          <w:szCs w:val="20"/>
+        </w:rPr>
       </w:pPr>
     </w:p>
     <w:p>
       <w:pPr>
         <w:pStyle w:val="BodyText"/>
+        <w:rPr>
+          <w:rFonts w:ascii="Calibri" w:hAnsi="Calibri"/>
+          <w:sz w:val="20"/>
+          <w:szCs w:val="20"/>
+        </w:rPr>
       </w:pPr>
     </w:p>
     <w:p>
       <w:pPr>
         <w:pStyle w:val="BodyText"/>
-      </w:pPr>
-      <w:r>
-        <w:rPr>
+        <w:rPr>
+          <w:rFonts w:ascii="Calibri" w:hAnsi="Calibri"/>
+          <w:sz w:val="20"/>
+          <w:szCs w:val="20"/>
+        </w:rPr>
+      </w:pPr>
+    </w:p>
+    <w:p>
+      <w:pPr>
+        <w:pStyle w:val="BodyText"/>
+        <w:keepNext/>
+        <w:jc w:val="center"/>
+        <w:rPr>
+          <w:rFonts w:ascii="Calibri" w:hAnsi="Calibri"/>
+          <w:sz w:val="20"/>
+          <w:szCs w:val="20"/>
+        </w:rPr>
+      </w:pPr>
+      <w:r>
+        <w:rPr>
+          <w:rFonts w:ascii="Calibri" w:hAnsi="Calibri"/>
           <w:noProof/>
+          <w:sz w:val="20"/>
+          <w:szCs w:val="20"/>
           <w:lang w:val="en-IN" w:eastAsia="en-IN"/>
         </w:rPr>
+        <w:lastRenderedPageBreak/>
         <w:drawing>
-          <wp:inline distT="0" distB="0" distL="0" distR="0" wp14:anchorId="142C6EC0" wp14:editId="07A173CD">
+          <wp:inline distT="0" distB="0" distL="0" distR="0" wp14:anchorId="77A55953" wp14:editId="1D60C356">
+            <wp:extent cx="5727700" cy="2828970"/>
+            <wp:effectExtent l="0" t="0" r="6350" b="9525"/>
+            <wp:docPr id="6" name="Picture 6"/>
+            <wp:cNvGraphicFramePr>
+              <a:graphicFrameLocks xmlns:a="http://schemas.openxmlformats.org/drawingml/2006/main" noChangeAspect="1"/>
+            </wp:cNvGraphicFramePr>
+            <a:graphic xmlns:a="http://schemas.openxmlformats.org/drawingml/2006/main">
+              <a:graphicData uri="http://schemas.openxmlformats.org/drawingml/2006/picture">
+                <pic:pic xmlns:pic="http://schemas.openxmlformats.org/drawingml/2006/picture">
+                  <pic:nvPicPr>
+                    <pic:cNvPr id="0" name=""/>
+                    <pic:cNvPicPr/>
+                  </pic:nvPicPr>
+                  <pic:blipFill>
+                    <a:blip r:embed="rId16"/>
+                    <a:stretch>
+                      <a:fillRect/>
+                    </a:stretch>
+                  </pic:blipFill>
+                  <pic:spPr>
+                    <a:xfrm>
+                      <a:off x="0" y="0"/>
+                      <a:ext cx="5727700" cy="2828970"/>
+                    </a:xfrm>
+                    <a:prstGeom prst="rect">
+                      <a:avLst/>
+                    </a:prstGeom>
+                  </pic:spPr>
+                </pic:pic>
+              </a:graphicData>
+            </a:graphic>
+          </wp:inline>
+        </w:drawing>
+      </w:r>
+    </w:p>
+    <w:p>
+      <w:pPr>
+        <w:pStyle w:val="Caption"/>
+        <w:tabs>
+          <w:tab w:val="left" w:pos="10170"/>
+        </w:tabs>
+        <w:ind w:firstLine="720"/>
+        <w:rPr>
+          <w:rFonts w:ascii="Calibri" w:hAnsi="Calibri"/>
+          <w:b/>
+          <w:sz w:val="20"/>
+          <w:szCs w:val="20"/>
+        </w:rPr>
+      </w:pPr>
+      <w:r>
+        <w:rPr>
+          <w:rFonts w:ascii="Calibri" w:hAnsi="Calibri"/>
+          <w:b/>
+          <w:sz w:val="20"/>
+          <w:szCs w:val="20"/>
+        </w:rPr>
+        <w:t xml:space="preserve">Graph </w:t>
+      </w:r>
+      <w:r>
+        <w:rPr>
+          <w:rFonts w:ascii="Calibri" w:hAnsi="Calibri"/>
+          <w:b/>
+          <w:sz w:val="20"/>
+          <w:szCs w:val="20"/>
+        </w:rPr>
+        <w:fldChar w:fldCharType="begin"/>
+      </w:r>
+      <w:r>
+        <w:rPr>
+          <w:rFonts w:ascii="Calibri" w:hAnsi="Calibri"/>
+          <w:b/>
+          <w:sz w:val="20"/>
+          <w:szCs w:val="20"/>
+        </w:rPr>
+        <w:instrText xml:space="preserve"> SEQ Graph \* ARABIC </w:instrText>
+      </w:r>
+      <w:r>
+        <w:rPr>
+          <w:rFonts w:ascii="Calibri" w:hAnsi="Calibri"/>
+          <w:b/>
+          <w:sz w:val="20"/>
+          <w:szCs w:val="20"/>
+        </w:rPr>
+        <w:fldChar w:fldCharType="separate"/>
+      </w:r>
+      <w:r>
+        <w:rPr>
+          <w:rFonts w:ascii="Calibri" w:hAnsi="Calibri"/>
+          <w:b/>
+          <w:noProof/>
+          <w:sz w:val="20"/>
+          <w:szCs w:val="20"/>
+        </w:rPr>
+        <w:t>2</w:t>
+      </w:r>
+      <w:r>
+        <w:rPr>
+          <w:rFonts w:ascii="Calibri" w:hAnsi="Calibri"/>
+          <w:b/>
+          <w:sz w:val="20"/>
+          <w:szCs w:val="20"/>
+        </w:rPr>
+        <w:fldChar w:fldCharType="end"/>
+      </w:r>
+      <w:r>
+        <w:rPr>
+          <w:rFonts w:ascii="Calibri" w:hAnsi="Calibri"/>
+          <w:b/>
+          <w:sz w:val="20"/>
+          <w:szCs w:val="20"/>
+        </w:rPr>
+        <w:t xml:space="preserve"> Bar-Graph of the Average Value of Transactions month-wise and then arranged as per the Bank Sector</w:t>
+      </w:r>
+      <w:r>
+        <w:rPr>
+          <w:rFonts w:ascii="Calibri" w:hAnsi="Calibri"/>
+          <w:b/>
+          <w:sz w:val="20"/>
+          <w:szCs w:val="20"/>
+        </w:rPr>
+        <w:tab/>
+      </w:r>
+    </w:p>
+    <w:p>
+      <w:pPr>
+        <w:pStyle w:val="BodyText"/>
+        <w:rPr>
+          <w:rFonts w:ascii="Calibri" w:hAnsi="Calibri"/>
+          <w:sz w:val="20"/>
+          <w:szCs w:val="20"/>
+        </w:rPr>
+      </w:pPr>
+    </w:p>
+    <w:p>
+      <w:pPr>
+        <w:pStyle w:val="BodyText"/>
+        <w:rPr>
+          <w:rFonts w:ascii="Calibri" w:hAnsi="Calibri"/>
+          <w:sz w:val="20"/>
+          <w:szCs w:val="20"/>
+        </w:rPr>
+      </w:pPr>
+    </w:p>
+    <w:p>
+      <w:pPr>
+        <w:pStyle w:val="BodyText"/>
+        <w:rPr>
+          <w:rFonts w:ascii="Calibri" w:hAnsi="Calibri"/>
+          <w:sz w:val="20"/>
+          <w:szCs w:val="20"/>
+        </w:rPr>
+      </w:pPr>
+    </w:p>
+    <w:p>
+      <w:pPr>
+        <w:pStyle w:val="BodyText"/>
+        <w:rPr>
+          <w:rFonts w:ascii="Calibri" w:hAnsi="Calibri"/>
+          <w:sz w:val="20"/>
+          <w:szCs w:val="20"/>
+        </w:rPr>
+      </w:pPr>
+    </w:p>
+    <w:p>
+      <w:pPr>
+        <w:pStyle w:val="BodyText"/>
+        <w:keepNext/>
+        <w:jc w:val="center"/>
+        <w:rPr>
+          <w:rFonts w:ascii="Calibri" w:hAnsi="Calibri"/>
+          <w:sz w:val="20"/>
+          <w:szCs w:val="20"/>
+        </w:rPr>
+      </w:pPr>
+      <w:r>
+        <w:rPr>
+          <w:rFonts w:ascii="Calibri" w:hAnsi="Calibri"/>
+          <w:noProof/>
+          <w:sz w:val="20"/>
+          <w:szCs w:val="20"/>
+          <w:lang w:val="en-IN" w:eastAsia="en-IN"/>
+        </w:rPr>
+        <w:drawing>
+          <wp:inline distT="0" distB="0" distL="0" distR="0" wp14:anchorId="24326939" wp14:editId="3CFB8547">
             <wp:extent cx="5943600" cy="2933700"/>
             <wp:effectExtent l="0" t="0" r="0" b="0"/>
             <wp:docPr id="4" name="Picture 4"/>
@@ -2072,50 +2351,126 @@
     </w:p>
     <w:p>
       <w:pPr>
+        <w:pStyle w:val="Caption"/>
+        <w:ind w:firstLine="720"/>
+        <w:rPr>
+          <w:rFonts w:ascii="Calibri" w:hAnsi="Calibri"/>
+          <w:b/>
+          <w:sz w:val="20"/>
+          <w:szCs w:val="20"/>
+        </w:rPr>
+      </w:pPr>
+      <w:r>
+        <w:rPr>
+          <w:rFonts w:ascii="Calibri" w:hAnsi="Calibri"/>
+          <w:b/>
+          <w:sz w:val="20"/>
+          <w:szCs w:val="20"/>
+        </w:rPr>
+        <w:t xml:space="preserve">Graph </w:t>
+      </w:r>
+      <w:r>
+        <w:rPr>
+          <w:rFonts w:ascii="Calibri" w:hAnsi="Calibri"/>
+          <w:b/>
+          <w:sz w:val="20"/>
+          <w:szCs w:val="20"/>
+        </w:rPr>
+        <w:fldChar w:fldCharType="begin"/>
+      </w:r>
+      <w:r>
+        <w:rPr>
+          <w:rFonts w:ascii="Calibri" w:hAnsi="Calibri"/>
+          <w:b/>
+          <w:sz w:val="20"/>
+          <w:szCs w:val="20"/>
+        </w:rPr>
+        <w:instrText xml:space="preserve"> SEQ Graph \* ARABIC </w:instrText>
+      </w:r>
+      <w:r>
+        <w:rPr>
+          <w:rFonts w:ascii="Calibri" w:hAnsi="Calibri"/>
+          <w:b/>
+          <w:sz w:val="20"/>
+          <w:szCs w:val="20"/>
+        </w:rPr>
+        <w:fldChar w:fldCharType="separate"/>
+      </w:r>
+      <w:r>
+        <w:rPr>
+          <w:rFonts w:ascii="Calibri" w:hAnsi="Calibri"/>
+          <w:b/>
+          <w:noProof/>
+          <w:sz w:val="20"/>
+          <w:szCs w:val="20"/>
+        </w:rPr>
+        <w:t>3</w:t>
+      </w:r>
+      <w:r>
+        <w:rPr>
+          <w:rFonts w:ascii="Calibri" w:hAnsi="Calibri"/>
+          <w:b/>
+          <w:sz w:val="20"/>
+          <w:szCs w:val="20"/>
+        </w:rPr>
+        <w:fldChar w:fldCharType="end"/>
+      </w:r>
+      <w:r>
+        <w:rPr>
+          <w:rFonts w:ascii="Calibri" w:hAnsi="Calibri"/>
+          <w:b/>
+          <w:sz w:val="20"/>
+          <w:szCs w:val="20"/>
+        </w:rPr>
+        <w:t xml:space="preserve"> Normality of Average Number of Transactions per year</w:t>
+      </w:r>
+    </w:p>
+    <w:p>
+      <w:pPr>
+        <w:pStyle w:val="Caption"/>
+        <w:rPr>
+          <w:rFonts w:ascii="Calibri" w:hAnsi="Calibri"/>
+          <w:sz w:val="20"/>
+          <w:szCs w:val="20"/>
+        </w:rPr>
+      </w:pPr>
+    </w:p>
+    <w:p>
+      <w:pPr>
+        <w:ind w:left="720"/>
+        <w:rPr>
+          <w:rFonts w:ascii="Calibri" w:hAnsi="Calibri"/>
+          <w:b/>
+          <w:sz w:val="20"/>
+          <w:szCs w:val="20"/>
+        </w:rPr>
+      </w:pPr>
+      <w:r>
+        <w:rPr>
+          <w:rFonts w:ascii="Calibri" w:hAnsi="Calibri"/>
+          <w:b/>
+          <w:sz w:val="20"/>
+          <w:szCs w:val="20"/>
+        </w:rPr>
+        <w:t>Summary Measures of Average Number of Transactions per year:-</w:t>
+      </w:r>
+    </w:p>
+    <w:p>
+      <w:pPr>
+        <w:ind w:left="720"/>
         <w:rPr>
           <w:rFonts w:ascii="Calibri" w:eastAsia="Times New Roman" w:hAnsi="Calibri"/>
           <w:color w:val="000000"/>
-          <w:sz w:val="22"/>
-          <w:szCs w:val="22"/>
+          <w:sz w:val="20"/>
+          <w:szCs w:val="20"/>
           <w:lang w:val="en-IN" w:eastAsia="en-IN"/>
         </w:rPr>
       </w:pPr>
-      <w:r>
-        <w:rPr>
-          <w:rFonts w:ascii="Calibri" w:eastAsia="Times New Roman" w:hAnsi="Calibri"/>
-          <w:color w:val="000000"/>
-          <w:sz w:val="22"/>
-          <w:szCs w:val="22"/>
-          <w:lang w:val="en-IN" w:eastAsia="en-IN"/>
-        </w:rPr>
-        <w:t>Skewness is -0.3615122</w:t>
-      </w:r>
-    </w:p>
-    <w:p>
-      <w:pPr>
-        <w:rPr>
-          <w:rFonts w:ascii="Calibri" w:eastAsia="Times New Roman" w:hAnsi="Calibri"/>
-          <w:color w:val="000000"/>
-          <w:sz w:val="22"/>
-          <w:szCs w:val="22"/>
-          <w:lang w:val="en-IN" w:eastAsia="en-IN"/>
-        </w:rPr>
-      </w:pPr>
-      <w:r>
-        <w:rPr>
-          <w:rFonts w:ascii="Calibri" w:eastAsia="Times New Roman" w:hAnsi="Calibri"/>
-          <w:color w:val="000000"/>
-          <w:sz w:val="22"/>
-          <w:szCs w:val="22"/>
-          <w:lang w:val="en-IN" w:eastAsia="en-IN"/>
-        </w:rPr>
-        <w:t>Summary Measures:-</w:t>
-      </w:r>
     </w:p>
     <w:tbl>
       <w:tblPr>
         <w:tblW w:w="6449" w:type="dxa"/>
-        <w:tblInd w:w="93" w:type="dxa"/>
+        <w:tblInd w:w="813" w:type="dxa"/>
         <w:tblLook w:val="04A0" w:firstRow="1" w:lastRow="0" w:firstColumn="1" w:lastColumn="0" w:noHBand="0" w:noVBand="1"/>
       </w:tblPr>
       <w:tblGrid>
@@ -2148,8 +2503,8 @@
               <w:rPr>
                 <w:rFonts w:ascii="Calibri" w:eastAsia="Times New Roman" w:hAnsi="Calibri"/>
                 <w:color w:val="000000"/>
-                <w:sz w:val="22"/>
-                <w:szCs w:val="22"/>
+                <w:sz w:val="20"/>
+                <w:szCs w:val="20"/>
                 <w:lang w:val="en-IN" w:eastAsia="en-IN"/>
               </w:rPr>
             </w:pPr>
@@ -2157,8 +2512,8 @@
               <w:rPr>
                 <w:rFonts w:ascii="Calibri" w:eastAsia="Times New Roman" w:hAnsi="Calibri"/>
                 <w:color w:val="000000"/>
-                <w:sz w:val="22"/>
-                <w:szCs w:val="22"/>
+                <w:sz w:val="20"/>
+                <w:szCs w:val="20"/>
                 <w:lang w:val="en-IN" w:eastAsia="en-IN"/>
               </w:rPr>
               <w:t>Min.</w:t>
@@ -2183,8 +2538,8 @@
               <w:rPr>
                 <w:rFonts w:ascii="Calibri" w:eastAsia="Times New Roman" w:hAnsi="Calibri"/>
                 <w:color w:val="000000"/>
-                <w:sz w:val="22"/>
-                <w:szCs w:val="22"/>
+                <w:sz w:val="20"/>
+                <w:szCs w:val="20"/>
                 <w:lang w:val="en-IN" w:eastAsia="en-IN"/>
               </w:rPr>
             </w:pPr>
@@ -2192,8 +2547,8 @@
               <w:rPr>
                 <w:rFonts w:ascii="Calibri" w:eastAsia="Times New Roman" w:hAnsi="Calibri"/>
                 <w:color w:val="000000"/>
-                <w:sz w:val="22"/>
-                <w:szCs w:val="22"/>
+                <w:sz w:val="20"/>
+                <w:szCs w:val="20"/>
                 <w:lang w:val="en-IN" w:eastAsia="en-IN"/>
               </w:rPr>
               <w:t>1st Quartile</w:t>
@@ -2218,8 +2573,8 @@
               <w:rPr>
                 <w:rFonts w:ascii="Calibri" w:eastAsia="Times New Roman" w:hAnsi="Calibri"/>
                 <w:color w:val="000000"/>
-                <w:sz w:val="22"/>
-                <w:szCs w:val="22"/>
+                <w:sz w:val="20"/>
+                <w:szCs w:val="20"/>
                 <w:lang w:val="en-IN" w:eastAsia="en-IN"/>
               </w:rPr>
             </w:pPr>
@@ -2227,8 +2582,8 @@
               <w:rPr>
                 <w:rFonts w:ascii="Calibri" w:eastAsia="Times New Roman" w:hAnsi="Calibri"/>
                 <w:color w:val="000000"/>
-                <w:sz w:val="22"/>
-                <w:szCs w:val="22"/>
+                <w:sz w:val="20"/>
+                <w:szCs w:val="20"/>
                 <w:lang w:val="en-IN" w:eastAsia="en-IN"/>
               </w:rPr>
               <w:t>Median</w:t>
@@ -2253,8 +2608,8 @@
               <w:rPr>
                 <w:rFonts w:ascii="Calibri" w:eastAsia="Times New Roman" w:hAnsi="Calibri"/>
                 <w:color w:val="000000"/>
-                <w:sz w:val="22"/>
-                <w:szCs w:val="22"/>
+                <w:sz w:val="20"/>
+                <w:szCs w:val="20"/>
                 <w:lang w:val="en-IN" w:eastAsia="en-IN"/>
               </w:rPr>
             </w:pPr>
@@ -2262,8 +2617,8 @@
               <w:rPr>
                 <w:rFonts w:ascii="Calibri" w:eastAsia="Times New Roman" w:hAnsi="Calibri"/>
                 <w:color w:val="000000"/>
-                <w:sz w:val="22"/>
-                <w:szCs w:val="22"/>
+                <w:sz w:val="20"/>
+                <w:szCs w:val="20"/>
                 <w:lang w:val="en-IN" w:eastAsia="en-IN"/>
               </w:rPr>
               <w:t>Mean</w:t>
@@ -2288,8 +2643,8 @@
               <w:rPr>
                 <w:rFonts w:ascii="Calibri" w:eastAsia="Times New Roman" w:hAnsi="Calibri"/>
                 <w:color w:val="000000"/>
-                <w:sz w:val="22"/>
-                <w:szCs w:val="22"/>
+                <w:sz w:val="20"/>
+                <w:szCs w:val="20"/>
                 <w:lang w:val="en-IN" w:eastAsia="en-IN"/>
               </w:rPr>
             </w:pPr>
@@ -2297,8 +2652,8 @@
               <w:rPr>
                 <w:rFonts w:ascii="Calibri" w:eastAsia="Times New Roman" w:hAnsi="Calibri"/>
                 <w:color w:val="000000"/>
-                <w:sz w:val="22"/>
-                <w:szCs w:val="22"/>
+                <w:sz w:val="20"/>
+                <w:szCs w:val="20"/>
                 <w:lang w:val="en-IN" w:eastAsia="en-IN"/>
               </w:rPr>
               <w:t>3rd Quartile</w:t>
@@ -2323,8 +2678,8 @@
               <w:rPr>
                 <w:rFonts w:ascii="Calibri" w:eastAsia="Times New Roman" w:hAnsi="Calibri"/>
                 <w:color w:val="000000"/>
-                <w:sz w:val="22"/>
-                <w:szCs w:val="22"/>
+                <w:sz w:val="20"/>
+                <w:szCs w:val="20"/>
                 <w:lang w:val="en-IN" w:eastAsia="en-IN"/>
               </w:rPr>
             </w:pPr>
@@ -2332,8 +2687,8 @@
               <w:rPr>
                 <w:rFonts w:ascii="Calibri" w:eastAsia="Times New Roman" w:hAnsi="Calibri"/>
                 <w:color w:val="000000"/>
-                <w:sz w:val="22"/>
-                <w:szCs w:val="22"/>
+                <w:sz w:val="20"/>
+                <w:szCs w:val="20"/>
                 <w:lang w:val="en-IN" w:eastAsia="en-IN"/>
               </w:rPr>
               <w:t>Max.</w:t>
@@ -2364,8 +2719,8 @@
               <w:rPr>
                 <w:rFonts w:ascii="Calibri" w:eastAsia="Times New Roman" w:hAnsi="Calibri"/>
                 <w:color w:val="000000"/>
-                <w:sz w:val="22"/>
-                <w:szCs w:val="22"/>
+                <w:sz w:val="20"/>
+                <w:szCs w:val="20"/>
                 <w:lang w:val="en-IN" w:eastAsia="en-IN"/>
               </w:rPr>
             </w:pPr>
@@ -2373,8 +2728,8 @@
               <w:rPr>
                 <w:rFonts w:ascii="Calibri" w:eastAsia="Times New Roman" w:hAnsi="Calibri"/>
                 <w:color w:val="000000"/>
-                <w:sz w:val="22"/>
-                <w:szCs w:val="22"/>
+                <w:sz w:val="20"/>
+                <w:szCs w:val="20"/>
                 <w:lang w:val="en-IN" w:eastAsia="en-IN"/>
               </w:rPr>
               <w:t>54470</w:t>
@@ -2400,8 +2755,8 @@
               <w:rPr>
                 <w:rFonts w:ascii="Calibri" w:eastAsia="Times New Roman" w:hAnsi="Calibri"/>
                 <w:color w:val="000000"/>
-                <w:sz w:val="22"/>
-                <w:szCs w:val="22"/>
+                <w:sz w:val="20"/>
+                <w:szCs w:val="20"/>
                 <w:lang w:val="en-IN" w:eastAsia="en-IN"/>
               </w:rPr>
             </w:pPr>
@@ -2409,8 +2764,8 @@
               <w:rPr>
                 <w:rFonts w:ascii="Calibri" w:eastAsia="Times New Roman" w:hAnsi="Calibri"/>
                 <w:color w:val="000000"/>
-                <w:sz w:val="22"/>
-                <w:szCs w:val="22"/>
+                <w:sz w:val="20"/>
+                <w:szCs w:val="20"/>
                 <w:lang w:val="en-IN" w:eastAsia="en-IN"/>
               </w:rPr>
               <w:t>63980</w:t>
@@ -2436,8 +2791,8 @@
               <w:rPr>
                 <w:rFonts w:ascii="Calibri" w:eastAsia="Times New Roman" w:hAnsi="Calibri"/>
                 <w:color w:val="000000"/>
-                <w:sz w:val="22"/>
-                <w:szCs w:val="22"/>
+                <w:sz w:val="20"/>
+                <w:szCs w:val="20"/>
                 <w:lang w:val="en-IN" w:eastAsia="en-IN"/>
               </w:rPr>
             </w:pPr>
@@ -2445,8 +2800,8 @@
               <w:rPr>
                 <w:rFonts w:ascii="Calibri" w:eastAsia="Times New Roman" w:hAnsi="Calibri"/>
                 <w:color w:val="000000"/>
-                <w:sz w:val="22"/>
-                <w:szCs w:val="22"/>
+                <w:sz w:val="20"/>
+                <w:szCs w:val="20"/>
                 <w:lang w:val="en-IN" w:eastAsia="en-IN"/>
               </w:rPr>
               <w:t>67380</w:t>
@@ -2472,8 +2827,8 @@
               <w:rPr>
                 <w:rFonts w:ascii="Calibri" w:eastAsia="Times New Roman" w:hAnsi="Calibri"/>
                 <w:color w:val="000000"/>
-                <w:sz w:val="22"/>
-                <w:szCs w:val="22"/>
+                <w:sz w:val="20"/>
+                <w:szCs w:val="20"/>
                 <w:lang w:val="en-IN" w:eastAsia="en-IN"/>
               </w:rPr>
             </w:pPr>
@@ -2481,8 +2836,8 @@
               <w:rPr>
                 <w:rFonts w:ascii="Calibri" w:eastAsia="Times New Roman" w:hAnsi="Calibri"/>
                 <w:color w:val="000000"/>
-                <w:sz w:val="22"/>
-                <w:szCs w:val="22"/>
+                <w:sz w:val="20"/>
+                <w:szCs w:val="20"/>
                 <w:lang w:val="en-IN" w:eastAsia="en-IN"/>
               </w:rPr>
               <w:t>67760</w:t>
@@ -2508,8 +2863,8 @@
               <w:rPr>
                 <w:rFonts w:ascii="Calibri" w:eastAsia="Times New Roman" w:hAnsi="Calibri"/>
                 <w:color w:val="000000"/>
-                <w:sz w:val="22"/>
-                <w:szCs w:val="22"/>
+                <w:sz w:val="20"/>
+                <w:szCs w:val="20"/>
                 <w:lang w:val="en-IN" w:eastAsia="en-IN"/>
               </w:rPr>
             </w:pPr>
@@ -2517,8 +2872,8 @@
               <w:rPr>
                 <w:rFonts w:ascii="Calibri" w:eastAsia="Times New Roman" w:hAnsi="Calibri"/>
                 <w:color w:val="000000"/>
-                <w:sz w:val="22"/>
-                <w:szCs w:val="22"/>
+                <w:sz w:val="20"/>
+                <w:szCs w:val="20"/>
                 <w:lang w:val="en-IN" w:eastAsia="en-IN"/>
               </w:rPr>
               <w:t>73040</w:t>
@@ -2544,8 +2899,8 @@
               <w:rPr>
                 <w:rFonts w:ascii="Calibri" w:eastAsia="Times New Roman" w:hAnsi="Calibri"/>
                 <w:color w:val="000000"/>
-                <w:sz w:val="22"/>
-                <w:szCs w:val="22"/>
+                <w:sz w:val="20"/>
+                <w:szCs w:val="20"/>
                 <w:lang w:val="en-IN" w:eastAsia="en-IN"/>
               </w:rPr>
             </w:pPr>
@@ -2553,8 +2908,8 @@
               <w:rPr>
                 <w:rFonts w:ascii="Calibri" w:eastAsia="Times New Roman" w:hAnsi="Calibri"/>
                 <w:color w:val="000000"/>
-                <w:sz w:val="22"/>
-                <w:szCs w:val="22"/>
+                <w:sz w:val="20"/>
+                <w:szCs w:val="20"/>
                 <w:lang w:val="en-IN" w:eastAsia="en-IN"/>
               </w:rPr>
               <w:t>77080</w:t>
@@ -2565,39 +2920,128 @@
     </w:tbl>
     <w:p>
       <w:pPr>
+        <w:ind w:left="720"/>
+        <w:rPr>
+          <w:rFonts w:ascii="Calibri" w:eastAsia="Times New Roman" w:hAnsi="Calibri"/>
+          <w:color w:val="000000"/>
+          <w:sz w:val="20"/>
+          <w:szCs w:val="20"/>
+          <w:lang w:val="en-IN" w:eastAsia="en-IN"/>
+        </w:rPr>
+      </w:pPr>
+      <w:r>
+        <w:rPr>
+          <w:rFonts w:ascii="Calibri" w:eastAsia="Times New Roman" w:hAnsi="Calibri"/>
+          <w:color w:val="000000"/>
+          <w:sz w:val="20"/>
+          <w:szCs w:val="20"/>
+          <w:lang w:val="en-IN" w:eastAsia="en-IN"/>
+        </w:rPr>
+        <w:t xml:space="preserve">Skewness: </w:t>
+      </w:r>
+      <w:r>
+        <w:rPr>
+          <w:rFonts w:ascii="Calibri" w:eastAsia="Times New Roman" w:hAnsi="Calibri"/>
+          <w:color w:val="000000"/>
+          <w:sz w:val="20"/>
+          <w:szCs w:val="20"/>
+          <w:lang w:val="en-IN" w:eastAsia="en-IN"/>
+        </w:rPr>
+        <w:t>-0.3615122</w:t>
+      </w:r>
+    </w:p>
+    <w:p>
+      <w:pPr>
+        <w:ind w:left="720"/>
+        <w:rPr>
+          <w:rFonts w:ascii="Calibri" w:eastAsia="Times New Roman" w:hAnsi="Calibri"/>
+          <w:color w:val="000000"/>
+          <w:sz w:val="20"/>
+          <w:szCs w:val="20"/>
+          <w:lang w:val="en-IN" w:eastAsia="en-IN"/>
+        </w:rPr>
+      </w:pPr>
+      <w:r>
+        <w:rPr>
+          <w:rFonts w:ascii="Calibri" w:eastAsia="Times New Roman" w:hAnsi="Calibri"/>
+          <w:color w:val="000000"/>
+          <w:sz w:val="20"/>
+          <w:szCs w:val="20"/>
+          <w:lang w:val="en-IN" w:eastAsia="en-IN"/>
+        </w:rPr>
+        <w:t>Standard Deviation:  7493.371</w:t>
+      </w:r>
+    </w:p>
+    <w:p>
+      <w:pPr>
         <w:pStyle w:val="BodyText"/>
+        <w:rPr>
+          <w:sz w:val="20"/>
+          <w:szCs w:val="20"/>
+        </w:rPr>
       </w:pPr>
     </w:p>
     <w:p>
       <w:pPr>
         <w:pStyle w:val="BodyText"/>
+        <w:rPr>
+          <w:sz w:val="20"/>
+          <w:szCs w:val="20"/>
+        </w:rPr>
       </w:pPr>
     </w:p>
     <w:p>
       <w:pPr>
         <w:pStyle w:val="BodyText"/>
+        <w:rPr>
+          <w:sz w:val="20"/>
+          <w:szCs w:val="20"/>
+        </w:rPr>
       </w:pPr>
     </w:p>
     <w:p>
       <w:pPr>
         <w:pStyle w:val="BodyText"/>
+        <w:rPr>
+          <w:sz w:val="20"/>
+          <w:szCs w:val="20"/>
+        </w:rPr>
       </w:pPr>
     </w:p>
     <w:p>
       <w:pPr>
         <w:pStyle w:val="BodyText"/>
+        <w:rPr>
+          <w:sz w:val="20"/>
+          <w:szCs w:val="20"/>
+        </w:rPr>
+      </w:pPr>
+    </w:p>
+    <w:p>
+      <w:pPr>
+        <w:pStyle w:val="BodyText"/>
+        <w:rPr>
+          <w:sz w:val="20"/>
+          <w:szCs w:val="20"/>
+        </w:rPr>
+      </w:pPr>
+    </w:p>
+    <w:p>
+      <w:pPr>
+        <w:pStyle w:val="BodyText"/>
+        <w:keepNext/>
+        <w:jc w:val="center"/>
       </w:pPr>
       <w:r>
         <w:rPr>
           <w:noProof/>
           <w:lang w:val="en-IN" w:eastAsia="en-IN"/>
         </w:rPr>
-        <w:lastRenderedPageBreak/>
         <w:drawing>
-          <wp:inline distT="0" distB="0" distL="0" distR="0" wp14:anchorId="57E42DDA" wp14:editId="67BFEEBE">
-            <wp:extent cx="6772275" cy="2552700"/>
-            <wp:effectExtent l="0" t="0" r="9525" b="0"/>
-            <wp:docPr id="3" name="Picture 3"/>
+          <wp:inline distT="0" distB="0" distL="0" distR="0" wp14:anchorId="682E4F44" wp14:editId="505159A0">
+            <wp:extent cx="5943600" cy="2745105"/>
+            <wp:effectExtent l="0" t="0" r="0" b="0"/>
+            <wp:docPr id="12" name="Picture 12"/>
             <wp:cNvGraphicFramePr>
               <a:graphicFrameLocks xmlns:a="http://schemas.openxmlformats.org/drawingml/2006/main" noChangeAspect="1"/>
             </wp:cNvGraphicFramePr>
@@ -2605,36 +3049,23 @@
               <a:graphicData uri="http://schemas.openxmlformats.org/drawingml/2006/picture">
                 <pic:pic xmlns:pic="http://schemas.openxmlformats.org/drawingml/2006/picture">
                   <pic:nvPicPr>
-                    <pic:cNvPr id="0" name="Picture 7"/>
-                    <pic:cNvPicPr>
-                      <a:picLocks noChangeAspect="1" noChangeArrowheads="1"/>
-                    </pic:cNvPicPr>
+                    <pic:cNvPr id="0" name=""/>
+                    <pic:cNvPicPr/>
                   </pic:nvPicPr>
                   <pic:blipFill>
-                    <a:blip r:embed="rId18">
-                      <a:extLst>
-                        <a:ext uri="{28A0092B-C50C-407E-A947-70E740481C1C}">
-                          <a14:useLocalDpi xmlns:a14="http://schemas.microsoft.com/office/drawing/2010/main" val="0"/>
-                        </a:ext>
-                      </a:extLst>
-                    </a:blip>
-                    <a:srcRect/>
+                    <a:blip r:embed="rId18"/>
                     <a:stretch>
                       <a:fillRect/>
                     </a:stretch>
                   </pic:blipFill>
-                  <pic:spPr bwMode="auto">
+                  <pic:spPr>
                     <a:xfrm>
                       <a:off x="0" y="0"/>
-                      <a:ext cx="6772275" cy="2552700"/>
+                      <a:ext cx="5943600" cy="2745105"/>
                     </a:xfrm>
                     <a:prstGeom prst="rect">
                       <a:avLst/>
                     </a:prstGeom>
-                    <a:noFill/>
-                    <a:ln>
-                      <a:noFill/>
-                    </a:ln>
                   </pic:spPr>
                 </pic:pic>
               </a:graphicData>
@@ -2645,28 +3076,126 @@
     </w:p>
     <w:p>
       <w:pPr>
-        <w:pStyle w:val="BodyText"/>
-      </w:pPr>
-    </w:p>
-    <w:p>
-      <w:pPr>
-        <w:pStyle w:val="BodyText"/>
-      </w:pPr>
-    </w:p>
-    <w:p>
-      <w:pPr>
-        <w:pStyle w:val="BodyText"/>
+        <w:pStyle w:val="Caption"/>
+        <w:ind w:firstLine="720"/>
+        <w:rPr>
+          <w:rFonts w:ascii="Calibri" w:hAnsi="Calibri"/>
+          <w:b/>
+          <w:sz w:val="20"/>
+          <w:szCs w:val="20"/>
+        </w:rPr>
+      </w:pPr>
+      <w:r>
+        <w:rPr>
+          <w:rFonts w:ascii="Calibri" w:hAnsi="Calibri"/>
+          <w:b/>
+          <w:sz w:val="20"/>
+          <w:szCs w:val="20"/>
+        </w:rPr>
+        <w:t xml:space="preserve">Graph </w:t>
+      </w:r>
+      <w:r>
+        <w:rPr>
+          <w:rFonts w:ascii="Calibri" w:hAnsi="Calibri"/>
+          <w:b/>
+          <w:sz w:val="20"/>
+          <w:szCs w:val="20"/>
+        </w:rPr>
+        <w:t>5</w:t>
+      </w:r>
+      <w:r>
+        <w:rPr>
+          <w:rFonts w:ascii="Calibri" w:hAnsi="Calibri"/>
+          <w:b/>
+          <w:sz w:val="20"/>
+          <w:szCs w:val="20"/>
+        </w:rPr>
+        <w:t xml:space="preserve"> Graph of the </w:t>
+      </w:r>
+      <w:r>
+        <w:rPr>
+          <w:rFonts w:ascii="Calibri" w:hAnsi="Calibri"/>
+          <w:b/>
+          <w:sz w:val="20"/>
+          <w:szCs w:val="20"/>
+        </w:rPr>
+        <w:t>Total Number of Transactions</w:t>
+      </w:r>
+      <w:r>
+        <w:rPr>
+          <w:rFonts w:ascii="Calibri" w:hAnsi="Calibri"/>
+          <w:b/>
+          <w:sz w:val="20"/>
+          <w:szCs w:val="20"/>
+        </w:rPr>
+        <w:t xml:space="preserve"> </w:t>
+      </w:r>
+      <w:r>
+        <w:rPr>
+          <w:rFonts w:ascii="Calibri" w:hAnsi="Calibri"/>
+          <w:b/>
+          <w:sz w:val="20"/>
+          <w:szCs w:val="20"/>
+        </w:rPr>
+        <w:t>year</w:t>
+      </w:r>
+      <w:r>
+        <w:rPr>
+          <w:rFonts w:ascii="Calibri" w:hAnsi="Calibri"/>
+          <w:b/>
+          <w:sz w:val="20"/>
+          <w:szCs w:val="20"/>
+        </w:rPr>
+        <w:t xml:space="preserve">-wise </w:t>
+      </w:r>
+      <w:r>
+        <w:rPr>
+          <w:rFonts w:ascii="Calibri" w:hAnsi="Calibri"/>
+          <w:b/>
+          <w:sz w:val="20"/>
+          <w:szCs w:val="20"/>
+        </w:rPr>
+        <w:t>grouped by</w:t>
+      </w:r>
+      <w:r>
+        <w:rPr>
+          <w:rFonts w:ascii="Calibri" w:hAnsi="Calibri"/>
+          <w:b/>
+          <w:sz w:val="20"/>
+          <w:szCs w:val="20"/>
+        </w:rPr>
+        <w:t xml:space="preserve"> the Bank Sector</w:t>
+      </w:r>
+    </w:p>
+    <w:p>
+      <w:pPr>
+        <w:pStyle w:val="Label"/>
+        <w:spacing w:line="240" w:lineRule="auto"/>
+        <w:jc w:val="both"/>
+        <w:rPr>
+          <w:rFonts w:ascii="Calibri" w:hAnsi="Calibri"/>
+          <w:color w:val="auto"/>
+          <w:sz w:val="20"/>
+          <w:szCs w:val="20"/>
+          <w:lang w:val="en-US"/>
+        </w:rPr>
+      </w:pPr>
+    </w:p>
+    <w:p>
+      <w:pPr>
+        <w:pStyle w:val="Label"/>
+        <w:keepNext/>
+        <w:spacing w:line="240" w:lineRule="auto"/>
       </w:pPr>
       <w:r>
         <w:rPr>
           <w:noProof/>
-          <w:lang w:val="en-IN" w:eastAsia="en-IN"/>
         </w:rPr>
         <w:drawing>
-          <wp:inline distT="0" distB="0" distL="0" distR="0" wp14:anchorId="4936D41A" wp14:editId="5773C48F">
-            <wp:extent cx="5943600" cy="2324100"/>
+          <wp:inline distT="0" distB="0" distL="0" distR="0" wp14:anchorId="30179498" wp14:editId="13AC64B0">
+            <wp:extent cx="5943600" cy="2519680"/>
             <wp:effectExtent l="0" t="0" r="0" b="0"/>
-            <wp:docPr id="2" name="Picture 2"/>
+            <wp:docPr id="11" name="Picture 11"/>
             <wp:cNvGraphicFramePr>
               <a:graphicFrameLocks xmlns:a="http://schemas.openxmlformats.org/drawingml/2006/main" noChangeAspect="1"/>
             </wp:cNvGraphicFramePr>
@@ -2674,36 +3203,23 @@
               <a:graphicData uri="http://schemas.openxmlformats.org/drawingml/2006/picture">
                 <pic:pic xmlns:pic="http://schemas.openxmlformats.org/drawingml/2006/picture">
                   <pic:nvPicPr>
-                    <pic:cNvPr id="0" name="Picture 8"/>
-                    <pic:cNvPicPr>
-                      <a:picLocks noChangeAspect="1" noChangeArrowheads="1"/>
-                    </pic:cNvPicPr>
+                    <pic:cNvPr id="0" name=""/>
+                    <pic:cNvPicPr/>
                   </pic:nvPicPr>
                   <pic:blipFill>
-                    <a:blip r:embed="rId19">
-                      <a:extLst>
-                        <a:ext uri="{28A0092B-C50C-407E-A947-70E740481C1C}">
-                          <a14:useLocalDpi xmlns:a14="http://schemas.microsoft.com/office/drawing/2010/main" val="0"/>
-                        </a:ext>
-                      </a:extLst>
-                    </a:blip>
-                    <a:srcRect/>
+                    <a:blip r:embed="rId19"/>
                     <a:stretch>
                       <a:fillRect/>
                     </a:stretch>
                   </pic:blipFill>
-                  <pic:spPr bwMode="auto">
+                  <pic:spPr>
                     <a:xfrm>
                       <a:off x="0" y="0"/>
-                      <a:ext cx="5943600" cy="2324100"/>
+                      <a:ext cx="5943600" cy="2519680"/>
                     </a:xfrm>
                     <a:prstGeom prst="rect">
                       <a:avLst/>
                     </a:prstGeom>
-                    <a:noFill/>
-                    <a:ln>
-                      <a:noFill/>
-                    </a:ln>
                   </pic:spPr>
                 </pic:pic>
               </a:graphicData>
@@ -2714,11 +3230,135 @@
     </w:p>
     <w:p>
       <w:pPr>
+        <w:pStyle w:val="Caption"/>
+        <w:ind w:firstLine="720"/>
+        <w:rPr>
+          <w:rFonts w:ascii="Calibri" w:hAnsi="Calibri"/>
+          <w:b/>
+          <w:sz w:val="20"/>
+          <w:szCs w:val="20"/>
+        </w:rPr>
+      </w:pPr>
+      <w:r>
+        <w:rPr>
+          <w:rFonts w:ascii="Calibri" w:hAnsi="Calibri"/>
+          <w:b/>
+          <w:sz w:val="20"/>
+          <w:szCs w:val="20"/>
+        </w:rPr>
+        <w:t xml:space="preserve">Graph </w:t>
+      </w:r>
+      <w:r>
+        <w:rPr>
+          <w:rFonts w:ascii="Calibri" w:hAnsi="Calibri"/>
+          <w:b/>
+          <w:sz w:val="20"/>
+          <w:szCs w:val="20"/>
+        </w:rPr>
+        <w:t>6</w:t>
+      </w:r>
+      <w:r>
+        <w:rPr>
+          <w:rFonts w:ascii="Calibri" w:hAnsi="Calibri"/>
+          <w:b/>
+          <w:sz w:val="20"/>
+          <w:szCs w:val="20"/>
+        </w:rPr>
+        <w:t xml:space="preserve"> Graph of the </w:t>
+      </w:r>
+      <w:r>
+        <w:rPr>
+          <w:rFonts w:ascii="Calibri" w:hAnsi="Calibri"/>
+          <w:b/>
+          <w:sz w:val="20"/>
+          <w:szCs w:val="20"/>
+        </w:rPr>
+        <w:t xml:space="preserve">Total </w:t>
+      </w:r>
+      <w:r>
+        <w:rPr>
+          <w:rFonts w:ascii="Calibri" w:hAnsi="Calibri"/>
+          <w:b/>
+          <w:sz w:val="20"/>
+          <w:szCs w:val="20"/>
+        </w:rPr>
+        <w:t>Value</w:t>
+      </w:r>
+      <w:r>
+        <w:rPr>
+          <w:rFonts w:ascii="Calibri" w:hAnsi="Calibri"/>
+          <w:b/>
+          <w:sz w:val="20"/>
+          <w:szCs w:val="20"/>
+        </w:rPr>
+        <w:t xml:space="preserve"> of Transactions</w:t>
+      </w:r>
+      <w:r>
+        <w:rPr>
+          <w:rFonts w:ascii="Calibri" w:hAnsi="Calibri"/>
+          <w:b/>
+          <w:sz w:val="20"/>
+          <w:szCs w:val="20"/>
+        </w:rPr>
+        <w:t xml:space="preserve"> </w:t>
+      </w:r>
+      <w:r>
+        <w:rPr>
+          <w:rFonts w:ascii="Calibri" w:hAnsi="Calibri"/>
+          <w:b/>
+          <w:sz w:val="20"/>
+          <w:szCs w:val="20"/>
+        </w:rPr>
+        <w:t>year</w:t>
+      </w:r>
+      <w:r>
+        <w:rPr>
+          <w:rFonts w:ascii="Calibri" w:hAnsi="Calibri"/>
+          <w:b/>
+          <w:sz w:val="20"/>
+          <w:szCs w:val="20"/>
+        </w:rPr>
+        <w:t xml:space="preserve">-wise </w:t>
+      </w:r>
+      <w:r>
+        <w:rPr>
+          <w:rFonts w:ascii="Calibri" w:hAnsi="Calibri"/>
+          <w:b/>
+          <w:sz w:val="20"/>
+          <w:szCs w:val="20"/>
+        </w:rPr>
+        <w:t>grouped by</w:t>
+      </w:r>
+      <w:r>
+        <w:rPr>
+          <w:rFonts w:ascii="Calibri" w:hAnsi="Calibri"/>
+          <w:b/>
+          <w:sz w:val="20"/>
+          <w:szCs w:val="20"/>
+        </w:rPr>
+        <w:t xml:space="preserve"> the Bank Sector</w:t>
+      </w:r>
+    </w:p>
+    <w:p>
+      <w:pPr>
+        <w:pStyle w:val="Caption"/>
+        <w:jc w:val="center"/>
+        <w:rPr>
+          <w:rFonts w:ascii="Calibri" w:hAnsi="Calibri"/>
+          <w:color w:val="auto"/>
+          <w:sz w:val="20"/>
+          <w:szCs w:val="20"/>
+        </w:rPr>
+      </w:pPr>
+    </w:p>
+    <w:p>
+      <w:pPr>
         <w:pStyle w:val="Label"/>
         <w:spacing w:line="240" w:lineRule="auto"/>
         <w:jc w:val="both"/>
         <w:rPr>
           <w:rFonts w:ascii="Calibri" w:hAnsi="Calibri"/>
+          <w:b/>
           <w:color w:val="auto"/>
           <w:lang w:val="en-US"/>
         </w:rPr>
@@ -2726,8 +3366,24 @@
     </w:p>
     <w:p>
       <w:pPr>
+        <w:rPr>
+          <w:rFonts w:ascii="Calibri" w:eastAsia="Helvetica Neue" w:hAnsi="Calibri" w:cs="Helvetica Neue"/>
+          <w:b/>
+          <w:lang w:eastAsia="en-IN"/>
+        </w:rPr>
+      </w:pPr>
+      <w:r>
+        <w:rPr>
+          <w:rFonts w:ascii="Calibri" w:hAnsi="Calibri"/>
+          <w:b/>
+        </w:rPr>
+        <w:br w:type="page"/>
+      </w:r>
+    </w:p>
+    <w:p>
+      <w:pPr>
         <w:pStyle w:val="Label"/>
-        <w:spacing w:line="240" w:lineRule="auto"/>
+        <w:ind w:firstLine="720"/>
         <w:jc w:val="both"/>
         <w:rPr>
           <w:rFonts w:ascii="Calibri" w:hAnsi="Calibri"/>
@@ -2741,6 +3397,7 @@
     <w:p>
       <w:pPr>
         <w:pStyle w:val="Label"/>
+        <w:ind w:firstLine="720"/>
         <w:jc w:val="both"/>
         <w:rPr>
           <w:rFonts w:ascii="Calibri" w:hAnsi="Calibri"/>
@@ -2758,8 +3415,203 @@
           <w:sz w:val="32"/>
           <w:lang w:val="en-US"/>
         </w:rPr>
-        <w:t>Interpretation/Inferences from the Analysis</w:t>
-      </w:r>
+        <w:t>Interpretation from the Graphs</w:t>
+      </w:r>
+      <w:bookmarkStart w:id="2" w:name="_GoBack"/>
+      <w:bookmarkEnd w:id="2"/>
+    </w:p>
+    <w:bookmarkEnd w:id="0"/>
+    <w:bookmarkEnd w:id="1"/>
+    <w:p>
+      <w:pPr>
+        <w:pStyle w:val="NoSpacing"/>
+        <w:numPr>
+          <w:ilvl w:val="0"/>
+          <w:numId w:val="36"/>
+        </w:numPr>
+        <w:jc w:val="both"/>
+        <w:rPr>
+          <w:rFonts w:ascii="Calibri" w:hAnsi="Calibri"/>
+        </w:rPr>
+      </w:pPr>
+      <w:r>
+        <w:rPr>
+          <w:rFonts w:ascii="Calibri" w:hAnsi="Calibri"/>
+        </w:rPr>
+        <w:t xml:space="preserve">Looking at the </w:t>
+      </w:r>
+      <w:r>
+        <w:rPr>
+          <w:rFonts w:ascii="Calibri" w:hAnsi="Calibri"/>
+        </w:rPr>
+        <w:t>graph1 and graph2 plots, it can be seen that the number of transactions are particularly high during the months of March, October and December. This may be attributed to year end closing being in March, festive seasons during October, and calendar year end during December. This also aligns with the Total Transaction Value noted during the period.</w:t>
+      </w:r>
+    </w:p>
+    <w:p>
+      <w:pPr>
+        <w:pStyle w:val="NoSpacing"/>
+        <w:numPr>
+          <w:ilvl w:val="0"/>
+          <w:numId w:val="36"/>
+        </w:numPr>
+        <w:jc w:val="both"/>
+        <w:rPr>
+          <w:rFonts w:ascii="Calibri" w:hAnsi="Calibri"/>
+        </w:rPr>
+      </w:pPr>
+      <w:r>
+        <w:rPr>
+          <w:rFonts w:ascii="Calibri" w:hAnsi="Calibri"/>
+        </w:rPr>
+        <w:t>Looking at Graph 3 and 4 it can be said that the average value of transaction per year is quite normal and the skewness is -0.3 approximately. Also the median and mean do not vary too much</w:t>
+      </w:r>
+      <w:r>
+        <w:rPr>
+          <w:rFonts w:ascii="Calibri" w:hAnsi="Calibri"/>
+        </w:rPr>
+        <w:t>.</w:t>
+      </w:r>
+    </w:p>
+    <w:p>
+      <w:pPr>
+        <w:pStyle w:val="NoSpacing"/>
+        <w:numPr>
+          <w:ilvl w:val="0"/>
+          <w:numId w:val="36"/>
+        </w:numPr>
+        <w:jc w:val="both"/>
+        <w:rPr>
+          <w:rFonts w:ascii="Calibri" w:hAnsi="Calibri"/>
+        </w:rPr>
+      </w:pPr>
+      <w:r>
+        <w:rPr>
+          <w:rFonts w:ascii="Calibri" w:hAnsi="Calibri"/>
+        </w:rPr>
+        <w:t>If</w:t>
+      </w:r>
+      <w:r>
+        <w:rPr>
+          <w:rFonts w:ascii="Calibri" w:hAnsi="Calibri"/>
+        </w:rPr>
+        <w:t xml:space="preserve"> we take a look at the Graph 5 we can observe that the total number of transactions in the PSB is larger than any other sector. The second sector is the PVT sector. But looking at the Graph 6 reveals that even though the number of transactions of </w:t>
+      </w:r>
+      <w:r>
+        <w:rPr>
+          <w:rFonts w:ascii="Calibri" w:hAnsi="Calibri"/>
+        </w:rPr>
+        <w:t>PUB sector is quite large compared to that of PVT sector, the value of transactions isn’t significantly large. This may signify that the average value of transactions done in PVT sector is larger than the average value of transactions done in the PUB sector.</w:t>
+      </w:r>
+    </w:p>
+    <w:p>
+      <w:pPr>
+        <w:pStyle w:val="NoSpacing"/>
+        <w:jc w:val="both"/>
+        <w:rPr>
+          <w:rFonts w:ascii="Calibri" w:hAnsi="Calibri"/>
+        </w:rPr>
+      </w:pPr>
+    </w:p>
+    <w:p>
+      <w:pPr>
+        <w:pStyle w:val="NoSpacing"/>
+        <w:jc w:val="both"/>
+        <w:rPr>
+          <w:rFonts w:ascii="Calibri" w:hAnsi="Calibri"/>
+        </w:rPr>
+      </w:pPr>
+    </w:p>
+    <w:p>
+      <w:pPr>
+        <w:pStyle w:val="NoSpacing"/>
+        <w:jc w:val="both"/>
+        <w:rPr>
+          <w:rFonts w:ascii="Calibri" w:hAnsi="Calibri"/>
+        </w:rPr>
+      </w:pPr>
+    </w:p>
+    <w:p>
+      <w:pPr>
+        <w:pStyle w:val="NoSpacing"/>
+        <w:jc w:val="both"/>
+        <w:rPr>
+          <w:rFonts w:ascii="Calibri" w:hAnsi="Calibri"/>
+        </w:rPr>
+      </w:pPr>
+    </w:p>
+    <w:p>
+      <w:pPr>
+        <w:pStyle w:val="NoSpacing"/>
+        <w:jc w:val="both"/>
+        <w:rPr>
+          <w:rFonts w:ascii="Calibri" w:hAnsi="Calibri"/>
+        </w:rPr>
+      </w:pPr>
+    </w:p>
+    <w:p>
+      <w:pPr>
+        <w:pStyle w:val="NoSpacing"/>
+        <w:jc w:val="both"/>
+        <w:rPr>
+          <w:rFonts w:ascii="Calibri" w:hAnsi="Calibri"/>
+        </w:rPr>
+      </w:pPr>
+    </w:p>
+    <w:p>
+      <w:pPr>
+        <w:pStyle w:val="NoSpacing"/>
+        <w:ind w:firstLine="360"/>
+        <w:jc w:val="both"/>
+        <w:rPr>
+          <w:rFonts w:ascii="Calibri" w:hAnsi="Calibri"/>
+          <w:i/>
+        </w:rPr>
+      </w:pPr>
+      <w:r>
+        <w:rPr>
+          <w:rFonts w:ascii="Calibri" w:hAnsi="Calibri"/>
+          <w:i/>
+        </w:rPr>
+        <w:t>Important Points regarding the data and analysis:-</w:t>
+      </w:r>
+    </w:p>
+    <w:p>
+      <w:pPr>
+        <w:pStyle w:val="NoSpacing"/>
+        <w:numPr>
+          <w:ilvl w:val="0"/>
+          <w:numId w:val="35"/>
+        </w:numPr>
+        <w:jc w:val="both"/>
+        <w:rPr>
+          <w:rFonts w:ascii="Calibri" w:hAnsi="Calibri"/>
+        </w:rPr>
+      </w:pPr>
+      <w:r>
+        <w:rPr>
+          <w:rFonts w:ascii="Calibri" w:hAnsi="Calibri"/>
+        </w:rPr>
+        <w:t>The data files does not contain data for November 2016 (and December 2016), which is why it was not possible to analyze the impact of demonetization on the NEFT transactions.</w:t>
+      </w:r>
+    </w:p>
+    <w:p>
+      <w:pPr>
+        <w:pStyle w:val="NoSpacing"/>
+        <w:ind w:left="720"/>
+        <w:jc w:val="both"/>
+        <w:rPr>
+          <w:rFonts w:ascii="Calibri" w:hAnsi="Calibri"/>
+        </w:rPr>
+      </w:pPr>
+    </w:p>
+    <w:p>
+      <w:pPr>
+        <w:pStyle w:val="NoSpacing"/>
+        <w:jc w:val="both"/>
+        <w:rPr>
+          <w:rFonts w:ascii="Calibri" w:hAnsi="Calibri"/>
+        </w:rPr>
+      </w:pPr>
     </w:p>
     <w:p>
       <w:pPr>
@@ -2770,65 +3622,6 @@
           <w:rFonts w:ascii="Calibri" w:hAnsi="Calibri"/>
           <w:b/>
           <w:color w:val="auto"/>
-          <w:sz w:val="32"/>
-          <w:lang w:val="en-US"/>
-        </w:rPr>
-      </w:pPr>
-    </w:p>
-    <w:p>
-      <w:pPr>
-        <w:pStyle w:val="Label"/>
-        <w:spacing w:line="240" w:lineRule="auto"/>
-        <w:jc w:val="both"/>
-        <w:rPr>
-          <w:rFonts w:ascii="Calibri" w:hAnsi="Calibri"/>
-          <w:b/>
-          <w:color w:val="auto"/>
-          <w:sz w:val="32"/>
-          <w:lang w:val="en-US"/>
-        </w:rPr>
-      </w:pPr>
-    </w:p>
-    <w:p>
-      <w:pPr>
-        <w:pStyle w:val="Label"/>
-        <w:spacing w:line="240" w:lineRule="auto"/>
-        <w:jc w:val="both"/>
-        <w:rPr>
-          <w:rFonts w:ascii="Calibri" w:hAnsi="Calibri"/>
-          <w:b/>
-          <w:color w:val="auto"/>
-          <w:sz w:val="32"/>
-          <w:lang w:val="en-US"/>
-        </w:rPr>
-      </w:pPr>
-    </w:p>
-    <w:p>
-      <w:pPr>
-        <w:pStyle w:val="Label"/>
-        <w:spacing w:line="240" w:lineRule="auto"/>
-        <w:jc w:val="both"/>
-        <w:rPr>
-          <w:rFonts w:ascii="Calibri" w:hAnsi="Calibri"/>
-          <w:b/>
-          <w:color w:val="auto"/>
-          <w:sz w:val="32"/>
-          <w:lang w:val="en-US"/>
-        </w:rPr>
-      </w:pPr>
-    </w:p>
-    <w:bookmarkEnd w:id="0"/>
-    <w:bookmarkEnd w:id="1"/>
-    <w:p>
-      <w:pPr>
-        <w:pStyle w:val="Label"/>
-        <w:spacing w:line="240" w:lineRule="auto"/>
-        <w:jc w:val="both"/>
-        <w:rPr>
-          <w:rFonts w:ascii="Calibri" w:hAnsi="Calibri"/>
-          <w:b/>
-          <w:color w:val="auto"/>
-          <w:sz w:val="32"/>
           <w:lang w:val="en-US"/>
         </w:rPr>
       </w:pPr>
@@ -2837,12 +3630,12 @@
       <w:headerReference w:type="default" r:id="rId20"/>
       <w:footerReference w:type="default" r:id="rId21"/>
       <w:pgSz w:w="11900" w:h="16840"/>
-      <w:pgMar w:top="1440" w:right="1440" w:bottom="1440" w:left="1440" w:header="288" w:footer="720" w:gutter="0"/>
+      <w:pgMar w:top="288" w:right="288" w:bottom="288" w:left="288" w:header="288" w:footer="720" w:gutter="0"/>
       <w:pgBorders w:offsetFrom="page">
         <w:top w:val="single" w:sz="4" w:space="30" w:color="auto"/>
-        <w:left w:val="single" w:sz="4" w:space="24" w:color="auto"/>
+        <w:left w:val="single" w:sz="4" w:space="10" w:color="auto"/>
         <w:bottom w:val="single" w:sz="4" w:space="24" w:color="auto"/>
-        <w:right w:val="single" w:sz="4" w:space="24" w:color="auto"/>
+        <w:right w:val="single" w:sz="4" w:space="10" w:color="auto"/>
       </w:pgBorders>
       <w:pgNumType w:start="1"/>
       <w:cols w:space="720"/>
@@ -3040,7 +3833,7 @@
           <w:rPr>
             <w:noProof/>
           </w:rPr>
-          <w:t>1</w:t>
+          <w:t>5</w:t>
         </w:r>
         <w:r>
           <w:rPr>
@@ -3062,6 +3855,140 @@
 <file path=word/numbering.xml><?xml version="1.0" encoding="utf-8"?>
 <w:numbering xmlns:wpc="http://schemas.microsoft.com/office/word/2010/wordprocessingCanvas" xmlns:mc="http://schemas.openxmlformats.org/markup-compatibility/2006" xmlns:o="urn:schemas-microsoft-com:office:office" xmlns:r="http://schemas.openxmlformats.org/officeDocument/2006/relationships" xmlns:m="http://schemas.openxmlformats.org/officeDocument/2006/math" xmlns:v="urn:schemas-microsoft-com:vml" xmlns:wp14="http://schemas.microsoft.com/office/word/2010/wordprocessingDrawing" xmlns:wp="http://schemas.openxmlformats.org/drawingml/2006/wordprocessingDrawing" xmlns:w10="urn:schemas-microsoft-com:office:word" xmlns:w="http://schemas.openxmlformats.org/wordprocessingml/2006/main" xmlns:w14="http://schemas.microsoft.com/office/word/2010/wordml" xmlns:wpg="http://schemas.microsoft.com/office/word/2010/wordprocessingGroup" xmlns:wpi="http://schemas.microsoft.com/office/word/2010/wordprocessingInk" xmlns:wne="http://schemas.microsoft.com/office/word/2006/wordml" xmlns:wps="http://schemas.microsoft.com/office/word/2010/wordprocessingShape" mc:Ignorable="w14 wp14">
   <w:abstractNum w:abstractNumId="0">
+    <w:nsid w:val="FFFFFF89"/>
+    <w:multiLevelType w:val="singleLevel"/>
+    <w:tmpl w:val="C1AA0FFE"/>
+    <w:lvl w:ilvl="0">
+      <w:start w:val="1"/>
+      <w:numFmt w:val="bullet"/>
+      <w:pStyle w:val="ListBullet"/>
+      <w:lvlText w:val=""/>
+      <w:lvlJc w:val="left"/>
+      <w:pPr>
+        <w:tabs>
+          <w:tab w:val="num" w:pos="360"/>
+        </w:tabs>
+        <w:ind w:left="360" w:hanging="360"/>
+      </w:pPr>
+      <w:rPr>
+        <w:rFonts w:ascii="Symbol" w:hAnsi="Symbol" w:hint="default"/>
+      </w:rPr>
+    </w:lvl>
+  </w:abstractNum>
+  <w:abstractNum w:abstractNumId="1">
+    <w:nsid w:val="05A23CCD"/>
+    <w:multiLevelType w:val="hybridMultilevel"/>
+    <w:tmpl w:val="835CF8A2"/>
+    <w:lvl w:ilvl="0" w:tplc="40090001">
+      <w:start w:val="1"/>
+      <w:numFmt w:val="bullet"/>
+      <w:lvlText w:val=""/>
+      <w:lvlJc w:val="left"/>
+      <w:pPr>
+        <w:ind w:left="720" w:hanging="360"/>
+      </w:pPr>
+      <w:rPr>
+        <w:rFonts w:ascii="Symbol" w:hAnsi="Symbol" w:hint="default"/>
+      </w:rPr>
+    </w:lvl>
+    <w:lvl w:ilvl="1" w:tplc="40090003" w:tentative="1">
+      <w:start w:val="1"/>
+      <w:numFmt w:val="bullet"/>
+      <w:lvlText w:val="o"/>
+      <w:lvlJc w:val="left"/>
+      <w:pPr>
+        <w:ind w:left="1440" w:hanging="360"/>
+      </w:pPr>
+      <w:rPr>
+        <w:rFonts w:ascii="Courier New" w:hAnsi="Courier New" w:cs="Courier New" w:hint="default"/>
+      </w:rPr>
+    </w:lvl>
+    <w:lvl w:ilvl="2" w:tplc="40090005" w:tentative="1">
+      <w:start w:val="1"/>
+      <w:numFmt w:val="bullet"/>
+      <w:lvlText w:val=""/>
+      <w:lvlJc w:val="left"/>
+      <w:pPr>
+        <w:ind w:left="2160" w:hanging="360"/>
+      </w:pPr>
+      <w:rPr>
+        <w:rFonts w:ascii="Wingdings" w:hAnsi="Wingdings" w:hint="default"/>
+      </w:rPr>
+    </w:lvl>
+    <w:lvl w:ilvl="3" w:tplc="40090001" w:tentative="1">
+      <w:start w:val="1"/>
+      <w:numFmt w:val="bullet"/>
+      <w:lvlText w:val=""/>
+      <w:lvlJc w:val="left"/>
+      <w:pPr>
+        <w:ind w:left="2880" w:hanging="360"/>
+      </w:pPr>
+      <w:rPr>
+        <w:rFonts w:ascii="Symbol" w:hAnsi="Symbol" w:hint="default"/>
+      </w:rPr>
+    </w:lvl>
+    <w:lvl w:ilvl="4" w:tplc="40090003" w:tentative="1">
+      <w:start w:val="1"/>
+      <w:numFmt w:val="bullet"/>
+      <w:lvlText w:val="o"/>
+      <w:lvlJc w:val="left"/>
+      <w:pPr>
+        <w:ind w:left="3600" w:hanging="360"/>
+      </w:pPr>
+      <w:rPr>
+        <w:rFonts w:ascii="Courier New" w:hAnsi="Courier New" w:cs="Courier New" w:hint="default"/>
+      </w:rPr>
+    </w:lvl>
+    <w:lvl w:ilvl="5" w:tplc="40090005" w:tentative="1">
+      <w:start w:val="1"/>
+      <w:numFmt w:val="bullet"/>
+      <w:lvlText w:val=""/>
+      <w:lvlJc w:val="left"/>
+      <w:pPr>
+        <w:ind w:left="4320" w:hanging="360"/>
+      </w:pPr>
+      <w:rPr>
+        <w:rFonts w:ascii="Wingdings" w:hAnsi="Wingdings" w:hint="default"/>
+      </w:rPr>
+    </w:lvl>
+    <w:lvl w:ilvl="6" w:tplc="40090001" w:tentative="1">
+      <w:start w:val="1"/>
+      <w:numFmt w:val="bullet"/>
+      <w:lvlText w:val=""/>
+      <w:lvlJc w:val="left"/>
+      <w:pPr>
+        <w:ind w:left="5040" w:hanging="360"/>
+      </w:pPr>
+      <w:rPr>
+        <w:rFonts w:ascii="Symbol" w:hAnsi="Symbol" w:hint="default"/>
+      </w:rPr>
+    </w:lvl>
+    <w:lvl w:ilvl="7" w:tplc="40090003" w:tentative="1">
+      <w:start w:val="1"/>
+      <w:numFmt w:val="bullet"/>
+      <w:lvlText w:val="o"/>
+      <w:lvlJc w:val="left"/>
+      <w:pPr>
+        <w:ind w:left="5760" w:hanging="360"/>
+      </w:pPr>
+      <w:rPr>
+        <w:rFonts w:ascii="Courier New" w:hAnsi="Courier New" w:cs="Courier New" w:hint="default"/>
+      </w:rPr>
+    </w:lvl>
+    <w:lvl w:ilvl="8" w:tplc="40090005" w:tentative="1">
+      <w:start w:val="1"/>
+      <w:numFmt w:val="bullet"/>
+      <w:lvlText w:val=""/>
+      <w:lvlJc w:val="left"/>
+      <w:pPr>
+        <w:ind w:left="6480" w:hanging="360"/>
+      </w:pPr>
+      <w:rPr>
+        <w:rFonts w:ascii="Wingdings" w:hAnsi="Wingdings" w:hint="default"/>
+      </w:rPr>
+    </w:lvl>
+  </w:abstractNum>
+  <w:abstractNum w:abstractNumId="2">
     <w:nsid w:val="07FF7778"/>
     <w:multiLevelType w:val="hybridMultilevel"/>
     <w:tmpl w:val="24508D16"/>
@@ -3346,7 +4273,7 @@
       </w:rPr>
     </w:lvl>
   </w:abstractNum>
-  <w:abstractNum w:abstractNumId="1">
+  <w:abstractNum w:abstractNumId="3">
     <w:nsid w:val="08D46FBF"/>
     <w:multiLevelType w:val="hybridMultilevel"/>
     <w:tmpl w:val="53404A6A"/>
@@ -3459,7 +4386,7 @@
       </w:rPr>
     </w:lvl>
   </w:abstractNum>
-  <w:abstractNum w:abstractNumId="2">
+  <w:abstractNum w:abstractNumId="4">
     <w:nsid w:val="0AC12F34"/>
     <w:multiLevelType w:val="hybridMultilevel"/>
     <w:tmpl w:val="29FC2874"/>
@@ -3560,7 +4487,7 @@
       </w:pPr>
     </w:lvl>
   </w:abstractNum>
-  <w:abstractNum w:abstractNumId="3">
+  <w:abstractNum w:abstractNumId="5">
     <w:nsid w:val="0B6B3F3E"/>
     <w:multiLevelType w:val="hybridMultilevel"/>
     <w:tmpl w:val="76704106"/>
@@ -3790,7 +4717,7 @@
       </w:rPr>
     </w:lvl>
   </w:abstractNum>
-  <w:abstractNum w:abstractNumId="4">
+  <w:abstractNum w:abstractNumId="6">
     <w:nsid w:val="0C9A100C"/>
     <w:multiLevelType w:val="hybridMultilevel"/>
     <w:tmpl w:val="B87AC906"/>
@@ -3891,13 +4818,13 @@
       </w:pPr>
     </w:lvl>
   </w:abstractNum>
-  <w:abstractNum w:abstractNumId="5">
+  <w:abstractNum w:abstractNumId="7">
     <w:nsid w:val="0DC57009"/>
     <w:multiLevelType w:val="hybridMultilevel"/>
     <w:tmpl w:val="A0A66F5E"/>
     <w:numStyleLink w:val="Numbered"/>
   </w:abstractNum>
-  <w:abstractNum w:abstractNumId="6">
+  <w:abstractNum w:abstractNumId="8">
     <w:nsid w:val="18EE1804"/>
     <w:multiLevelType w:val="hybridMultilevel"/>
     <w:tmpl w:val="80C0BC38"/>
@@ -4127,7 +5054,7 @@
       </w:rPr>
     </w:lvl>
   </w:abstractNum>
-  <w:abstractNum w:abstractNumId="7">
+  <w:abstractNum w:abstractNumId="9">
     <w:nsid w:val="20A9285E"/>
     <w:multiLevelType w:val="hybridMultilevel"/>
     <w:tmpl w:val="A0A66F5E"/>
@@ -4428,7 +5355,7 @@
       </w:rPr>
     </w:lvl>
   </w:abstractNum>
-  <w:abstractNum w:abstractNumId="8">
+  <w:abstractNum w:abstractNumId="10">
     <w:nsid w:val="23CE4FED"/>
     <w:multiLevelType w:val="hybridMultilevel"/>
     <w:tmpl w:val="FEB4EDF4"/>
@@ -4713,7 +5640,7 @@
       </w:rPr>
     </w:lvl>
   </w:abstractNum>
-  <w:abstractNum w:abstractNumId="9">
+  <w:abstractNum w:abstractNumId="11">
     <w:nsid w:val="25E333ED"/>
     <w:multiLevelType w:val="multilevel"/>
     <w:tmpl w:val="0409001F"/>
@@ -4799,7 +5726,120 @@
       </w:pPr>
     </w:lvl>
   </w:abstractNum>
-  <w:abstractNum w:abstractNumId="10">
+  <w:abstractNum w:abstractNumId="12">
+    <w:nsid w:val="2A07797B"/>
+    <w:multiLevelType w:val="hybridMultilevel"/>
+    <w:tmpl w:val="8952B592"/>
+    <w:lvl w:ilvl="0" w:tplc="40090001">
+      <w:start w:val="1"/>
+      <w:numFmt w:val="bullet"/>
+      <w:lvlText w:val=""/>
+      <w:lvlJc w:val="left"/>
+      <w:pPr>
+        <w:ind w:left="720" w:hanging="360"/>
+      </w:pPr>
+      <w:rPr>
+        <w:rFonts w:ascii="Symbol" w:hAnsi="Symbol" w:hint="default"/>
+      </w:rPr>
+    </w:lvl>
+    <w:lvl w:ilvl="1" w:tplc="40090003" w:tentative="1">
+      <w:start w:val="1"/>
+      <w:numFmt w:val="bullet"/>
+      <w:lvlText w:val="o"/>
+      <w:lvlJc w:val="left"/>
+      <w:pPr>
+        <w:ind w:left="1440" w:hanging="360"/>
+      </w:pPr>
+      <w:rPr>
+        <w:rFonts w:ascii="Courier New" w:hAnsi="Courier New" w:cs="Courier New" w:hint="default"/>
+      </w:rPr>
+    </w:lvl>
+    <w:lvl w:ilvl="2" w:tplc="40090005" w:tentative="1">
+      <w:start w:val="1"/>
+      <w:numFmt w:val="bullet"/>
+      <w:lvlText w:val=""/>
+      <w:lvlJc w:val="left"/>
+      <w:pPr>
+        <w:ind w:left="2160" w:hanging="360"/>
+      </w:pPr>
+      <w:rPr>
+        <w:rFonts w:ascii="Wingdings" w:hAnsi="Wingdings" w:hint="default"/>
+      </w:rPr>
+    </w:lvl>
+    <w:lvl w:ilvl="3" w:tplc="40090001" w:tentative="1">
+      <w:start w:val="1"/>
+      <w:numFmt w:val="bullet"/>
+      <w:lvlText w:val=""/>
+      <w:lvlJc w:val="left"/>
+      <w:pPr>
+        <w:ind w:left="2880" w:hanging="360"/>
+      </w:pPr>
+      <w:rPr>
+        <w:rFonts w:ascii="Symbol" w:hAnsi="Symbol" w:hint="default"/>
+      </w:rPr>
+    </w:lvl>
+    <w:lvl w:ilvl="4" w:tplc="40090003" w:tentative="1">
+      <w:start w:val="1"/>
+      <w:numFmt w:val="bullet"/>
+      <w:lvlText w:val="o"/>
+      <w:lvlJc w:val="left"/>
+      <w:pPr>
+        <w:ind w:left="3600" w:hanging="360"/>
+      </w:pPr>
+      <w:rPr>
+        <w:rFonts w:ascii="Courier New" w:hAnsi="Courier New" w:cs="Courier New" w:hint="default"/>
+      </w:rPr>
+    </w:lvl>
+    <w:lvl w:ilvl="5" w:tplc="40090005" w:tentative="1">
+      <w:start w:val="1"/>
+      <w:numFmt w:val="bullet"/>
+      <w:lvlText w:val=""/>
+      <w:lvlJc w:val="left"/>
+      <w:pPr>
+        <w:ind w:left="4320" w:hanging="360"/>
+      </w:pPr>
+      <w:rPr>
+        <w:rFonts w:ascii="Wingdings" w:hAnsi="Wingdings" w:hint="default"/>
+      </w:rPr>
+    </w:lvl>
+    <w:lvl w:ilvl="6" w:tplc="40090001" w:tentative="1">
+      <w:start w:val="1"/>
+      <w:numFmt w:val="bullet"/>
+      <w:lvlText w:val=""/>
+      <w:lvlJc w:val="left"/>
+      <w:pPr>
+        <w:ind w:left="5040" w:hanging="360"/>
+      </w:pPr>
+      <w:rPr>
+        <w:rFonts w:ascii="Symbol" w:hAnsi="Symbol" w:hint="default"/>
+      </w:rPr>
+    </w:lvl>
+    <w:lvl w:ilvl="7" w:tplc="40090003" w:tentative="1">
+      <w:start w:val="1"/>
+      <w:numFmt w:val="bullet"/>
+      <w:lvlText w:val="o"/>
+      <w:lvlJc w:val="left"/>
+      <w:pPr>
+        <w:ind w:left="5760" w:hanging="360"/>
+      </w:pPr>
+      <w:rPr>
+        <w:rFonts w:ascii="Courier New" w:hAnsi="Courier New" w:cs="Courier New" w:hint="default"/>
+      </w:rPr>
+    </w:lvl>
+    <w:lvl w:ilvl="8" w:tplc="40090005" w:tentative="1">
+      <w:start w:val="1"/>
+      <w:numFmt w:val="bullet"/>
+      <w:lvlText w:val=""/>
+      <w:lvlJc w:val="left"/>
+      <w:pPr>
+        <w:ind w:left="6480" w:hanging="360"/>
+      </w:pPr>
+      <w:rPr>
+        <w:rFonts w:ascii="Wingdings" w:hAnsi="Wingdings" w:hint="default"/>
+      </w:rPr>
+    </w:lvl>
+  </w:abstractNum>
+  <w:abstractNum w:abstractNumId="13">
     <w:nsid w:val="2BC01689"/>
     <w:multiLevelType w:val="hybridMultilevel"/>
     <w:tmpl w:val="6AD6FB32"/>
@@ -4912,7 +5952,7 @@
       </w:rPr>
     </w:lvl>
   </w:abstractNum>
-  <w:abstractNum w:abstractNumId="11">
+  <w:abstractNum w:abstractNumId="14">
     <w:nsid w:val="2F1277C2"/>
     <w:multiLevelType w:val="hybridMultilevel"/>
     <w:tmpl w:val="45BCB55C"/>
@@ -5142,7 +6182,7 @@
       </w:rPr>
     </w:lvl>
   </w:abstractNum>
-  <w:abstractNum w:abstractNumId="12">
+  <w:abstractNum w:abstractNumId="15">
     <w:nsid w:val="2FBE5729"/>
     <w:multiLevelType w:val="hybridMultilevel"/>
     <w:tmpl w:val="0C44E2D2"/>
@@ -5255,7 +6295,7 @@
       </w:rPr>
     </w:lvl>
   </w:abstractNum>
-  <w:abstractNum w:abstractNumId="13">
+  <w:abstractNum w:abstractNumId="16">
     <w:nsid w:val="33FB5757"/>
     <w:multiLevelType w:val="multilevel"/>
     <w:tmpl w:val="0409001F"/>
@@ -5341,7 +6381,7 @@
       </w:pPr>
     </w:lvl>
   </w:abstractNum>
-  <w:abstractNum w:abstractNumId="14">
+  <w:abstractNum w:abstractNumId="17">
     <w:nsid w:val="38846612"/>
     <w:multiLevelType w:val="hybridMultilevel"/>
     <w:tmpl w:val="060A1C8A"/>
@@ -5572,7 +6612,7 @@
       </w:rPr>
     </w:lvl>
   </w:abstractNum>
-  <w:abstractNum w:abstractNumId="15">
+  <w:abstractNum w:abstractNumId="18">
     <w:nsid w:val="3B8A4BDF"/>
     <w:multiLevelType w:val="hybridMultilevel"/>
     <w:tmpl w:val="D4E4EE34"/>
@@ -5803,7 +6843,7 @@
       </w:rPr>
     </w:lvl>
   </w:abstractNum>
-  <w:abstractNum w:abstractNumId="16">
+  <w:abstractNum w:abstractNumId="19">
     <w:nsid w:val="3E655B9B"/>
     <w:multiLevelType w:val="hybridMultilevel"/>
     <w:tmpl w:val="495480BE"/>
@@ -5889,7 +6929,7 @@
       </w:pPr>
     </w:lvl>
   </w:abstractNum>
-  <w:abstractNum w:abstractNumId="17">
+  <w:abstractNum w:abstractNumId="20">
     <w:nsid w:val="3F770742"/>
     <w:multiLevelType w:val="hybridMultilevel"/>
     <w:tmpl w:val="5A980070"/>
@@ -5990,7 +7030,7 @@
       </w:pPr>
     </w:lvl>
   </w:abstractNum>
-  <w:abstractNum w:abstractNumId="18">
+  <w:abstractNum w:abstractNumId="21">
     <w:nsid w:val="455D3351"/>
     <w:multiLevelType w:val="hybridMultilevel"/>
     <w:tmpl w:val="29D4FA98"/>
@@ -6079,7 +7119,7 @@
       </w:pPr>
     </w:lvl>
   </w:abstractNum>
-  <w:abstractNum w:abstractNumId="19">
+  <w:abstractNum w:abstractNumId="22">
     <w:nsid w:val="4CB21642"/>
     <w:multiLevelType w:val="hybridMultilevel"/>
     <w:tmpl w:val="45A8AE56"/>
@@ -6192,7 +7232,7 @@
       </w:rPr>
     </w:lvl>
   </w:abstractNum>
-  <w:abstractNum w:abstractNumId="20">
+  <w:abstractNum w:abstractNumId="23">
     <w:nsid w:val="4F860F96"/>
     <w:multiLevelType w:val="hybridMultilevel"/>
     <w:tmpl w:val="4FD2ABFC"/>
@@ -6423,7 +7463,7 @@
       </w:rPr>
     </w:lvl>
   </w:abstractNum>
-  <w:abstractNum w:abstractNumId="21">
+  <w:abstractNum w:abstractNumId="24">
     <w:nsid w:val="50D11AF7"/>
     <w:multiLevelType w:val="hybridMultilevel"/>
     <w:tmpl w:val="D42C290A"/>
@@ -6536,7 +7576,7 @@
       </w:rPr>
     </w:lvl>
   </w:abstractNum>
-  <w:abstractNum w:abstractNumId="22">
+  <w:abstractNum w:abstractNumId="25">
     <w:nsid w:val="521835BB"/>
     <w:multiLevelType w:val="multilevel"/>
     <w:tmpl w:val="F2C891A4"/>
@@ -6649,7 +7689,7 @@
       </w:rPr>
     </w:lvl>
   </w:abstractNum>
-  <w:abstractNum w:abstractNumId="23">
+  <w:abstractNum w:abstractNumId="26">
     <w:nsid w:val="54230946"/>
     <w:multiLevelType w:val="hybridMultilevel"/>
     <w:tmpl w:val="E2C41F0C"/>
@@ -6762,7 +7802,7 @@
       </w:rPr>
     </w:lvl>
   </w:abstractNum>
-  <w:abstractNum w:abstractNumId="24">
+  <w:abstractNum w:abstractNumId="27">
     <w:nsid w:val="5429665F"/>
     <w:multiLevelType w:val="hybridMultilevel"/>
     <w:tmpl w:val="D75C7A5C"/>
@@ -6992,7 +8032,7 @@
       </w:rPr>
     </w:lvl>
   </w:abstractNum>
-  <w:abstractNum w:abstractNumId="25">
+  <w:abstractNum w:abstractNumId="28">
     <w:nsid w:val="56385759"/>
     <w:multiLevelType w:val="hybridMultilevel"/>
     <w:tmpl w:val="70A842E8"/>
@@ -7223,7 +8263,7 @@
       </w:rPr>
     </w:lvl>
   </w:abstractNum>
-  <w:abstractNum w:abstractNumId="26">
+  <w:abstractNum w:abstractNumId="29">
     <w:nsid w:val="594D15F8"/>
     <w:multiLevelType w:val="hybridMultilevel"/>
     <w:tmpl w:val="05362D0E"/>
@@ -7454,7 +8494,7 @@
       </w:rPr>
     </w:lvl>
   </w:abstractNum>
-  <w:abstractNum w:abstractNumId="27">
+  <w:abstractNum w:abstractNumId="30">
     <w:nsid w:val="61676D08"/>
     <w:multiLevelType w:val="multilevel"/>
     <w:tmpl w:val="F2C891A4"/>
@@ -7567,7 +8607,7 @@
       </w:rPr>
     </w:lvl>
   </w:abstractNum>
-  <w:abstractNum w:abstractNumId="28">
+  <w:abstractNum w:abstractNumId="31">
     <w:nsid w:val="61E14C88"/>
     <w:multiLevelType w:val="hybridMultilevel"/>
     <w:tmpl w:val="9C48E384"/>
@@ -7680,7 +8720,7 @@
       </w:rPr>
     </w:lvl>
   </w:abstractNum>
-  <w:abstractNum w:abstractNumId="29">
+  <w:abstractNum w:abstractNumId="32">
     <w:nsid w:val="65926EAC"/>
     <w:multiLevelType w:val="singleLevel"/>
     <w:tmpl w:val="DCE6F6F6"/>
@@ -7710,13 +8750,13 @@
       </w:rPr>
     </w:lvl>
   </w:abstractNum>
-  <w:abstractNum w:abstractNumId="30">
+  <w:abstractNum w:abstractNumId="33">
     <w:nsid w:val="6E0325C1"/>
     <w:multiLevelType w:val="hybridMultilevel"/>
     <w:tmpl w:val="70A842E8"/>
     <w:numStyleLink w:val="Bullets"/>
   </w:abstractNum>
-  <w:abstractNum w:abstractNumId="31">
+  <w:abstractNum w:abstractNumId="34">
     <w:nsid w:val="723526DE"/>
     <w:multiLevelType w:val="multilevel"/>
     <w:tmpl w:val="F2C891A4"/>
@@ -7829,7 +8869,7 @@
       </w:rPr>
     </w:lvl>
   </w:abstractNum>
-  <w:abstractNum w:abstractNumId="32">
+  <w:abstractNum w:abstractNumId="35">
     <w:nsid w:val="75B3158A"/>
     <w:multiLevelType w:val="hybridMultilevel"/>
     <w:tmpl w:val="F970C9D2"/>
@@ -7918,7 +8958,7 @@
       </w:pPr>
     </w:lvl>
   </w:abstractNum>
-  <w:abstractNum w:abstractNumId="33">
+  <w:abstractNum w:abstractNumId="36">
     <w:nsid w:val="78B054BA"/>
     <w:multiLevelType w:val="hybridMultilevel"/>
     <w:tmpl w:val="53404A6A"/>
@@ -8032,27 +9072,27 @@
     </w:lvl>
   </w:abstractNum>
   <w:num w:numId="1">
+    <w:abstractNumId w:val="9"/>
+  </w:num>
+  <w:num w:numId="2">
+    <w:abstractNumId w:val="2"/>
+  </w:num>
+  <w:num w:numId="3">
+    <w:abstractNumId w:val="10"/>
+  </w:num>
+  <w:num w:numId="4">
     <w:abstractNumId w:val="7"/>
   </w:num>
-  <w:num w:numId="2">
-    <w:abstractNumId w:val="0"/>
-  </w:num>
-  <w:num w:numId="3">
-    <w:abstractNumId w:val="8"/>
-  </w:num>
-  <w:num w:numId="4">
-    <w:abstractNumId w:val="5"/>
-  </w:num>
   <w:num w:numId="5">
-    <w:abstractNumId w:val="32"/>
+    <w:abstractNumId w:val="35"/>
   </w:num>
   <w:num w:numId="6">
-    <w:abstractNumId w:val="25"/>
+    <w:abstractNumId w:val="28"/>
   </w:num>
   <w:num w:numId="7">
-    <w:abstractNumId w:val="30"/>
+    <w:abstractNumId w:val="33"/>
     <w:lvlOverride w:ilvl="0">
-      <w:lvl w:ilvl="0" w:tplc="E6E2319E">
+      <w:lvl w:ilvl="0" w:tplc="3BE8C40E">
         <w:start w:val="1"/>
         <w:numFmt w:val="bullet"/>
         <w:lvlText w:val="-"/>
@@ -8079,7 +9119,7 @@
       </w:lvl>
     </w:lvlOverride>
     <w:lvlOverride w:ilvl="1">
-      <w:lvl w:ilvl="1" w:tplc="F82AF6C2">
+      <w:lvl w:ilvl="1" w:tplc="DB528050">
         <w:start w:val="1"/>
         <w:numFmt w:val="bullet"/>
         <w:lvlText w:val="-"/>
@@ -8106,7 +9146,7 @@
       </w:lvl>
     </w:lvlOverride>
     <w:lvlOverride w:ilvl="2">
-      <w:lvl w:ilvl="2" w:tplc="3CB08F1E">
+      <w:lvl w:ilvl="2" w:tplc="24F2B87A">
         <w:start w:val="1"/>
         <w:numFmt w:val="bullet"/>
         <w:lvlText w:val="-"/>
@@ -8133,7 +9173,7 @@
       </w:lvl>
     </w:lvlOverride>
     <w:lvlOverride w:ilvl="3">
-      <w:lvl w:ilvl="3" w:tplc="E74A93BE">
+      <w:lvl w:ilvl="3" w:tplc="B7387750">
         <w:start w:val="1"/>
         <w:numFmt w:val="bullet"/>
         <w:lvlText w:val="-"/>
@@ -8160,7 +9200,7 @@
       </w:lvl>
     </w:lvlOverride>
     <w:lvlOverride w:ilvl="4">
-      <w:lvl w:ilvl="4" w:tplc="5A109C26">
+      <w:lvl w:ilvl="4" w:tplc="C0F4001E">
         <w:start w:val="1"/>
         <w:numFmt w:val="bullet"/>
         <w:lvlText w:val="-"/>
@@ -8187,7 +9227,7 @@
       </w:lvl>
     </w:lvlOverride>
     <w:lvlOverride w:ilvl="5">
-      <w:lvl w:ilvl="5" w:tplc="D4EE2A38">
+      <w:lvl w:ilvl="5" w:tplc="B5C4D572">
         <w:start w:val="1"/>
         <w:numFmt w:val="bullet"/>
         <w:lvlText w:val="-"/>
@@ -8214,7 +9254,7 @@
       </w:lvl>
     </w:lvlOverride>
     <w:lvlOverride w:ilvl="6">
-      <w:lvl w:ilvl="6" w:tplc="097889EE">
+      <w:lvl w:ilvl="6" w:tplc="EE1E8868">
         <w:start w:val="1"/>
         <w:numFmt w:val="bullet"/>
         <w:lvlText w:val="-"/>
@@ -8241,7 +9281,7 @@
       </w:lvl>
     </w:lvlOverride>
     <w:lvlOverride w:ilvl="7">
-      <w:lvl w:ilvl="7" w:tplc="F3BC35B2">
+      <w:lvl w:ilvl="7" w:tplc="604C9F32">
         <w:start w:val="1"/>
         <w:numFmt w:val="bullet"/>
         <w:lvlText w:val="-"/>
@@ -8268,7 +9308,7 @@
       </w:lvl>
     </w:lvlOverride>
     <w:lvlOverride w:ilvl="8">
-      <w:lvl w:ilvl="8" w:tplc="55728856">
+      <w:lvl w:ilvl="8" w:tplc="E946BFE8">
         <w:start w:val="1"/>
         <w:numFmt w:val="bullet"/>
         <w:lvlText w:val="-"/>
@@ -8296,85 +9336,94 @@
     </w:lvlOverride>
   </w:num>
   <w:num w:numId="8">
+    <w:abstractNumId w:val="29"/>
+  </w:num>
+  <w:num w:numId="9">
+    <w:abstractNumId w:val="32"/>
+  </w:num>
+  <w:num w:numId="10">
+    <w:abstractNumId w:val="17"/>
+  </w:num>
+  <w:num w:numId="11">
+    <w:abstractNumId w:val="23"/>
+  </w:num>
+  <w:num w:numId="12">
+    <w:abstractNumId w:val="18"/>
+  </w:num>
+  <w:num w:numId="13">
+    <w:abstractNumId w:val="14"/>
+  </w:num>
+  <w:num w:numId="14">
+    <w:abstractNumId w:val="5"/>
+  </w:num>
+  <w:num w:numId="15">
+    <w:abstractNumId w:val="27"/>
+  </w:num>
+  <w:num w:numId="16">
+    <w:abstractNumId w:val="8"/>
+  </w:num>
+  <w:num w:numId="17">
+    <w:abstractNumId w:val="4"/>
+  </w:num>
+  <w:num w:numId="18">
+    <w:abstractNumId w:val="20"/>
+  </w:num>
+  <w:num w:numId="19">
+    <w:abstractNumId w:val="6"/>
+  </w:num>
+  <w:num w:numId="20">
+    <w:abstractNumId w:val="31"/>
+  </w:num>
+  <w:num w:numId="21">
+    <w:abstractNumId w:val="24"/>
+  </w:num>
+  <w:num w:numId="22">
+    <w:abstractNumId w:val="22"/>
+  </w:num>
+  <w:num w:numId="23">
+    <w:abstractNumId w:val="25"/>
+  </w:num>
+  <w:num w:numId="24">
+    <w:abstractNumId w:val="19"/>
+  </w:num>
+  <w:num w:numId="25">
+    <w:abstractNumId w:val="16"/>
+  </w:num>
+  <w:num w:numId="26">
+    <w:abstractNumId w:val="11"/>
+  </w:num>
+  <w:num w:numId="27">
+    <w:abstractNumId w:val="34"/>
+  </w:num>
+  <w:num w:numId="28">
+    <w:abstractNumId w:val="30"/>
+  </w:num>
+  <w:num w:numId="29">
+    <w:abstractNumId w:val="13"/>
+  </w:num>
+  <w:num w:numId="30">
     <w:abstractNumId w:val="26"/>
   </w:num>
-  <w:num w:numId="9">
-    <w:abstractNumId w:val="29"/>
+  <w:num w:numId="31">
+    <w:abstractNumId w:val="36"/>
   </w:num>
-  <w:num w:numId="10">
-    <w:abstractNumId w:val="14"/>
+  <w:num w:numId="32">
+    <w:abstractNumId w:val="21"/>
   </w:num>
-  <w:num w:numId="11">
-    <w:abstractNumId w:val="20"/>
+  <w:num w:numId="33">
+    <w:abstractNumId w:val="3"/>
   </w:num>
-  <w:num w:numId="12">
+  <w:num w:numId="34">
     <w:abstractNumId w:val="15"/>
   </w:num>
-  <w:num w:numId="13">
-    <w:abstractNumId w:val="11"/>
+  <w:num w:numId="35">
+    <w:abstractNumId w:val="12"/>
   </w:num>
-  <w:num w:numId="14">
-    <w:abstractNumId w:val="3"/>
-  </w:num>
-  <w:num w:numId="15">
-    <w:abstractNumId w:val="24"/>
-  </w:num>
-  <w:num w:numId="16">
-    <w:abstractNumId w:val="6"/>
-  </w:num>
-  <w:num w:numId="17">
-    <w:abstractNumId w:val="2"/>
-  </w:num>
-  <w:num w:numId="18">
-    <w:abstractNumId w:val="17"/>
-  </w:num>
-  <w:num w:numId="19">
-    <w:abstractNumId w:val="4"/>
-  </w:num>
-  <w:num w:numId="20">
-    <w:abstractNumId w:val="28"/>
-  </w:num>
-  <w:num w:numId="21">
-    <w:abstractNumId w:val="21"/>
-  </w:num>
-  <w:num w:numId="22">
-    <w:abstractNumId w:val="19"/>
-  </w:num>
-  <w:num w:numId="23">
-    <w:abstractNumId w:val="22"/>
-  </w:num>
-  <w:num w:numId="24">
-    <w:abstractNumId w:val="16"/>
-  </w:num>
-  <w:num w:numId="25">
-    <w:abstractNumId w:val="13"/>
-  </w:num>
-  <w:num w:numId="26">
-    <w:abstractNumId w:val="9"/>
-  </w:num>
-  <w:num w:numId="27">
-    <w:abstractNumId w:val="31"/>
-  </w:num>
-  <w:num w:numId="28">
-    <w:abstractNumId w:val="27"/>
-  </w:num>
-  <w:num w:numId="29">
-    <w:abstractNumId w:val="10"/>
-  </w:num>
-  <w:num w:numId="30">
-    <w:abstractNumId w:val="23"/>
-  </w:num>
-  <w:num w:numId="31">
-    <w:abstractNumId w:val="33"/>
-  </w:num>
-  <w:num w:numId="32">
-    <w:abstractNumId w:val="18"/>
-  </w:num>
-  <w:num w:numId="33">
+  <w:num w:numId="36">
     <w:abstractNumId w:val="1"/>
   </w:num>
-  <w:num w:numId="34">
-    <w:abstractNumId w:val="12"/>
+  <w:num w:numId="37">
+    <w:abstractNumId w:val="0"/>
   </w:num>
   <w:numIdMacAtCleanup w:val="23"/>
 </w:numbering>
@@ -8424,7 +9473,7 @@
     <w:lsdException w:name="toc 8" w:uiPriority="39"/>
     <w:lsdException w:name="toc 9" w:uiPriority="39"/>
     <w:lsdException w:name="header" w:uiPriority="0"/>
-    <w:lsdException w:name="caption" w:uiPriority="35" w:qFormat="1"/>
+    <w:lsdException w:name="caption" w:uiPriority="0" w:qFormat="1"/>
     <w:lsdException w:name="Title" w:semiHidden="0" w:uiPriority="10" w:unhideWhenUsed="0" w:qFormat="1"/>
     <w:lsdException w:name="Default Paragraph Font" w:uiPriority="1"/>
     <w:lsdException w:name="Body Text" w:uiPriority="0" w:qFormat="1"/>
@@ -9404,6 +10453,19 @@
       <w:lang w:val="en-US" w:eastAsia="en-US"/>
     </w:rPr>
   </w:style>
+  <w:style w:type="paragraph" w:styleId="ListBullet">
+    <w:name w:val="List Bullet"/>
+    <w:basedOn w:val="Normal"/>
+    <w:uiPriority w:val="99"/>
+    <w:unhideWhenUsed/>
+    <w:rsid w:val="00B73A07"/>
+    <w:pPr>
+      <w:numPr>
+        <w:numId w:val="37"/>
+      </w:numPr>
+      <w:contextualSpacing/>
+    </w:pPr>
+  </w:style>
 </w:styles>
 </file>
 
@@ -9451,7 +10513,7 @@
     <w:lsdException w:name="toc 8" w:uiPriority="39"/>
     <w:lsdException w:name="toc 9" w:uiPriority="39"/>
     <w:lsdException w:name="header" w:uiPriority="0"/>
-    <w:lsdException w:name="caption" w:uiPriority="35" w:qFormat="1"/>
+    <w:lsdException w:name="caption" w:uiPriority="0" w:qFormat="1"/>
     <w:lsdException w:name="Title" w:semiHidden="0" w:uiPriority="10" w:unhideWhenUsed="0" w:qFormat="1"/>
     <w:lsdException w:name="Default Paragraph Font" w:uiPriority="1"/>
     <w:lsdException w:name="Body Text" w:uiPriority="0" w:qFormat="1"/>
@@ -10430,6 +11492,19 @@
       <w:bdr w:val="none" w:sz="0" w:space="0" w:color="auto"/>
       <w:lang w:val="en-US" w:eastAsia="en-US"/>
     </w:rPr>
+  </w:style>
+  <w:style w:type="paragraph" w:styleId="ListBullet">
+    <w:name w:val="List Bullet"/>
+    <w:basedOn w:val="Normal"/>
+    <w:uiPriority w:val="99"/>
+    <w:unhideWhenUsed/>
+    <w:rsid w:val="00B73A07"/>
+    <w:pPr>
+      <w:numPr>
+        <w:numId w:val="37"/>
+      </w:numPr>
+      <w:contextualSpacing/>
+    </w:pPr>
   </w:style>
 </w:styles>
 </file>
@@ -11519,353 +12594,11 @@
 </file>
 
 <file path=customXml/item1.xml><?xml version="1.0" encoding="utf-8"?>
-<b:Sources xmlns:b="http://schemas.openxmlformats.org/officeDocument/2006/bibliography" xmlns="http://schemas.openxmlformats.org/officeDocument/2006/bibliography" SelectedStyle="\IEEE2006OfficeOnline.xsl" StyleName="IEEE 2006">
-  <b:Source>
-    <b:Tag>ril</b:Tag>
-    <b:SourceType>DocumentFromInternetSite</b:SourceType>
-    <b:Guid>{B9F81A0A-1057-476E-8582-8E54F54FCC71}</b:Guid>
-    <b:Title>Chairmans Statement</b:Title>
-    <b:InternetSiteTitle>Reliance Industries Ltd</b:InternetSiteTitle>
-    <b:URL>http://www.ril.com/DownloadFiles/ChairmanCommunications/AGM%20SPEECH%20-%20Full%200109%20final.pdf</b:URL>
-    <b:Year>2016</b:Year>
-    <b:Month>September</b:Month>
-    <b:Day>1</b:Day>
-    <b:RefOrder>1</b:RefOrder>
-  </b:Source>
-  <b:Source>
-    <b:Tag>ndtv_airtel</b:Tag>
-    <b:SourceType>InternetSite</b:SourceType>
-    <b:Guid>{1EB487BF-D2DF-410D-8D1A-FF02770CFD2D}</b:Guid>
-    <b:Title>Telecom News</b:Title>
-    <b:Year>2016</b:Year>
-    <b:Month>September</b:Month>
-    <b:Day>23</b:Day>
-    <b:URL>http://gadgets.ndtv.com/telecom/news/reliance-jio-effect-airtel-launches-30gb-4g-pack-with-90-day-validity-1465512</b:URL>
-    <b:ProductionCompany>Gadgets 360</b:ProductionCompany>
-    <b:RefOrder>2</b:RefOrder>
-  </b:Source>
-  <b:Source>
-    <b:Tag>indexp_airtel</b:Tag>
-    <b:SourceType>InternetSite</b:SourceType>
-    <b:Guid>{A53BA418-3186-478F-93BD-607830D46679}</b:Guid>
-    <b:Title>Reliance Jio Effect</b:Title>
-    <b:ProductionCompany>The Indian Express</b:ProductionCompany>
-    <b:Year>2016</b:Year>
-    <b:Month>September</b:Month>
-    <b:Day>27</b:Day>
-    <b:URL>http://indianexpress.com/article/technology/tech-news-technology/vodafone-4g-data-plan-reliance-jio-telecom-price-war-3052114/</b:URL>
-    <b:RefOrder>3</b:RefOrder>
-  </b:Source>
-  <b:Source>
-    <b:Tag>techfacts_idea</b:Tag>
-    <b:SourceType>InternetSite</b:SourceType>
-    <b:Guid>{8C2BD84C-B200-451B-9E9B-517EA6BB2DB3}</b:Guid>
-    <b:Title>Idea announced new plans</b:Title>
-    <b:URL>http://techfactslive.com/idea-announced-new-2g3g-data-plans-to-counter-reliance-jio/13655/</b:URL>
-    <b:RefOrder>4</b:RefOrder>
-  </b:Source>
-  <b:Source>
-    <b:Tag>indexp_bsnl</b:Tag>
-    <b:SourceType>InternetSite</b:SourceType>
-    <b:Guid>{92803051-20B1-4395-8EBA-D7068D29352F}</b:Guid>
-    <b:Title>BSNL unveils unlimited broadband plan at Rs 249, less than Re 1 per GB</b:Title>
-    <b:ProductionCompany>The Indian Express</b:ProductionCompany>
-    <b:Year>2016</b:Year>
-    <b:Month>September</b:Month>
-    <b:Day>5</b:Day>
-    <b:URL>http://indianexpress.com/article/technology/mobile-tabs/bsnl-unveils-unlimited-broadband-plan-at-rs-249-less-than-re-1-per-gb-3012568/</b:URL>
-    <b:RefOrder>5</b:RefOrder>
-  </b:Source>
-  <b:Source>
-    <b:Tag>First_Call</b:Tag>
-    <b:SourceType>InternetSite</b:SourceType>
-    <b:Guid>{5F16F3F8-D1DD-4131-9968-586610E44EDB}</b:Guid>
-    <b:Title>The Indian Techonomist</b:Title>
-    <b:ProductionCompany>Deus X Machina</b:ProductionCompany>
-    <b:Year>1995</b:Year>
-    <b:Month>July</b:Month>
-    <b:Day>31</b:Day>
-    <b:URL>http://dxm.org/techonomist/news/cellcal.html</b:URL>
-    <b:RefOrder>9</b:RefOrder>
-  </b:Source>
-  <b:Source>
-    <b:Tag>Airtel_First_4G</b:Tag>
-    <b:SourceType>InternetSite</b:SourceType>
-    <b:Guid>{C15F379E-41F2-4B09-8418-20BE7FF0EC02}</b:Guid>
-    <b:Title>airtel launches India's first 4G service</b:Title>
-    <b:Year>2012</b:Year>
-    <b:Month>April</b:Month>
-    <b:Day>10</b:Day>
-    <b:URL>http://www.airtel.in/about-bharti/media-centre/bharti-airtel-news/mobile/airtel-launches-india-s-first-4g-service</b:URL>
-    <b:RefOrder>10</b:RefOrder>
-  </b:Source>
-  <b:Source>
-    <b:Tag>wikiinvest</b:Tag>
-    <b:SourceType>InternetSite</b:SourceType>
-    <b:Guid>{661D8EA3-4EE3-4CCD-92C8-CD9BCC848ADA}</b:Guid>
-    <b:Title>Videsh Sanchar Nigam 20-F 2009</b:Title>
-    <b:URL>www.wikinvest.com/stock/Videsh_Sanchar_Nigam_(VSL)/Filing/20-F/2009/F7038892#toc84447_7</b:URL>
-    <b:RefOrder>11</b:RefOrder>
-  </b:Source>
-  <b:Source>
-    <b:Tag>Int_Users</b:Tag>
-    <b:SourceType>InternetSite</b:SourceType>
-    <b:Guid>{1584952C-102F-4B45-8A72-5E4DF3A239C6}</b:Guid>
-    <b:Title>Internet Users by Country (2016)</b:Title>
-    <b:YearAccessed>2016</b:YearAccessed>
-    <b:MonthAccessed>Dec</b:MonthAccessed>
-    <b:DayAccessed>06</b:DayAccessed>
-    <b:URL>http://www.internetlivestats.com/internet-users-by-country/</b:URL>
-    <b:RefOrder>16</b:RefOrder>
-  </b:Source>
-  <b:Source>
-    <b:Tag>Conn_Speed</b:Tag>
-    <b:SourceType>InternetSite</b:SourceType>
-    <b:Guid>{ECB07545-439A-4824-9036-09F0D3D396CF}</b:Guid>
-    <b:Title>Internet Connection Speed by Country</b:Title>
-    <b:YearAccessed>2016</b:YearAccessed>
-    <b:MonthAccessed>Dec</b:MonthAccessed>
-    <b:DayAccessed>06</b:DayAccessed>
-    <b:URL>https://www.fastmetrics.com/internet-connection-speed-by-country.php</b:URL>
-    <b:ProductionCompany>Fastmetrics</b:ProductionCompany>
-    <b:RefOrder>17</b:RefOrder>
-  </b:Source>
-  <b:Source>
-    <b:Tag>DIPP_FDI</b:Tag>
-    <b:SourceType>DocumentFromInternetSite</b:SourceType>
-    <b:Guid>{75CBE269-F8C3-4D5E-BB6A-F264939FFFEB}</b:Guid>
-    <b:Title>Department Of Industrial Policy and Promotion</b:Title>
-    <b:YearAccessed>2016</b:YearAccessed>
-    <b:MonthAccessed>Dec</b:MonthAccessed>
-    <b:DayAccessed>06</b:DayAccessed>
-    <b:URL>http://dipp.nic.in/English/Publications/FDI_Statistics/2016/FDI_FactSheet_April_Sep_2016.pdf</b:URL>
-    <b:RefOrder>6</b:RefOrder>
-  </b:Source>
-  <b:Source>
-    <b:Tag>Deloitte_Pred</b:Tag>
-    <b:SourceType>DocumentFromInternetSite</b:SourceType>
-    <b:Guid>{DAE8C0C8-08CC-40A2-BA3A-90D6FD210643}</b:Guid>
-    <b:Title>Deloitte</b:Title>
-    <b:YearAccessed>2016</b:YearAccessed>
-    <b:MonthAccessed>Dec</b:MonthAccessed>
-    <b:DayAccessed>06</b:DayAccessed>
-    <b:URL>https://www2.deloitte.com/content/dam/Deloitte/in/Documents/technology-media-telecommunications/in-tmt-india-predictions-2016-noexp.pdf</b:URL>
-    <b:RefOrder>7</b:RefOrder>
-  </b:Source>
-  <b:Source>
-    <b:Tag>Nasscom</b:Tag>
-    <b:SourceType>InternetSite</b:SourceType>
-    <b:Guid>{301F1B81-DE9D-450C-BEF8-F99258523A1E}</b:Guid>
-    <b:Title>Nasscom</b:Title>
-    <b:YearAccessed>2016</b:YearAccessed>
-    <b:MonthAccessed>Dec</b:MonthAccessed>
-    <b:DayAccessed>06</b:DayAccessed>
-    <b:URL>http://blogs.nasscom.in/8-predictions-on-the-future-of-internet-in-india/</b:URL>
-    <b:Author>
-      <b:Author>
-        <b:NameList>
-          <b:Person>
-            <b:Last>Ghosh</b:Last>
-            <b:First>Achyuta</b:First>
-          </b:Person>
-        </b:NameList>
-      </b:Author>
-    </b:Author>
-    <b:RefOrder>8</b:RefOrder>
-  </b:Source>
-  <b:Source>
-    <b:Tag>Airtel_Report_15</b:Tag>
-    <b:SourceType>DocumentFromInternetSite</b:SourceType>
-    <b:Guid>{7363579B-6FC1-44AC-BDEF-9C4F4334159D}</b:Guid>
-    <b:Title>Airtel Annual Report 2014-15</b:Title>
-    <b:YearAccessed>2016</b:YearAccessed>
-    <b:MonthAccessed>Dec</b:MonthAccessed>
-    <b:DayAccessed>06</b:DayAccessed>
-    <b:URL>http://www.airtel.in/airtel-annual-report-2014-15/pdf/Airtel%20DLX%20AR%202014-15.pdf</b:URL>
-    <b:RefOrder>12</b:RefOrder>
-  </b:Source>
-  <b:Source>
-    <b:Tag>Airtel_Media</b:Tag>
-    <b:SourceType>InternetSite</b:SourceType>
-    <b:Guid>{187ACA89-7E39-4FB1-8B62-749FF99D211A}</b:Guid>
-    <b:Title>Bharti Airtel Acquires Prime Spectrum</b:Title>
-    <b:Year>2014</b:Year>
-    <b:YearAccessed>2016</b:YearAccessed>
-    <b:MonthAccessed>Dec</b:MonthAccessed>
-    <b:DayAccessed>06</b:DayAccessed>
-    <b:URL>http://www.airtel.in/about-bharti/media-centre/bharti-airtel-news/corporate/bharti+airtel+acquires+prime+spectrum</b:URL>
-    <b:ProductionCompany>Airtel</b:ProductionCompany>
-    <b:RefOrder>13</b:RefOrder>
-  </b:Source>
-  <b:Source>
-    <b:Tag>LiveMint</b:Tag>
-    <b:SourceType>InternetSite</b:SourceType>
-    <b:Guid>{67B46002-ECB2-4158-B955-488C89A75D19}</b:Guid>
-    <b:Author>
-      <b:Author>
-        <b:NameList>
-          <b:Person>
-            <b:Last>Sen</b:Last>
-            <b:First>Anirban </b:First>
-          </b:Person>
-          <b:Person>
-            <b:Last>Philip</b:Last>
-            <b:Middle>Thomas</b:Middle>
-            <b:First>Joji</b:First>
-          </b:Person>
-        </b:NameList>
-      </b:Author>
-    </b:Author>
-    <b:Title>Bharti Airtel’s evolving outsourcing strategy</b:Title>
-    <b:ProductionCompany>Livemint</b:ProductionCompany>
-    <b:Year>2016</b:Year>
-    <b:Month>Dec</b:Month>
-    <b:Day>02</b:Day>
-    <b:URL>http://www.livemint.com/Companies/v0BPytPnOJMAalnMRWRDAM/Bharti-Airtels-evolving-outsourcing-strategy.html</b:URL>
-    <b:RefOrder>14</b:RefOrder>
-  </b:Source>
-  <b:Source>
-    <b:Tag>Fortune_Mittal</b:Tag>
-    <b:SourceType>InternetSite</b:SourceType>
-    <b:Guid>{719751FF-CB70-496F-86D5-5832300C812D}</b:Guid>
-    <b:Author>
-      <b:Author>
-        <b:NameList>
-          <b:Person>
-            <b:Last>Chandler</b:Last>
-            <b:First>Clay</b:First>
-          </b:Person>
-        </b:NameList>
-      </b:Author>
-    </b:Author>
-    <b:Title>Wireless Wonder: India's Sunil Mittal</b:Title>
-    <b:ProductionCompany>Fortune Magazine</b:ProductionCompany>
-    <b:Year>2007</b:Year>
-    <b:Month>Jan</b:Month>
-    <b:Day>17</b:Day>
-    <b:URL>http://archive.fortune.com/magazines/fortune/fortune_archive/2007/01/22/8397979/index.htm</b:URL>
-    <b:RefOrder>15</b:RefOrder>
-  </b:Source>
-  <b:Source>
-    <b:Tag>Airtel_Strategy</b:Tag>
-    <b:SourceType>InternetSite</b:SourceType>
-    <b:Guid>{01B2905E-2F9D-4BFD-A261-0B4748CD457D}</b:Guid>
-    <b:Title>Our Strategy</b:Title>
-    <b:ProductionCompany>Bharti Airtel</b:ProductionCompany>
-    <b:YearAccessed>2016</b:YearAccessed>
-    <b:MonthAccessed>Dec</b:MonthAccessed>
-    <b:DayAccessed>06</b:DayAccessed>
-    <b:URL>http://www.airtel.in/about-bharti/equity/#Os</b:URL>
-    <b:RefOrder>25</b:RefOrder>
-  </b:Source>
-  <b:Source>
-    <b:Tag>TRAI_Dec_2016</b:Tag>
-    <b:SourceType>DocumentFromInternetSite</b:SourceType>
-    <b:Guid>{D97E4065-52EB-4A0A-9169-0450C5B108BE}</b:Guid>
-    <b:Title>The Indian Telecom Services Performance Indicators</b:Title>
-    <b:ProductionCompany>TRAI</b:ProductionCompany>
-    <b:Year>2016</b:Year>
-    <b:Month>Dec</b:Month>
-    <b:Day>01</b:Day>
-    <b:URL>http://www.trai.gov.in/WriteReadData/PIRReport/Documents/Indicator_Reports_April_June_01_12_2016.pdf</b:URL>
-    <b:RefOrder>20</b:RefOrder>
-  </b:Source>
-  <b:Source>
-    <b:Tag>MnyCtl_Airtel_BS</b:Tag>
-    <b:SourceType>InternetSite</b:SourceType>
-    <b:Guid>{F5CECE1C-656D-4C6A-9EA8-56299EDDF00D}</b:Guid>
-    <b:Title>Balance Sheet of Bharti Airtel</b:Title>
-    <b:YearAccessed>2016</b:YearAccessed>
-    <b:MonthAccessed>Dec</b:MonthAccessed>
-    <b:DayAccessed>01</b:DayAccessed>
-    <b:URL>http://www.moneycontrol.com/financials/bhartiairtel/balance-sheetVI/BA08#BA08</b:URL>
-    <b:ProductionCompany>Moneycontrol</b:ProductionCompany>
-    <b:RefOrder>19</b:RefOrder>
-  </b:Source>
-  <b:Source>
-    <b:Tag>MnyCtl_Airtel_Peers</b:Tag>
-    <b:SourceType>InternetSite</b:SourceType>
-    <b:Guid>{5A353FDD-8AA5-4FC7-B7FD-C41D7CA04BF3}</b:Guid>
-    <b:Title>Bharti Airtel Competition</b:Title>
-    <b:ProductionCompany>Moneycontrol</b:ProductionCompany>
-    <b:YearAccessed>2016</b:YearAccessed>
-    <b:MonthAccessed>Dec</b:MonthAccessed>
-    <b:DayAccessed>01</b:DayAccessed>
-    <b:URL>http://www.moneycontrol.com/competition/bhartiairtel/comparison/BA08#BA08</b:URL>
-    <b:RefOrder>18</b:RefOrder>
-  </b:Source>
-  <b:Source>
-    <b:Tag>EY_Assets</b:Tag>
-    <b:SourceType>DocumentFromInternetSite</b:SourceType>
-    <b:Guid>{6EFEDDD9-2667-40F1-A63A-D1DF3226B216}</b:Guid>
-    <b:Title>Ernst and Young</b:Title>
-    <b:YearAccessed>2016</b:YearAccessed>
-    <b:MonthAccessed>Dec</b:MonthAccessed>
-    <b:DayAccessed>06</b:DayAccessed>
-    <b:URL>http://www.ey.com/Publication/vwLUAssets/EY_-_Navigating_through_the_complexities_of_the_fixed_asset_management_function/$FILE/EY-navigating-through-the-complexities-of-the-fixed-asset-management-function.pdf</b:URL>
-    <b:RefOrder>21</b:RefOrder>
-  </b:Source>
-  <b:Source>
-    <b:Tag>Plans_compare</b:Tag>
-    <b:SourceType>InternetSite</b:SourceType>
-    <b:Guid>{58D3147D-0C80-4348-987E-5F7AA74D6A22}</b:Guid>
-    <b:Title>3G Data Plans Comparison 2015</b:Title>
-    <b:Year>2015</b:Year>
-    <b:Month>Apr</b:Month>
-    <b:Day>20</b:Day>
-    <b:URL>http://trak.in/tags/business/2014/02/26/3g-data-plans-comparison/</b:URL>
-    <b:Author>
-      <b:Author>
-        <b:NameList>
-          <b:Person>
-            <b:Last>Baliga</b:Last>
-            <b:First>Amit</b:First>
-          </b:Person>
-        </b:NameList>
-      </b:Author>
-    </b:Author>
-    <b:ProductionCompany>Trak</b:ProductionCompany>
-    <b:RefOrder>22</b:RefOrder>
-  </b:Source>
-  <b:Source>
-    <b:Tag>Airtel_Investment</b:Tag>
-    <b:SourceType>InternetSite</b:SourceType>
-    <b:Guid>{FE5D738F-5D3D-4325-BF75-F12C930D8234}</b:Guid>
-    <b:Title>Bharti Airtel to invest Rs 60,000 crore in 3 years on network expansion</b:Title>
-    <b:ProductionCompany>Economic Times</b:ProductionCompany>
-    <b:Year>2015</b:Year>
-    <b:Month>Dec</b:Month>
-    <b:Day>01</b:Day>
-    <b:URL>http://economictimes.indiatimes.com/industry/telecom/bharti-airtel-to-invest-rs-60000-crore-in-3-years-on-network-expansion/articleshow/49980162.cms</b:URL>
-    <b:RefOrder>23</b:RefOrder>
-  </b:Source>
-  <b:Source>
-    <b:Tag>Spectrum</b:Tag>
-    <b:SourceType>InternetSite</b:SourceType>
-    <b:Guid>{9E7A859C-6428-4C34-BF5C-E89CACD121DA}</b:Guid>
-    <b:Author>
-      <b:Author>
-        <b:NameList>
-          <b:Person>
-            <b:Last>SH</b:Last>
-            <b:First>Salman</b:First>
-          </b:Person>
-        </b:NameList>
-      </b:Author>
-    </b:Author>
-    <b:Title>India’s 2016 Spectrum Auction Results: Which Telco Won What</b:Title>
-    <b:ProductionCompany>Medianama</b:ProductionCompany>
-    <b:Year>2016</b:Year>
-    <b:Month>Oct</b:Month>
-    <b:Day>07</b:Day>
-    <b:URL>http://www.medianama.com/2016/10/223-2016-spectrum-auctions-telcos/</b:URL>
-    <b:RefOrder>24</b:RefOrder>
-  </b:Source>
-</b:Sources>
+<b:Sources xmlns:b="http://schemas.openxmlformats.org/officeDocument/2006/bibliography" xmlns="http://schemas.openxmlformats.org/officeDocument/2006/bibliography" SelectedStyle="\IEEE2006OfficeOnline.xsl" StyleName="IEEE 2006"/>
 </file>
 
 <file path=customXml/itemProps1.xml><?xml version="1.0" encoding="utf-8"?>
-<ds:datastoreItem xmlns:ds="http://schemas.openxmlformats.org/officeDocument/2006/customXml" ds:itemID="{88FD4B11-0CB0-447C-A4F6-BB699FB3E762}">
+<ds:datastoreItem xmlns:ds="http://schemas.openxmlformats.org/officeDocument/2006/customXml" ds:itemID="{6F19D1E7-89FD-4E48-948E-83DB35BA8BF3}">
   <ds:schemaRefs>
     <ds:schemaRef ds:uri="http://schemas.openxmlformats.org/officeDocument/2006/bibliography"/>
   </ds:schemaRefs>

</xml_diff>

<commit_message>
Updated with some points from kartik's notebook file
</commit_message>
<xml_diff>
--- a/report/Business_Intelligence.docx
+++ b/report/Business_Intelligence.docx
@@ -12,6 +12,8 @@
           <w:lang w:val="en-US"/>
         </w:rPr>
       </w:pPr>
+      <w:bookmarkStart w:id="0" w:name="_GoBack"/>
+      <w:bookmarkEnd w:id="0"/>
     </w:p>
     <w:p>
       <w:pPr>
@@ -116,6 +118,7 @@
           <w:szCs w:val="24"/>
         </w:rPr>
       </w:pPr>
+      <w:proofErr w:type="spellStart"/>
       <w:r>
         <w:rPr>
           <w:rFonts w:asciiTheme="majorHAnsi" w:hAnsiTheme="majorHAnsi"/>
@@ -123,8 +126,9 @@
           <w:sz w:val="26"/>
           <w:szCs w:val="24"/>
         </w:rPr>
-        <w:t xml:space="preserve">Kartik Srinivasan </w:t>
-      </w:r>
+        <w:t>Kartik</w:t>
+      </w:r>
+      <w:proofErr w:type="spellEnd"/>
       <w:r>
         <w:rPr>
           <w:rFonts w:asciiTheme="majorHAnsi" w:hAnsiTheme="majorHAnsi"/>
@@ -132,7 +136,7 @@
           <w:sz w:val="26"/>
           <w:szCs w:val="24"/>
         </w:rPr>
-        <w:t>(GMITE10130</w:t>
+        <w:t xml:space="preserve"> Srinivasan </w:t>
       </w:r>
       <w:r>
         <w:rPr>
@@ -141,7 +145,7 @@
           <w:sz w:val="26"/>
           <w:szCs w:val="24"/>
         </w:rPr>
-        <w:t>)</w:t>
+        <w:t>(GMITE10130</w:t>
       </w:r>
       <w:r>
         <w:rPr>
@@ -150,29 +154,30 @@
           <w:sz w:val="26"/>
           <w:szCs w:val="24"/>
         </w:rPr>
-        <w:t xml:space="preserve"> </w:t>
-      </w:r>
-    </w:p>
-    <w:p>
-      <w:pPr>
-        <w:pStyle w:val="Body"/>
-        <w:jc w:val="center"/>
+        <w:t>)</w:t>
+      </w:r>
+      <w:r>
         <w:rPr>
           <w:rFonts w:asciiTheme="majorHAnsi" w:hAnsiTheme="majorHAnsi"/>
           <w:b/>
           <w:sz w:val="26"/>
           <w:szCs w:val="24"/>
         </w:rPr>
-      </w:pPr>
-      <w:r>
+        <w:t xml:space="preserve"> </w:t>
+      </w:r>
+    </w:p>
+    <w:p>
+      <w:pPr>
+        <w:pStyle w:val="Body"/>
+        <w:jc w:val="center"/>
         <w:rPr>
           <w:rFonts w:asciiTheme="majorHAnsi" w:hAnsiTheme="majorHAnsi"/>
           <w:b/>
           <w:sz w:val="26"/>
           <w:szCs w:val="24"/>
         </w:rPr>
-        <w:t xml:space="preserve">Nilesh Agarwal </w:t>
-      </w:r>
+      </w:pPr>
+      <w:proofErr w:type="spellStart"/>
       <w:r>
         <w:rPr>
           <w:rFonts w:asciiTheme="majorHAnsi" w:hAnsiTheme="majorHAnsi"/>
@@ -180,8 +185,9 @@
           <w:sz w:val="26"/>
           <w:szCs w:val="24"/>
         </w:rPr>
-        <w:t>(GMITE10142</w:t>
-      </w:r>
+        <w:t>Nilesh</w:t>
+      </w:r>
+      <w:proofErr w:type="spellEnd"/>
       <w:r>
         <w:rPr>
           <w:rFonts w:asciiTheme="majorHAnsi" w:hAnsiTheme="majorHAnsi"/>
@@ -189,14 +195,8 @@
           <w:sz w:val="26"/>
           <w:szCs w:val="24"/>
         </w:rPr>
-        <w:t>)</w:t>
-      </w:r>
-    </w:p>
-    <w:p>
-      <w:pPr>
-        <w:pStyle w:val="Body"/>
-        <w:jc w:val="center"/>
-      </w:pPr>
+        <w:t xml:space="preserve"> Agarwal </w:t>
+      </w:r>
       <w:r>
         <w:rPr>
           <w:rFonts w:asciiTheme="majorHAnsi" w:hAnsiTheme="majorHAnsi"/>
@@ -204,7 +204,42 @@
           <w:sz w:val="26"/>
           <w:szCs w:val="24"/>
         </w:rPr>
-        <w:t xml:space="preserve">Surabhi Sharma </w:t>
+        <w:t>(GMITE10142</w:t>
+      </w:r>
+      <w:r>
+        <w:rPr>
+          <w:rFonts w:asciiTheme="majorHAnsi" w:hAnsiTheme="majorHAnsi"/>
+          <w:b/>
+          <w:sz w:val="26"/>
+          <w:szCs w:val="24"/>
+        </w:rPr>
+        <w:t>)</w:t>
+      </w:r>
+    </w:p>
+    <w:p>
+      <w:pPr>
+        <w:pStyle w:val="Body"/>
+        <w:jc w:val="center"/>
+      </w:pPr>
+      <w:proofErr w:type="spellStart"/>
+      <w:r>
+        <w:rPr>
+          <w:rFonts w:asciiTheme="majorHAnsi" w:hAnsiTheme="majorHAnsi"/>
+          <w:b/>
+          <w:sz w:val="26"/>
+          <w:szCs w:val="24"/>
+        </w:rPr>
+        <w:t>Surabhi</w:t>
+      </w:r>
+      <w:proofErr w:type="spellEnd"/>
+      <w:r>
+        <w:rPr>
+          <w:rFonts w:asciiTheme="majorHAnsi" w:hAnsiTheme="majorHAnsi"/>
+          <w:b/>
+          <w:sz w:val="26"/>
+          <w:szCs w:val="24"/>
+        </w:rPr>
+        <w:t xml:space="preserve"> Sharma </w:t>
       </w:r>
       <w:r>
         <w:rPr>
@@ -558,6 +593,7 @@
         </w:rPr>
         <w:t xml:space="preserve">Shankar </w:t>
       </w:r>
+      <w:proofErr w:type="spellStart"/>
       <w:r>
         <w:rPr>
           <w:rFonts w:asciiTheme="majorHAnsi" w:hAnsiTheme="majorHAnsi"/>
@@ -566,6 +602,7 @@
         </w:rPr>
         <w:t>Venkatagiri</w:t>
       </w:r>
+      <w:proofErr w:type="spellEnd"/>
     </w:p>
     <w:p>
       <w:pPr>
@@ -757,6 +794,7 @@
           <w:lang w:val="en-US"/>
         </w:rPr>
       </w:pPr>
+      <w:proofErr w:type="spellStart"/>
       <w:r>
         <w:rPr>
           <w:rFonts w:asciiTheme="majorHAnsi" w:hAnsiTheme="majorHAnsi"/>
@@ -764,8 +802,9 @@
           <w:color w:val="auto"/>
           <w:lang w:val="en-US"/>
         </w:rPr>
-        <w:t>Kartik Srinivasan</w:t>
-      </w:r>
+        <w:t>Kartik</w:t>
+      </w:r>
+      <w:proofErr w:type="spellEnd"/>
       <w:r>
         <w:rPr>
           <w:rFonts w:asciiTheme="majorHAnsi" w:hAnsiTheme="majorHAnsi"/>
@@ -773,7 +812,7 @@
           <w:color w:val="auto"/>
           <w:lang w:val="en-US"/>
         </w:rPr>
-        <w:t xml:space="preserve">, </w:t>
+        <w:t xml:space="preserve"> Srinivasan</w:t>
       </w:r>
       <w:r>
         <w:rPr>
@@ -782,8 +821,9 @@
           <w:color w:val="auto"/>
           <w:lang w:val="en-US"/>
         </w:rPr>
-        <w:t>Nilesh Agarwal</w:t>
-      </w:r>
+        <w:t xml:space="preserve">, </w:t>
+      </w:r>
+      <w:proofErr w:type="spellStart"/>
       <w:r>
         <w:rPr>
           <w:rFonts w:asciiTheme="majorHAnsi" w:hAnsiTheme="majorHAnsi"/>
@@ -791,8 +831,9 @@
           <w:color w:val="auto"/>
           <w:lang w:val="en-US"/>
         </w:rPr>
-        <w:t xml:space="preserve">, </w:t>
-      </w:r>
+        <w:t>Nilesh</w:t>
+      </w:r>
+      <w:proofErr w:type="spellEnd"/>
       <w:r>
         <w:rPr>
           <w:rFonts w:asciiTheme="majorHAnsi" w:hAnsiTheme="majorHAnsi"/>
@@ -800,7 +841,36 @@
           <w:color w:val="auto"/>
           <w:lang w:val="en-US"/>
         </w:rPr>
-        <w:t>Surabhi Sharma</w:t>
+        <w:t xml:space="preserve"> Agarwal</w:t>
+      </w:r>
+      <w:r>
+        <w:rPr>
+          <w:rFonts w:asciiTheme="majorHAnsi" w:hAnsiTheme="majorHAnsi"/>
+          <w:b/>
+          <w:color w:val="auto"/>
+          <w:lang w:val="en-US"/>
+        </w:rPr>
+        <w:t xml:space="preserve">, </w:t>
+      </w:r>
+      <w:proofErr w:type="spellStart"/>
+      <w:r>
+        <w:rPr>
+          <w:rFonts w:asciiTheme="majorHAnsi" w:hAnsiTheme="majorHAnsi"/>
+          <w:b/>
+          <w:color w:val="auto"/>
+          <w:lang w:val="en-US"/>
+        </w:rPr>
+        <w:t>Surabhi</w:t>
+      </w:r>
+      <w:proofErr w:type="spellEnd"/>
+      <w:r>
+        <w:rPr>
+          <w:rFonts w:asciiTheme="majorHAnsi" w:hAnsiTheme="majorHAnsi"/>
+          <w:b/>
+          <w:color w:val="auto"/>
+          <w:lang w:val="en-US"/>
+        </w:rPr>
+        <w:t xml:space="preserve"> Sharma</w:t>
       </w:r>
       <w:r>
         <w:rPr>
@@ -962,7 +1032,7 @@
           <w:docGrid w:linePitch="326"/>
         </w:sectPr>
       </w:pPr>
-      <w:bookmarkStart w:id="0" w:name="_TOCRange"/>
+      <w:bookmarkStart w:id="1" w:name="_TOCRange"/>
     </w:p>
     <w:p>
       <w:pPr>
@@ -973,7 +1043,7 @@
           <w:sz w:val="24"/>
         </w:rPr>
       </w:pPr>
-      <w:bookmarkStart w:id="1" w:name="_Toc459480881"/>
+      <w:bookmarkStart w:id="2" w:name="_Toc459480881"/>
       <w:r>
         <w:rPr>
           <w:rFonts w:ascii="Calibri" w:eastAsia="Helvetica Neue UltraLight" w:hAnsi="Calibri" w:cs="Times New Roman"/>
@@ -1393,15 +1463,51 @@
           <w:color w:val="auto"/>
           <w:lang w:val="en-US"/>
         </w:rPr>
-        <w:t xml:space="preserve"> was prepared with contains the “sector” of the Bank viz Public (PSB</w:t>
-      </w:r>
+        <w:t xml:space="preserve"> was prepared with contains the “sector” of the Bank </w:t>
+      </w:r>
+      <w:proofErr w:type="spellStart"/>
       <w:r>
         <w:rPr>
           <w:rFonts w:ascii="Calibri" w:hAnsi="Calibri"/>
           <w:color w:val="auto"/>
           <w:lang w:val="en-US"/>
         </w:rPr>
-        <w:t>), Private (PVT), Foreign (FOR), Cooperative (CO-OP)  or Other Financial Institutions (FI).</w:t>
+        <w:t>viz</w:t>
+      </w:r>
+      <w:proofErr w:type="spellEnd"/>
+      <w:r>
+        <w:rPr>
+          <w:rFonts w:ascii="Calibri" w:hAnsi="Calibri"/>
+          <w:color w:val="auto"/>
+          <w:lang w:val="en-US"/>
+        </w:rPr>
+        <w:t xml:space="preserve"> Public (PSB</w:t>
+      </w:r>
+      <w:r>
+        <w:rPr>
+          <w:rFonts w:ascii="Calibri" w:hAnsi="Calibri"/>
+          <w:color w:val="auto"/>
+          <w:lang w:val="en-US"/>
+        </w:rPr>
+        <w:t>), Private (PVT), Foreign (FOR), Cooperative (CO-OP</w:t>
+      </w:r>
+      <w:proofErr w:type="gramStart"/>
+      <w:r>
+        <w:rPr>
+          <w:rFonts w:ascii="Calibri" w:hAnsi="Calibri"/>
+          <w:color w:val="auto"/>
+          <w:lang w:val="en-US"/>
+        </w:rPr>
+        <w:t>)  or</w:t>
+      </w:r>
+      <w:proofErr w:type="gramEnd"/>
+      <w:r>
+        <w:rPr>
+          <w:rFonts w:ascii="Calibri" w:hAnsi="Calibri"/>
+          <w:color w:val="auto"/>
+          <w:lang w:val="en-US"/>
+        </w:rPr>
+        <w:t xml:space="preserve"> Other Financial Institutions (FI).</w:t>
       </w:r>
     </w:p>
     <w:p>
@@ -1456,7 +1562,25 @@
           <w:color w:val="auto"/>
           <w:lang w:val="en-US"/>
         </w:rPr>
-        <w:t>Preprocessing is done in the “RBI_Neft.R” file, which does the following:-</w:t>
+        <w:t>Preprocessing is done in the “</w:t>
+      </w:r>
+      <w:proofErr w:type="spellStart"/>
+      <w:r>
+        <w:rPr>
+          <w:rFonts w:ascii="Calibri" w:hAnsi="Calibri"/>
+          <w:color w:val="auto"/>
+          <w:lang w:val="en-US"/>
+        </w:rPr>
+        <w:t>RBI_Neft.R</w:t>
+      </w:r>
+      <w:proofErr w:type="spellEnd"/>
+      <w:r>
+        <w:rPr>
+          <w:rFonts w:ascii="Calibri" w:hAnsi="Calibri"/>
+          <w:color w:val="auto"/>
+          <w:lang w:val="en-US"/>
+        </w:rPr>
+        <w:t>” file, which does the following:-</w:t>
       </w:r>
     </w:p>
     <w:p>
@@ -1512,11 +1636,33 @@
           <w:rFonts w:ascii="Calibri" w:hAnsi="Calibri"/>
         </w:rPr>
       </w:pPr>
-      <w:r>
-        <w:rPr>
-          <w:rFonts w:ascii="Calibri" w:hAnsi="Calibri"/>
-        </w:rPr>
-        <w:t xml:space="preserve">MonthAndYear – Combination of Month And Year separated by space. </w:t>
+      <w:proofErr w:type="spellStart"/>
+      <w:r>
+        <w:rPr>
+          <w:rFonts w:ascii="Calibri" w:hAnsi="Calibri"/>
+        </w:rPr>
+        <w:t>MonthAndYear</w:t>
+      </w:r>
+      <w:proofErr w:type="spellEnd"/>
+      <w:r>
+        <w:rPr>
+          <w:rFonts w:ascii="Calibri" w:hAnsi="Calibri"/>
+        </w:rPr>
+        <w:t xml:space="preserve"> – Combination of Month </w:t>
+      </w:r>
+      <w:proofErr w:type="gramStart"/>
+      <w:r>
+        <w:rPr>
+          <w:rFonts w:ascii="Calibri" w:hAnsi="Calibri"/>
+        </w:rPr>
+        <w:t>And</w:t>
+      </w:r>
+      <w:proofErr w:type="gramEnd"/>
+      <w:r>
+        <w:rPr>
+          <w:rFonts w:ascii="Calibri" w:hAnsi="Calibri"/>
+        </w:rPr>
+        <w:t xml:space="preserve"> Year separated by space. </w:t>
       </w:r>
     </w:p>
     <w:p>
@@ -1548,12 +1694,14 @@
           <w:rFonts w:ascii="Calibri" w:hAnsi="Calibri"/>
         </w:rPr>
       </w:pPr>
+      <w:proofErr w:type="spellStart"/>
       <w:r>
         <w:rPr>
           <w:rFonts w:ascii="Calibri" w:hAnsi="Calibri"/>
         </w:rPr>
         <w:t>TotalTxns</w:t>
       </w:r>
+      <w:proofErr w:type="spellEnd"/>
       <w:r>
         <w:rPr>
           <w:rFonts w:ascii="Calibri" w:hAnsi="Calibri"/>
@@ -1574,6 +1722,7 @@
           <w:rFonts w:ascii="Calibri" w:hAnsi="Calibri"/>
         </w:rPr>
       </w:pPr>
+      <w:proofErr w:type="spellStart"/>
       <w:r>
         <w:rPr>
           <w:rFonts w:ascii="Calibri" w:hAnsi="Calibri"/>
@@ -1586,6 +1735,7 @@
         </w:rPr>
         <w:t>otalTxnValue</w:t>
       </w:r>
+      <w:proofErr w:type="spellEnd"/>
       <w:r>
         <w:rPr>
           <w:rFonts w:ascii="Calibri" w:hAnsi="Calibri"/>
@@ -1618,6 +1768,50 @@
         </w:rPr>
         <w:t>Creates a new column “Sector” by taking the join of the above modified dataset and the data in the “Classification.xls” file.</w:t>
       </w:r>
+    </w:p>
+    <w:p>
+      <w:pPr>
+        <w:pStyle w:val="NoSpacing"/>
+        <w:numPr>
+          <w:ilvl w:val="0"/>
+          <w:numId w:val="33"/>
+        </w:numPr>
+        <w:ind w:left="1440"/>
+        <w:jc w:val="both"/>
+        <w:rPr>
+          <w:rFonts w:ascii="Calibri" w:hAnsi="Calibri"/>
+        </w:rPr>
+      </w:pPr>
+      <w:r>
+        <w:rPr>
+          <w:rFonts w:ascii="Calibri" w:hAnsi="Calibri"/>
+        </w:rPr>
+        <w:t>This enhanced dataset is represented as “</w:t>
+      </w:r>
+      <w:proofErr w:type="spellStart"/>
+      <w:r>
+        <w:rPr>
+          <w:rFonts w:ascii="Calibri" w:hAnsi="Calibri"/>
+        </w:rPr>
+        <w:t>neftDataMerged</w:t>
+      </w:r>
+      <w:proofErr w:type="spellEnd"/>
+      <w:r>
+        <w:rPr>
+          <w:rFonts w:ascii="Calibri" w:hAnsi="Calibri"/>
+        </w:rPr>
+        <w:t>”</w:t>
+      </w:r>
+    </w:p>
+    <w:p>
+      <w:pPr>
+        <w:pStyle w:val="NoSpacing"/>
+        <w:ind w:left="1440"/>
+        <w:jc w:val="both"/>
+        <w:rPr>
+          <w:rFonts w:ascii="Calibri" w:hAnsi="Calibri"/>
+        </w:rPr>
+      </w:pPr>
     </w:p>
     <w:p>
       <w:pPr>
@@ -2114,7 +2308,6 @@
           <w:szCs w:val="20"/>
           <w:lang w:val="en-IN" w:eastAsia="en-IN"/>
         </w:rPr>
-        <w:lastRenderedPageBreak/>
         <w:drawing>
           <wp:inline distT="0" distB="0" distL="0" distR="0" wp14:anchorId="77A55953" wp14:editId="1D60C356">
             <wp:extent cx="5727700" cy="2828970"/>
@@ -2937,6 +3130,7 @@
           <w:szCs w:val="20"/>
           <w:lang w:val="en-IN" w:eastAsia="en-IN"/>
         </w:rPr>
+        <w:lastRenderedPageBreak/>
         <w:t xml:space="preserve">Skewness: </w:t>
       </w:r>
       <w:r>
@@ -3417,11 +3611,9 @@
         </w:rPr>
         <w:t>Interpretation from the Graphs</w:t>
       </w:r>
-      <w:bookmarkStart w:id="2" w:name="_GoBack"/>
-      <w:bookmarkEnd w:id="2"/>
-    </w:p>
-    <w:bookmarkEnd w:id="0"/>
+    </w:p>
     <w:bookmarkEnd w:id="1"/>
+    <w:bookmarkEnd w:id="2"/>
     <w:p>
       <w:pPr>
         <w:pStyle w:val="NoSpacing"/>
@@ -3592,6 +3784,82 @@
           <w:rFonts w:ascii="Calibri" w:hAnsi="Calibri"/>
         </w:rPr>
         <w:t>The data files does not contain data for November 2016 (and December 2016), which is why it was not possible to analyze the impact of demonetization on the NEFT transactions.</w:t>
+      </w:r>
+    </w:p>
+    <w:p>
+      <w:pPr>
+        <w:pStyle w:val="NoSpacing"/>
+        <w:numPr>
+          <w:ilvl w:val="0"/>
+          <w:numId w:val="35"/>
+        </w:numPr>
+        <w:jc w:val="both"/>
+        <w:rPr>
+          <w:rFonts w:ascii="Calibri" w:hAnsi="Calibri"/>
+        </w:rPr>
+      </w:pPr>
+      <w:r>
+        <w:rPr>
+          <w:rFonts w:ascii="Calibri" w:hAnsi="Calibri"/>
+        </w:rPr>
+        <w:t>Units of data were inconsistent</w:t>
+      </w:r>
+    </w:p>
+    <w:p>
+      <w:pPr>
+        <w:pStyle w:val="NoSpacing"/>
+        <w:numPr>
+          <w:ilvl w:val="0"/>
+          <w:numId w:val="35"/>
+        </w:numPr>
+        <w:jc w:val="both"/>
+        <w:rPr>
+          <w:rFonts w:ascii="Calibri" w:hAnsi="Calibri"/>
+        </w:rPr>
+      </w:pPr>
+      <w:r>
+        <w:rPr>
+          <w:rFonts w:ascii="Calibri" w:hAnsi="Calibri"/>
+        </w:rPr>
+        <w:t>Bank Names were inconsistent. Same banks were represented in different ways across years.</w:t>
+      </w:r>
+    </w:p>
+    <w:p>
+      <w:pPr>
+        <w:pStyle w:val="NoSpacing"/>
+        <w:numPr>
+          <w:ilvl w:val="0"/>
+          <w:numId w:val="35"/>
+        </w:numPr>
+        <w:jc w:val="both"/>
+        <w:rPr>
+          <w:rFonts w:ascii="Calibri" w:hAnsi="Calibri"/>
+        </w:rPr>
+      </w:pPr>
+      <w:r>
+        <w:rPr>
+          <w:rFonts w:ascii="Calibri" w:hAnsi="Calibri"/>
+        </w:rPr>
+        <w:t>RBI publishes data monthly and in a proprietary format - data had to be downloaded for each month and standardized.</w:t>
+      </w:r>
+    </w:p>
+    <w:p>
+      <w:pPr>
+        <w:pStyle w:val="NoSpacing"/>
+        <w:numPr>
+          <w:ilvl w:val="0"/>
+          <w:numId w:val="35"/>
+        </w:numPr>
+        <w:jc w:val="both"/>
+        <w:rPr>
+          <w:rFonts w:ascii="Calibri" w:hAnsi="Calibri"/>
+        </w:rPr>
+      </w:pPr>
+      <w:r>
+        <w:rPr>
+          <w:rFonts w:ascii="Calibri" w:hAnsi="Calibri"/>
+        </w:rPr>
+        <w:t>In order to make sense of the data, additional nominal variables (Sector) had to be stitched to the raw monthly dataset provided.</w:t>
       </w:r>
     </w:p>
     <w:p>
@@ -9092,7 +9360,7 @@
   <w:num w:numId="7">
     <w:abstractNumId w:val="33"/>
     <w:lvlOverride w:ilvl="0">
-      <w:lvl w:ilvl="0" w:tplc="3BE8C40E">
+      <w:lvl w:ilvl="0" w:tplc="72E2DA88">
         <w:start w:val="1"/>
         <w:numFmt w:val="bullet"/>
         <w:lvlText w:val="-"/>
@@ -9119,7 +9387,7 @@
       </w:lvl>
     </w:lvlOverride>
     <w:lvlOverride w:ilvl="1">
-      <w:lvl w:ilvl="1" w:tplc="DB528050">
+      <w:lvl w:ilvl="1" w:tplc="12361DE4">
         <w:start w:val="1"/>
         <w:numFmt w:val="bullet"/>
         <w:lvlText w:val="-"/>
@@ -9146,7 +9414,7 @@
       </w:lvl>
     </w:lvlOverride>
     <w:lvlOverride w:ilvl="2">
-      <w:lvl w:ilvl="2" w:tplc="24F2B87A">
+      <w:lvl w:ilvl="2" w:tplc="00B46600">
         <w:start w:val="1"/>
         <w:numFmt w:val="bullet"/>
         <w:lvlText w:val="-"/>
@@ -9173,7 +9441,7 @@
       </w:lvl>
     </w:lvlOverride>
     <w:lvlOverride w:ilvl="3">
-      <w:lvl w:ilvl="3" w:tplc="B7387750">
+      <w:lvl w:ilvl="3" w:tplc="A2DC782A">
         <w:start w:val="1"/>
         <w:numFmt w:val="bullet"/>
         <w:lvlText w:val="-"/>
@@ -9200,7 +9468,7 @@
       </w:lvl>
     </w:lvlOverride>
     <w:lvlOverride w:ilvl="4">
-      <w:lvl w:ilvl="4" w:tplc="C0F4001E">
+      <w:lvl w:ilvl="4" w:tplc="869CA23E">
         <w:start w:val="1"/>
         <w:numFmt w:val="bullet"/>
         <w:lvlText w:val="-"/>
@@ -9227,7 +9495,7 @@
       </w:lvl>
     </w:lvlOverride>
     <w:lvlOverride w:ilvl="5">
-      <w:lvl w:ilvl="5" w:tplc="B5C4D572">
+      <w:lvl w:ilvl="5" w:tplc="9946A068">
         <w:start w:val="1"/>
         <w:numFmt w:val="bullet"/>
         <w:lvlText w:val="-"/>
@@ -9254,7 +9522,7 @@
       </w:lvl>
     </w:lvlOverride>
     <w:lvlOverride w:ilvl="6">
-      <w:lvl w:ilvl="6" w:tplc="EE1E8868">
+      <w:lvl w:ilvl="6" w:tplc="4C20E6CA">
         <w:start w:val="1"/>
         <w:numFmt w:val="bullet"/>
         <w:lvlText w:val="-"/>
@@ -9281,7 +9549,7 @@
       </w:lvl>
     </w:lvlOverride>
     <w:lvlOverride w:ilvl="7">
-      <w:lvl w:ilvl="7" w:tplc="604C9F32">
+      <w:lvl w:ilvl="7" w:tplc="81004632">
         <w:start w:val="1"/>
         <w:numFmt w:val="bullet"/>
         <w:lvlText w:val="-"/>
@@ -9308,7 +9576,7 @@
       </w:lvl>
     </w:lvlOverride>
     <w:lvlOverride w:ilvl="8">
-      <w:lvl w:ilvl="8" w:tplc="E946BFE8">
+      <w:lvl w:ilvl="8" w:tplc="73BEB13C">
         <w:start w:val="1"/>
         <w:numFmt w:val="bullet"/>
         <w:lvlText w:val="-"/>
@@ -12598,7 +12866,7 @@
 </file>
 
 <file path=customXml/itemProps1.xml><?xml version="1.0" encoding="utf-8"?>
-<ds:datastoreItem xmlns:ds="http://schemas.openxmlformats.org/officeDocument/2006/customXml" ds:itemID="{6F19D1E7-89FD-4E48-948E-83DB35BA8BF3}">
+<ds:datastoreItem xmlns:ds="http://schemas.openxmlformats.org/officeDocument/2006/customXml" ds:itemID="{0062A185-A395-4CD7-98F0-5F4F60A066A8}">
   <ds:schemaRefs>
     <ds:schemaRef ds:uri="http://schemas.openxmlformats.org/officeDocument/2006/bibliography"/>
   </ds:schemaRefs>

</xml_diff>

<commit_message>
Updated the About the Data section
</commit_message>
<xml_diff>
--- a/report/Business_Intelligence.docx
+++ b/report/Business_Intelligence.docx
@@ -12,8 +12,6 @@
           <w:lang w:val="en-US"/>
         </w:rPr>
       </w:pPr>
-      <w:bookmarkStart w:id="0" w:name="_GoBack"/>
-      <w:bookmarkEnd w:id="0"/>
     </w:p>
     <w:p>
       <w:pPr>
@@ -111,14 +109,22 @@
       <w:pPr>
         <w:pStyle w:val="Body"/>
         <w:jc w:val="center"/>
+        <w:rPr>
+          <w:rFonts w:asciiTheme="majorHAnsi" w:hAnsiTheme="majorHAnsi" w:hint="eastAsia"/>
+          <w:b/>
+          <w:sz w:val="26"/>
+          <w:szCs w:val="24"/>
+        </w:rPr>
+      </w:pPr>
+      <w:r>
         <w:rPr>
           <w:rFonts w:asciiTheme="majorHAnsi" w:hAnsiTheme="majorHAnsi"/>
           <w:b/>
           <w:sz w:val="26"/>
           <w:szCs w:val="24"/>
         </w:rPr>
-      </w:pPr>
-      <w:proofErr w:type="spellStart"/>
+        <w:t xml:space="preserve">Kartik Srinivasan </w:t>
+      </w:r>
       <w:r>
         <w:rPr>
           <w:rFonts w:asciiTheme="majorHAnsi" w:hAnsiTheme="majorHAnsi"/>
@@ -126,9 +132,8 @@
           <w:sz w:val="26"/>
           <w:szCs w:val="24"/>
         </w:rPr>
-        <w:t>Kartik</w:t>
-      </w:r>
-      <w:proofErr w:type="spellEnd"/>
+        <w:t>(GMITE10130</w:t>
+      </w:r>
       <w:r>
         <w:rPr>
           <w:rFonts w:asciiTheme="majorHAnsi" w:hAnsiTheme="majorHAnsi"/>
@@ -136,7 +141,7 @@
           <w:sz w:val="26"/>
           <w:szCs w:val="24"/>
         </w:rPr>
-        <w:t xml:space="preserve"> Srinivasan </w:t>
+        <w:t>)</w:t>
       </w:r>
       <w:r>
         <w:rPr>
@@ -145,8 +150,20 @@
           <w:sz w:val="26"/>
           <w:szCs w:val="24"/>
         </w:rPr>
-        <w:t>(GMITE10130</w:t>
-      </w:r>
+        <w:t xml:space="preserve"> </w:t>
+      </w:r>
+    </w:p>
+    <w:p>
+      <w:pPr>
+        <w:pStyle w:val="Body"/>
+        <w:jc w:val="center"/>
+        <w:rPr>
+          <w:rFonts w:asciiTheme="majorHAnsi" w:hAnsiTheme="majorHAnsi" w:hint="eastAsia"/>
+          <w:b/>
+          <w:sz w:val="26"/>
+          <w:szCs w:val="24"/>
+        </w:rPr>
+      </w:pPr>
       <w:r>
         <w:rPr>
           <w:rFonts w:asciiTheme="majorHAnsi" w:hAnsiTheme="majorHAnsi"/>
@@ -154,7 +171,7 @@
           <w:sz w:val="26"/>
           <w:szCs w:val="24"/>
         </w:rPr>
-        <w:t>)</w:t>
+        <w:t xml:space="preserve">Nilesh Agarwal </w:t>
       </w:r>
       <w:r>
         <w:rPr>
@@ -163,21 +180,26 @@
           <w:sz w:val="26"/>
           <w:szCs w:val="24"/>
         </w:rPr>
-        <w:t xml:space="preserve"> </w:t>
-      </w:r>
-    </w:p>
-    <w:p>
-      <w:pPr>
-        <w:pStyle w:val="Body"/>
-        <w:jc w:val="center"/>
+        <w:t>(GMITE10142</w:t>
+      </w:r>
+      <w:r>
         <w:rPr>
           <w:rFonts w:asciiTheme="majorHAnsi" w:hAnsiTheme="majorHAnsi"/>
           <w:b/>
           <w:sz w:val="26"/>
           <w:szCs w:val="24"/>
         </w:rPr>
-      </w:pPr>
-      <w:proofErr w:type="spellStart"/>
+        <w:t>)</w:t>
+      </w:r>
+    </w:p>
+    <w:p>
+      <w:pPr>
+        <w:pStyle w:val="Body"/>
+        <w:jc w:val="center"/>
+        <w:rPr>
+          <w:rFonts w:hint="eastAsia"/>
+        </w:rPr>
+      </w:pPr>
       <w:r>
         <w:rPr>
           <w:rFonts w:asciiTheme="majorHAnsi" w:hAnsiTheme="majorHAnsi"/>
@@ -185,61 +207,7 @@
           <w:sz w:val="26"/>
           <w:szCs w:val="24"/>
         </w:rPr>
-        <w:t>Nilesh</w:t>
-      </w:r>
-      <w:proofErr w:type="spellEnd"/>
-      <w:r>
-        <w:rPr>
-          <w:rFonts w:asciiTheme="majorHAnsi" w:hAnsiTheme="majorHAnsi"/>
-          <w:b/>
-          <w:sz w:val="26"/>
-          <w:szCs w:val="24"/>
-        </w:rPr>
-        <w:t xml:space="preserve"> Agarwal </w:t>
-      </w:r>
-      <w:r>
-        <w:rPr>
-          <w:rFonts w:asciiTheme="majorHAnsi" w:hAnsiTheme="majorHAnsi"/>
-          <w:b/>
-          <w:sz w:val="26"/>
-          <w:szCs w:val="24"/>
-        </w:rPr>
-        <w:t>(GMITE10142</w:t>
-      </w:r>
-      <w:r>
-        <w:rPr>
-          <w:rFonts w:asciiTheme="majorHAnsi" w:hAnsiTheme="majorHAnsi"/>
-          <w:b/>
-          <w:sz w:val="26"/>
-          <w:szCs w:val="24"/>
-        </w:rPr>
-        <w:t>)</w:t>
-      </w:r>
-    </w:p>
-    <w:p>
-      <w:pPr>
-        <w:pStyle w:val="Body"/>
-        <w:jc w:val="center"/>
-      </w:pPr>
-      <w:proofErr w:type="spellStart"/>
-      <w:r>
-        <w:rPr>
-          <w:rFonts w:asciiTheme="majorHAnsi" w:hAnsiTheme="majorHAnsi"/>
-          <w:b/>
-          <w:sz w:val="26"/>
-          <w:szCs w:val="24"/>
-        </w:rPr>
-        <w:t>Surabhi</w:t>
-      </w:r>
-      <w:proofErr w:type="spellEnd"/>
-      <w:r>
-        <w:rPr>
-          <w:rFonts w:asciiTheme="majorHAnsi" w:hAnsiTheme="majorHAnsi"/>
-          <w:b/>
-          <w:sz w:val="26"/>
-          <w:szCs w:val="24"/>
-        </w:rPr>
-        <w:t xml:space="preserve"> Sharma </w:t>
+        <w:t xml:space="preserve">Surabhi Sharma </w:t>
       </w:r>
       <w:r>
         <w:rPr>
@@ -593,7 +561,6 @@
         </w:rPr>
         <w:t xml:space="preserve">Shankar </w:t>
       </w:r>
-      <w:proofErr w:type="spellStart"/>
       <w:r>
         <w:rPr>
           <w:rFonts w:asciiTheme="majorHAnsi" w:hAnsiTheme="majorHAnsi"/>
@@ -602,7 +569,6 @@
         </w:rPr>
         <w:t>Venkatagiri</w:t>
       </w:r>
-      <w:proofErr w:type="spellEnd"/>
     </w:p>
     <w:p>
       <w:pPr>
@@ -794,7 +760,6 @@
           <w:lang w:val="en-US"/>
         </w:rPr>
       </w:pPr>
-      <w:proofErr w:type="spellStart"/>
       <w:r>
         <w:rPr>
           <w:rFonts w:asciiTheme="majorHAnsi" w:hAnsiTheme="majorHAnsi"/>
@@ -802,9 +767,8 @@
           <w:color w:val="auto"/>
           <w:lang w:val="en-US"/>
         </w:rPr>
-        <w:t>Kartik</w:t>
-      </w:r>
-      <w:proofErr w:type="spellEnd"/>
+        <w:t>Kartik Srinivasan</w:t>
+      </w:r>
       <w:r>
         <w:rPr>
           <w:rFonts w:asciiTheme="majorHAnsi" w:hAnsiTheme="majorHAnsi"/>
@@ -812,7 +776,7 @@
           <w:color w:val="auto"/>
           <w:lang w:val="en-US"/>
         </w:rPr>
-        <w:t xml:space="preserve"> Srinivasan</w:t>
+        <w:t xml:space="preserve">, </w:t>
       </w:r>
       <w:r>
         <w:rPr>
@@ -821,9 +785,8 @@
           <w:color w:val="auto"/>
           <w:lang w:val="en-US"/>
         </w:rPr>
-        <w:t xml:space="preserve">, </w:t>
-      </w:r>
-      <w:proofErr w:type="spellStart"/>
+        <w:t>Nilesh Agarwal</w:t>
+      </w:r>
       <w:r>
         <w:rPr>
           <w:rFonts w:asciiTheme="majorHAnsi" w:hAnsiTheme="majorHAnsi"/>
@@ -831,9 +794,8 @@
           <w:color w:val="auto"/>
           <w:lang w:val="en-US"/>
         </w:rPr>
-        <w:t>Nilesh</w:t>
-      </w:r>
-      <w:proofErr w:type="spellEnd"/>
+        <w:t xml:space="preserve">, </w:t>
+      </w:r>
       <w:r>
         <w:rPr>
           <w:rFonts w:asciiTheme="majorHAnsi" w:hAnsiTheme="majorHAnsi"/>
@@ -841,7 +803,7 @@
           <w:color w:val="auto"/>
           <w:lang w:val="en-US"/>
         </w:rPr>
-        <w:t xml:space="preserve"> Agarwal</w:t>
+        <w:t>Surabhi Sharma</w:t>
       </w:r>
       <w:r>
         <w:rPr>
@@ -852,7 +814,6 @@
         </w:rPr>
         <w:t xml:space="preserve">, </w:t>
       </w:r>
-      <w:proofErr w:type="spellStart"/>
       <w:r>
         <w:rPr>
           <w:rFonts w:asciiTheme="majorHAnsi" w:hAnsiTheme="majorHAnsi"/>
@@ -860,18 +821,19 @@
           <w:color w:val="auto"/>
           <w:lang w:val="en-US"/>
         </w:rPr>
-        <w:t>Surabhi</w:t>
-      </w:r>
-      <w:proofErr w:type="spellEnd"/>
-      <w:r>
+        <w:t>Yash Londhe</w:t>
+      </w:r>
+    </w:p>
+    <w:p>
+      <w:pPr>
+        <w:pStyle w:val="Label"/>
         <w:rPr>
           <w:rFonts w:asciiTheme="majorHAnsi" w:hAnsiTheme="majorHAnsi"/>
           <w:b/>
           <w:color w:val="auto"/>
           <w:lang w:val="en-US"/>
         </w:rPr>
-        <w:t xml:space="preserve"> Sharma</w:t>
-      </w:r>
+      </w:pPr>
       <w:r>
         <w:rPr>
           <w:rFonts w:asciiTheme="majorHAnsi" w:hAnsiTheme="majorHAnsi"/>
@@ -879,55 +841,26 @@
           <w:color w:val="auto"/>
           <w:lang w:val="en-US"/>
         </w:rPr>
-        <w:t xml:space="preserve">, </w:t>
-      </w:r>
-      <w:r>
+        <w:t>2016</w:t>
+      </w:r>
+    </w:p>
+    <w:p>
+      <w:pPr>
+        <w:pStyle w:val="Label"/>
         <w:rPr>
           <w:rFonts w:asciiTheme="majorHAnsi" w:hAnsiTheme="majorHAnsi"/>
           <w:b/>
           <w:color w:val="auto"/>
           <w:lang w:val="en-US"/>
         </w:rPr>
-        <w:t>Yash Londhe</w:t>
-      </w:r>
-    </w:p>
-    <w:p>
-      <w:pPr>
-        <w:pStyle w:val="Label"/>
+      </w:pPr>
+      <w:r>
         <w:rPr>
           <w:rFonts w:asciiTheme="majorHAnsi" w:hAnsiTheme="majorHAnsi"/>
           <w:b/>
           <w:color w:val="auto"/>
           <w:lang w:val="en-US"/>
         </w:rPr>
-      </w:pPr>
-      <w:r>
-        <w:rPr>
-          <w:rFonts w:asciiTheme="majorHAnsi" w:hAnsiTheme="majorHAnsi"/>
-          <w:b/>
-          <w:color w:val="auto"/>
-          <w:lang w:val="en-US"/>
-        </w:rPr>
-        <w:t>2016</w:t>
-      </w:r>
-    </w:p>
-    <w:p>
-      <w:pPr>
-        <w:pStyle w:val="Label"/>
-        <w:rPr>
-          <w:rFonts w:asciiTheme="majorHAnsi" w:hAnsiTheme="majorHAnsi"/>
-          <w:b/>
-          <w:color w:val="auto"/>
-          <w:lang w:val="en-US"/>
-        </w:rPr>
-      </w:pPr>
-      <w:r>
-        <w:rPr>
-          <w:rFonts w:asciiTheme="majorHAnsi" w:hAnsiTheme="majorHAnsi"/>
-          <w:b/>
-          <w:color w:val="auto"/>
-          <w:lang w:val="en-US"/>
-        </w:rPr>
         <w:t>All Rights Reserved</w:t>
       </w:r>
     </w:p>
@@ -996,7 +929,7 @@
         <w:pStyle w:val="Body"/>
         <w:jc w:val="both"/>
         <w:rPr>
-          <w:rFonts w:asciiTheme="majorHAnsi" w:hAnsiTheme="majorHAnsi"/>
+          <w:rFonts w:asciiTheme="majorHAnsi" w:hAnsiTheme="majorHAnsi" w:hint="eastAsia"/>
           <w:color w:val="auto"/>
         </w:rPr>
       </w:pPr>
@@ -1032,7 +965,7 @@
           <w:docGrid w:linePitch="326"/>
         </w:sectPr>
       </w:pPr>
-      <w:bookmarkStart w:id="1" w:name="_TOCRange"/>
+      <w:bookmarkStart w:id="0" w:name="_TOCRange"/>
     </w:p>
     <w:p>
       <w:pPr>
@@ -1043,7 +976,7 @@
           <w:sz w:val="24"/>
         </w:rPr>
       </w:pPr>
-      <w:bookmarkStart w:id="2" w:name="_Toc459480881"/>
+      <w:bookmarkStart w:id="1" w:name="_Toc459480881"/>
       <w:r>
         <w:rPr>
           <w:rFonts w:ascii="Calibri" w:eastAsia="Helvetica Neue UltraLight" w:hAnsi="Calibri" w:cs="Times New Roman"/>
@@ -1059,23 +992,7 @@
     <w:p>
       <w:pPr>
         <w:pStyle w:val="Label"/>
-        <w:jc w:val="both"/>
-        <w:rPr>
-          <w:rFonts w:ascii="Calibri" w:hAnsi="Calibri"/>
-          <w:color w:val="auto"/>
-          <w:lang w:val="en-US"/>
-        </w:rPr>
-      </w:pPr>
-      <w:r>
-        <w:rPr>
-          <w:lang w:val="en-US"/>
-        </w:rPr>
-        <w:t>\</w:t>
-      </w:r>
-    </w:p>
-    <w:p>
-      <w:pPr>
-        <w:pStyle w:val="Label"/>
+        <w:spacing w:line="240" w:lineRule="auto"/>
         <w:ind w:left="720"/>
         <w:jc w:val="both"/>
         <w:rPr>
@@ -1099,6 +1016,138 @@
     </w:p>
     <w:p>
       <w:pPr>
+        <w:pStyle w:val="Label"/>
+        <w:spacing w:line="240" w:lineRule="auto"/>
+        <w:jc w:val="both"/>
+        <w:rPr>
+          <w:rFonts w:ascii="Calibri" w:hAnsi="Calibri"/>
+          <w:b/>
+          <w:color w:val="auto"/>
+          <w:sz w:val="28"/>
+          <w:szCs w:val="28"/>
+          <w:lang w:val="en-US"/>
+        </w:rPr>
+      </w:pPr>
+      <w:r>
+        <w:rPr>
+          <w:rFonts w:ascii="Calibri" w:hAnsi="Calibri"/>
+          <w:color w:val="auto"/>
+          <w:lang w:val="en-US"/>
+        </w:rPr>
+        <w:tab/>
+      </w:r>
+      <w:r>
+        <w:rPr>
+          <w:rFonts w:ascii="Calibri" w:hAnsi="Calibri"/>
+          <w:b/>
+          <w:color w:val="auto"/>
+          <w:sz w:val="28"/>
+          <w:szCs w:val="28"/>
+          <w:lang w:val="en-US"/>
+        </w:rPr>
+        <w:t>Source</w:t>
+      </w:r>
+    </w:p>
+    <w:p>
+      <w:pPr>
+        <w:pStyle w:val="Label"/>
+        <w:spacing w:line="240" w:lineRule="auto"/>
+        <w:ind w:left="720"/>
+        <w:jc w:val="both"/>
+        <w:rPr>
+          <w:rFonts w:ascii="Calibri" w:hAnsi="Calibri"/>
+          <w:color w:val="auto"/>
+          <w:lang w:val="en-US"/>
+        </w:rPr>
+      </w:pPr>
+      <w:r>
+        <w:rPr>
+          <w:rFonts w:ascii="Calibri" w:hAnsi="Calibri"/>
+          <w:color w:val="auto"/>
+          <w:lang w:val="en-US"/>
+        </w:rPr>
+        <w:t xml:space="preserve">The data is a list of NEFT (National Electronic Fund Transfers) transactions that was recorded by RBI in from January 2009 to October 2016. The raw data (month by month from Jan 2009 to October 2016) was </w:t>
+      </w:r>
+      <w:r>
+        <w:rPr>
+          <w:rFonts w:ascii="Calibri" w:hAnsi="Calibri"/>
+          <w:color w:val="auto"/>
+          <w:lang w:val="en-US"/>
+        </w:rPr>
+        <w:t>collected from the RBI website (</w:t>
+      </w:r>
+      <w:r>
+        <w:rPr>
+          <w:rFonts w:ascii="Calibri" w:hAnsi="Calibri"/>
+          <w:color w:val="auto"/>
+          <w:lang w:val="en-US"/>
+        </w:rPr>
+        <w:t>https://www.r</w:t>
+      </w:r>
+      <w:r>
+        <w:rPr>
+          <w:rFonts w:ascii="Calibri" w:hAnsi="Calibri"/>
+          <w:color w:val="auto"/>
+          <w:lang w:val="en-US"/>
+        </w:rPr>
+        <w:t>bi.org.in/Scripts/NEFTView.aspx)</w:t>
+      </w:r>
+      <w:r>
+        <w:rPr>
+          <w:rFonts w:ascii="Calibri" w:hAnsi="Calibri"/>
+          <w:color w:val="auto"/>
+          <w:lang w:val="en-US"/>
+        </w:rPr>
+        <w:t xml:space="preserve">. </w:t>
+      </w:r>
+    </w:p>
+    <w:p>
+      <w:pPr>
+        <w:pStyle w:val="Label"/>
+        <w:spacing w:line="240" w:lineRule="auto"/>
+        <w:ind w:left="720"/>
+        <w:jc w:val="both"/>
+        <w:rPr>
+          <w:rFonts w:ascii="Calibri" w:hAnsi="Calibri"/>
+          <w:color w:val="auto"/>
+          <w:lang w:val="en-US"/>
+        </w:rPr>
+      </w:pPr>
+      <w:r>
+        <w:rPr>
+          <w:rFonts w:ascii="Calibri" w:hAnsi="Calibri"/>
+          <w:color w:val="auto"/>
+          <w:lang w:val="en-US"/>
+        </w:rPr>
+        <w:t>The monthly data was downloaded and then collated into 8 files based on year (2009.xls to 2016.xls).</w:t>
+      </w:r>
+    </w:p>
+    <w:p>
+      <w:pPr>
+        <w:pStyle w:val="Label"/>
+        <w:spacing w:line="240" w:lineRule="auto"/>
+        <w:ind w:left="720"/>
+        <w:jc w:val="both"/>
+        <w:rPr>
+          <w:rFonts w:ascii="Calibri" w:hAnsi="Calibri"/>
+          <w:color w:val="auto"/>
+          <w:lang w:val="en-US"/>
+        </w:rPr>
+      </w:pPr>
+      <w:r>
+        <w:rPr>
+          <w:rFonts w:ascii="Calibri" w:hAnsi="Calibri"/>
+          <w:b/>
+          <w:color w:val="auto"/>
+          <w:sz w:val="28"/>
+          <w:szCs w:val="28"/>
+          <w:lang w:val="en-US"/>
+        </w:rPr>
+        <w:t>Schema</w:t>
+      </w:r>
+    </w:p>
+    <w:p>
+      <w:pPr>
         <w:pStyle w:val="NoSpacing"/>
         <w:ind w:left="720"/>
         <w:jc w:val="both"/>
@@ -1106,18 +1155,6 @@
           <w:rFonts w:ascii="Calibri" w:hAnsi="Calibri"/>
         </w:rPr>
       </w:pPr>
-      <w:r>
-        <w:rPr>
-          <w:rFonts w:ascii="Calibri" w:hAnsi="Calibri"/>
-        </w:rPr>
-        <w:t>The data is a list of NEFT transactions that was recorded by RBI in from January 2009 to October 2016.</w:t>
-      </w:r>
-      <w:r>
-        <w:rPr>
-          <w:rFonts w:ascii="Calibri" w:hAnsi="Calibri"/>
-        </w:rPr>
-        <w:t xml:space="preserve"> </w:t>
-      </w:r>
       <w:r>
         <w:rPr>
           <w:rFonts w:ascii="Calibri" w:hAnsi="Calibri"/>
@@ -1332,50 +1369,7 @@
           <w:color w:val="auto"/>
           <w:lang w:val="en-US"/>
         </w:rPr>
-        <w:t>The raw data (month by month from Jan 2009 to October 2016) was collected from the RBI website (</w:t>
-      </w:r>
-      <w:hyperlink r:id="rId13" w:history="1">
-        <w:r>
-          <w:rPr>
-            <w:rStyle w:val="Hyperlink"/>
-            <w:rFonts w:ascii="Calibri" w:hAnsi="Calibri"/>
-            <w:color w:val="0070C0"/>
-            <w:lang w:val="en-US"/>
-          </w:rPr>
-          <w:t>https://www.rbi.org.in/Scripts/NEFTView.aspx#</w:t>
-        </w:r>
-      </w:hyperlink>
-      <w:r>
-        <w:rPr>
-          <w:rFonts w:ascii="Calibri" w:hAnsi="Calibri"/>
-          <w:color w:val="auto"/>
-          <w:lang w:val="en-US"/>
-        </w:rPr>
-        <w:t xml:space="preserve">). </w:t>
-      </w:r>
-      <w:r>
-        <w:rPr>
-          <w:rFonts w:ascii="Calibri" w:hAnsi="Calibri"/>
-          <w:color w:val="auto"/>
-          <w:lang w:val="en-US"/>
-        </w:rPr>
-        <w:t>The data was then collated into 8 files based on year</w:t>
-      </w:r>
-      <w:r>
-        <w:rPr>
-          <w:rFonts w:ascii="Calibri" w:hAnsi="Calibri"/>
-          <w:color w:val="auto"/>
-          <w:lang w:val="en-US"/>
-        </w:rPr>
-        <w:t xml:space="preserve"> (2009.xls to 2016.xls)</w:t>
-      </w:r>
-      <w:r>
-        <w:rPr>
-          <w:rFonts w:ascii="Calibri" w:hAnsi="Calibri"/>
-          <w:color w:val="auto"/>
-          <w:lang w:val="en-US"/>
-        </w:rPr>
-        <w:t>. Two new columns were introduced in the</w:t>
+        <w:t>Two new columns were introduced in the</w:t>
       </w:r>
       <w:r>
         <w:rPr>
@@ -1447,7 +1441,7 @@
           <w:color w:val="auto"/>
           <w:lang w:val="en-US"/>
         </w:rPr>
-        <w:t>Another Data file</w:t>
+        <w:t xml:space="preserve">Another </w:t>
       </w:r>
       <w:r>
         <w:rPr>
@@ -1455,7 +1449,7 @@
           <w:color w:val="auto"/>
           <w:lang w:val="en-US"/>
         </w:rPr>
-        <w:t xml:space="preserve"> “Classifiication.xls”</w:t>
+        <w:t>d</w:t>
       </w:r>
       <w:r>
         <w:rPr>
@@ -1463,25 +1457,23 @@
           <w:color w:val="auto"/>
           <w:lang w:val="en-US"/>
         </w:rPr>
-        <w:t xml:space="preserve"> was prepared with contains the “sector” of the Bank </w:t>
-      </w:r>
-      <w:proofErr w:type="spellStart"/>
+        <w:t>ata file</w:t>
+      </w:r>
       <w:r>
         <w:rPr>
           <w:rFonts w:ascii="Calibri" w:hAnsi="Calibri"/>
           <w:color w:val="auto"/>
           <w:lang w:val="en-US"/>
         </w:rPr>
-        <w:t>viz</w:t>
-      </w:r>
-      <w:proofErr w:type="spellEnd"/>
+        <w:t xml:space="preserve"> “Classifiication.xls”</w:t>
+      </w:r>
       <w:r>
         <w:rPr>
           <w:rFonts w:ascii="Calibri" w:hAnsi="Calibri"/>
           <w:color w:val="auto"/>
           <w:lang w:val="en-US"/>
         </w:rPr>
-        <w:t xml:space="preserve"> Public (PSB</w:t>
+        <w:t xml:space="preserve"> was prepared with contains the “sector” of the Bank viz</w:t>
       </w:r>
       <w:r>
         <w:rPr>
@@ -1489,25 +1481,23 @@
           <w:color w:val="auto"/>
           <w:lang w:val="en-US"/>
         </w:rPr>
-        <w:t>), Private (PVT), Foreign (FOR), Cooperative (CO-OP</w:t>
-      </w:r>
-      <w:proofErr w:type="gramStart"/>
+        <w:t>.</w:t>
+      </w:r>
       <w:r>
         <w:rPr>
           <w:rFonts w:ascii="Calibri" w:hAnsi="Calibri"/>
           <w:color w:val="auto"/>
           <w:lang w:val="en-US"/>
         </w:rPr>
-        <w:t>)  or</w:t>
-      </w:r>
-      <w:proofErr w:type="gramEnd"/>
+        <w:t xml:space="preserve"> Public (PSB</w:t>
+      </w:r>
       <w:r>
         <w:rPr>
           <w:rFonts w:ascii="Calibri" w:hAnsi="Calibri"/>
           <w:color w:val="auto"/>
           <w:lang w:val="en-US"/>
         </w:rPr>
-        <w:t xml:space="preserve"> Other Financial Institutions (FI).</w:t>
+        <w:t>), Private (PVT), Foreign (FOR), Cooperative (CO-OP) or Other Financial Institutions (FI).</w:t>
       </w:r>
     </w:p>
     <w:p>
@@ -1522,6 +1512,46 @@
           <w:lang w:val="en-US"/>
         </w:rPr>
       </w:pPr>
+      <w:r>
+        <w:rPr>
+          <w:rFonts w:ascii="Calibri" w:hAnsi="Calibri"/>
+          <w:color w:val="auto"/>
+          <w:lang w:val="en-US"/>
+        </w:rPr>
+        <w:t xml:space="preserve">Using the data as structured above, a preprocessing was done on the data to </w:t>
+      </w:r>
+      <w:r>
+        <w:rPr>
+          <w:rFonts w:ascii="Calibri" w:hAnsi="Calibri"/>
+          <w:color w:val="auto"/>
+          <w:lang w:val="en-US"/>
+        </w:rPr>
+        <w:t xml:space="preserve">convert it </w:t>
+      </w:r>
+      <w:r>
+        <w:rPr>
+          <w:rFonts w:ascii="Calibri" w:hAnsi="Calibri"/>
+          <w:color w:val="auto"/>
+          <w:lang w:val="en-US"/>
+        </w:rPr>
+        <w:t>in</w:t>
+      </w:r>
+      <w:r>
+        <w:rPr>
+          <w:rFonts w:ascii="Calibri" w:hAnsi="Calibri"/>
+          <w:color w:val="auto"/>
+          <w:lang w:val="en-US"/>
+        </w:rPr>
+        <w:t>to</w:t>
+      </w:r>
+      <w:r>
+        <w:rPr>
+          <w:rFonts w:ascii="Calibri" w:hAnsi="Calibri"/>
+          <w:color w:val="auto"/>
+          <w:lang w:val="en-US"/>
+        </w:rPr>
+        <w:t xml:space="preserve"> the desired format.</w:t>
+      </w:r>
     </w:p>
     <w:p>
       <w:pPr>
@@ -1541,46 +1571,7 @@
           <w:color w:val="auto"/>
           <w:lang w:val="en-US"/>
         </w:rPr>
-        <w:t>Using the data as structured above, a preprocessing was done on the data to make it in the desired format.</w:t>
-      </w:r>
-    </w:p>
-    <w:p>
-      <w:pPr>
-        <w:pStyle w:val="Label"/>
-        <w:spacing w:line="240" w:lineRule="auto"/>
-        <w:ind w:left="720"/>
-        <w:jc w:val="both"/>
-        <w:rPr>
-          <w:rFonts w:ascii="Calibri" w:hAnsi="Calibri"/>
-          <w:color w:val="auto"/>
-          <w:lang w:val="en-US"/>
-        </w:rPr>
-      </w:pPr>
-      <w:r>
-        <w:rPr>
-          <w:rFonts w:ascii="Calibri" w:hAnsi="Calibri"/>
-          <w:color w:val="auto"/>
-          <w:lang w:val="en-US"/>
-        </w:rPr>
-        <w:t>Preprocessing is done in the “</w:t>
-      </w:r>
-      <w:proofErr w:type="spellStart"/>
-      <w:r>
-        <w:rPr>
-          <w:rFonts w:ascii="Calibri" w:hAnsi="Calibri"/>
-          <w:color w:val="auto"/>
-          <w:lang w:val="en-US"/>
-        </w:rPr>
-        <w:t>RBI_Neft.R</w:t>
-      </w:r>
-      <w:proofErr w:type="spellEnd"/>
-      <w:r>
-        <w:rPr>
-          <w:rFonts w:ascii="Calibri" w:hAnsi="Calibri"/>
-          <w:color w:val="auto"/>
-          <w:lang w:val="en-US"/>
-        </w:rPr>
-        <w:t>” file, which does the following:-</w:t>
+        <w:t>Preprocessing is done in the “RBI_Neft.R” file, which does the following:-</w:t>
       </w:r>
     </w:p>
     <w:p>
@@ -1636,33 +1627,11 @@
           <w:rFonts w:ascii="Calibri" w:hAnsi="Calibri"/>
         </w:rPr>
       </w:pPr>
-      <w:proofErr w:type="spellStart"/>
-      <w:r>
-        <w:rPr>
-          <w:rFonts w:ascii="Calibri" w:hAnsi="Calibri"/>
-        </w:rPr>
-        <w:t>MonthAndYear</w:t>
-      </w:r>
-      <w:proofErr w:type="spellEnd"/>
-      <w:r>
-        <w:rPr>
-          <w:rFonts w:ascii="Calibri" w:hAnsi="Calibri"/>
-        </w:rPr>
-        <w:t xml:space="preserve"> – Combination of Month </w:t>
-      </w:r>
-      <w:proofErr w:type="gramStart"/>
-      <w:r>
-        <w:rPr>
-          <w:rFonts w:ascii="Calibri" w:hAnsi="Calibri"/>
-        </w:rPr>
-        <w:t>And</w:t>
-      </w:r>
-      <w:proofErr w:type="gramEnd"/>
-      <w:r>
-        <w:rPr>
-          <w:rFonts w:ascii="Calibri" w:hAnsi="Calibri"/>
-        </w:rPr>
-        <w:t xml:space="preserve"> Year separated by space. </w:t>
+      <w:r>
+        <w:rPr>
+          <w:rFonts w:ascii="Calibri" w:hAnsi="Calibri"/>
+        </w:rPr>
+        <w:t xml:space="preserve">MonthAndYear – Combination of Month And Year separated by space. </w:t>
       </w:r>
     </w:p>
     <w:p>
@@ -1694,14 +1663,12 @@
           <w:rFonts w:ascii="Calibri" w:hAnsi="Calibri"/>
         </w:rPr>
       </w:pPr>
-      <w:proofErr w:type="spellStart"/>
       <w:r>
         <w:rPr>
           <w:rFonts w:ascii="Calibri" w:hAnsi="Calibri"/>
         </w:rPr>
         <w:t>TotalTxns</w:t>
       </w:r>
-      <w:proofErr w:type="spellEnd"/>
       <w:r>
         <w:rPr>
           <w:rFonts w:ascii="Calibri" w:hAnsi="Calibri"/>
@@ -1722,7 +1689,6 @@
           <w:rFonts w:ascii="Calibri" w:hAnsi="Calibri"/>
         </w:rPr>
       </w:pPr>
-      <w:proofErr w:type="spellStart"/>
       <w:r>
         <w:rPr>
           <w:rFonts w:ascii="Calibri" w:hAnsi="Calibri"/>
@@ -1735,7 +1701,6 @@
         </w:rPr>
         <w:t>otalTxnValue</w:t>
       </w:r>
-      <w:proofErr w:type="spellEnd"/>
       <w:r>
         <w:rPr>
           <w:rFonts w:ascii="Calibri" w:hAnsi="Calibri"/>
@@ -1786,21 +1751,7 @@
         <w:rPr>
           <w:rFonts w:ascii="Calibri" w:hAnsi="Calibri"/>
         </w:rPr>
-        <w:t>This enhanced dataset is represented as “</w:t>
-      </w:r>
-      <w:proofErr w:type="spellStart"/>
-      <w:r>
-        <w:rPr>
-          <w:rFonts w:ascii="Calibri" w:hAnsi="Calibri"/>
-        </w:rPr>
-        <w:t>neftDataMerged</w:t>
-      </w:r>
-      <w:proofErr w:type="spellEnd"/>
-      <w:r>
-        <w:rPr>
-          <w:rFonts w:ascii="Calibri" w:hAnsi="Calibri"/>
-        </w:rPr>
-        <w:t>”</w:t>
+        <w:t>This enhanced dataset is represented as “neftDataMerged”</w:t>
       </w:r>
     </w:p>
     <w:p>
@@ -1816,133 +1767,137 @@
     <w:p>
       <w:pPr>
         <w:pStyle w:val="NoSpacing"/>
-        <w:ind w:left="720"/>
+        <w:ind w:firstLine="360"/>
         <w:jc w:val="both"/>
         <w:rPr>
           <w:rFonts w:ascii="Calibri" w:hAnsi="Calibri"/>
         </w:rPr>
       </w:pPr>
+      <w:r>
+        <w:rPr>
+          <w:rFonts w:ascii="Calibri" w:hAnsi="Calibri"/>
+        </w:rPr>
+        <w:t>Challenges</w:t>
+      </w:r>
+    </w:p>
+    <w:p>
+      <w:pPr>
+        <w:pStyle w:val="NoSpacing"/>
+        <w:numPr>
+          <w:ilvl w:val="0"/>
+          <w:numId w:val="35"/>
+        </w:numPr>
+        <w:jc w:val="both"/>
+        <w:rPr>
+          <w:rFonts w:ascii="Calibri" w:hAnsi="Calibri"/>
+        </w:rPr>
+      </w:pPr>
+      <w:r>
+        <w:rPr>
+          <w:rFonts w:ascii="Calibri" w:hAnsi="Calibri"/>
+        </w:rPr>
+        <w:t>Incomplete data – Data for some months missing (particularly November 2016, which was to be used to analyze the impact of demonetization on the NEFT transactions)</w:t>
+      </w:r>
+    </w:p>
+    <w:p>
+      <w:pPr>
+        <w:pStyle w:val="NoSpacing"/>
+        <w:numPr>
+          <w:ilvl w:val="0"/>
+          <w:numId w:val="35"/>
+        </w:numPr>
+        <w:jc w:val="both"/>
+        <w:rPr>
+          <w:rFonts w:ascii="Calibri" w:hAnsi="Calibri"/>
+        </w:rPr>
+      </w:pPr>
+      <w:r>
+        <w:rPr>
+          <w:rFonts w:ascii="Calibri" w:hAnsi="Calibri"/>
+        </w:rPr>
+        <w:t>Units of data were inconsistent</w:t>
+      </w:r>
+      <w:r>
+        <w:rPr>
+          <w:rFonts w:ascii="Calibri" w:hAnsi="Calibri"/>
+        </w:rPr>
+        <w:t xml:space="preserve"> (some data was in million, others in crores)</w:t>
+      </w:r>
+    </w:p>
+    <w:p>
+      <w:pPr>
+        <w:pStyle w:val="NoSpacing"/>
+        <w:numPr>
+          <w:ilvl w:val="0"/>
+          <w:numId w:val="35"/>
+        </w:numPr>
+        <w:jc w:val="both"/>
+        <w:rPr>
+          <w:rFonts w:ascii="Calibri" w:hAnsi="Calibri"/>
+        </w:rPr>
+      </w:pPr>
+      <w:r>
+        <w:rPr>
+          <w:rFonts w:ascii="Calibri" w:hAnsi="Calibri"/>
+        </w:rPr>
+        <w:t xml:space="preserve">Bank Names were inconsistent. Same banks were represented in different </w:t>
+      </w:r>
+      <w:r>
+        <w:rPr>
+          <w:rFonts w:ascii="Calibri" w:hAnsi="Calibri"/>
+        </w:rPr>
+        <w:t>names across months/years</w:t>
+      </w:r>
+      <w:r>
+        <w:rPr>
+          <w:rFonts w:ascii="Calibri" w:hAnsi="Calibri"/>
+        </w:rPr>
+        <w:t>.</w:t>
+      </w:r>
+    </w:p>
+    <w:p>
+      <w:pPr>
+        <w:pStyle w:val="NoSpacing"/>
+        <w:numPr>
+          <w:ilvl w:val="0"/>
+          <w:numId w:val="35"/>
+        </w:numPr>
+        <w:jc w:val="both"/>
+        <w:rPr>
+          <w:rFonts w:ascii="Calibri" w:hAnsi="Calibri"/>
+        </w:rPr>
+      </w:pPr>
+      <w:r>
+        <w:rPr>
+          <w:rFonts w:ascii="Calibri" w:hAnsi="Calibri"/>
+        </w:rPr>
+        <w:t>RBI publishes data monthly and in a proprietary format - data had to be downloaded for each month and standardized.</w:t>
+      </w:r>
+    </w:p>
+    <w:p>
+      <w:pPr>
+        <w:pStyle w:val="NoSpacing"/>
+        <w:numPr>
+          <w:ilvl w:val="0"/>
+          <w:numId w:val="35"/>
+        </w:numPr>
+        <w:jc w:val="both"/>
+        <w:rPr>
+          <w:rFonts w:ascii="Calibri" w:hAnsi="Calibri"/>
+        </w:rPr>
+      </w:pPr>
+      <w:r>
+        <w:rPr>
+          <w:rFonts w:ascii="Calibri" w:hAnsi="Calibri"/>
+        </w:rPr>
+        <w:t>In order to make sense of the data, additional nominal variables (Sector) had to be stitched to the raw monthly dataset provided.</w:t>
+      </w:r>
     </w:p>
     <w:p>
       <w:pPr>
         <w:pStyle w:val="NoSpacing"/>
         <w:ind w:left="720"/>
         <w:jc w:val="both"/>
-        <w:rPr>
-          <w:rFonts w:ascii="Calibri" w:hAnsi="Calibri"/>
-        </w:rPr>
-      </w:pPr>
-    </w:p>
-    <w:p>
-      <w:pPr>
-        <w:pStyle w:val="NoSpacing"/>
-        <w:jc w:val="both"/>
-        <w:rPr>
-          <w:rFonts w:ascii="Calibri" w:hAnsi="Calibri"/>
-        </w:rPr>
-      </w:pPr>
-    </w:p>
-    <w:p>
-      <w:pPr>
-        <w:pStyle w:val="NoSpacing"/>
-        <w:jc w:val="both"/>
-        <w:rPr>
-          <w:rFonts w:ascii="Calibri" w:hAnsi="Calibri"/>
-        </w:rPr>
-      </w:pPr>
-    </w:p>
-    <w:p>
-      <w:pPr>
-        <w:pStyle w:val="NoSpacing"/>
-        <w:jc w:val="both"/>
-        <w:rPr>
-          <w:rFonts w:ascii="Calibri" w:hAnsi="Calibri"/>
-        </w:rPr>
-      </w:pPr>
-    </w:p>
-    <w:p>
-      <w:pPr>
-        <w:pStyle w:val="NoSpacing"/>
-        <w:jc w:val="both"/>
-        <w:rPr>
-          <w:rFonts w:ascii="Calibri" w:hAnsi="Calibri"/>
-        </w:rPr>
-      </w:pPr>
-    </w:p>
-    <w:p>
-      <w:pPr>
-        <w:pStyle w:val="NoSpacing"/>
-        <w:jc w:val="both"/>
-        <w:rPr>
-          <w:rFonts w:ascii="Calibri" w:hAnsi="Calibri"/>
-        </w:rPr>
-      </w:pPr>
-    </w:p>
-    <w:p>
-      <w:pPr>
-        <w:pStyle w:val="NoSpacing"/>
-        <w:jc w:val="both"/>
-        <w:rPr>
-          <w:rFonts w:ascii="Calibri" w:hAnsi="Calibri"/>
-        </w:rPr>
-      </w:pPr>
-    </w:p>
-    <w:p>
-      <w:pPr>
-        <w:pStyle w:val="NoSpacing"/>
-        <w:jc w:val="both"/>
-        <w:rPr>
-          <w:rFonts w:ascii="Calibri" w:hAnsi="Calibri"/>
-        </w:rPr>
-      </w:pPr>
-    </w:p>
-    <w:p>
-      <w:pPr>
-        <w:pStyle w:val="NoSpacing"/>
-        <w:jc w:val="both"/>
-        <w:rPr>
-          <w:rFonts w:ascii="Calibri" w:hAnsi="Calibri"/>
-        </w:rPr>
-      </w:pPr>
-    </w:p>
-    <w:p>
-      <w:pPr>
-        <w:pStyle w:val="NoSpacing"/>
-        <w:jc w:val="both"/>
-        <w:rPr>
-          <w:rFonts w:ascii="Calibri" w:hAnsi="Calibri"/>
-        </w:rPr>
-      </w:pPr>
-    </w:p>
-    <w:p>
-      <w:pPr>
-        <w:pStyle w:val="NoSpacing"/>
-        <w:jc w:val="both"/>
-        <w:rPr>
-          <w:rFonts w:ascii="Calibri" w:hAnsi="Calibri"/>
-        </w:rPr>
-      </w:pPr>
-    </w:p>
-    <w:p>
-      <w:pPr>
-        <w:pStyle w:val="NoSpacing"/>
-        <w:jc w:val="both"/>
-        <w:rPr>
-          <w:rFonts w:ascii="Calibri" w:hAnsi="Calibri"/>
-        </w:rPr>
-      </w:pPr>
-    </w:p>
-    <w:p>
-      <w:pPr>
-        <w:pStyle w:val="NoSpacing"/>
-        <w:jc w:val="both"/>
-        <w:rPr>
-          <w:rFonts w:ascii="Calibri" w:hAnsi="Calibri"/>
-        </w:rPr>
-      </w:pPr>
-    </w:p>
-    <w:p>
-      <w:pPr>
         <w:rPr>
           <w:rFonts w:ascii="Calibri" w:hAnsi="Calibri"/>
         </w:rPr>
@@ -1969,8 +1924,20 @@
           <w:sz w:val="32"/>
           <w:lang w:val="en-US"/>
         </w:rPr>
-        <w:t>Analysis of the Data</w:t>
-      </w:r>
+        <w:t>Data</w:t>
+      </w:r>
+      <w:r>
+        <w:rPr>
+          <w:rFonts w:ascii="Calibri" w:hAnsi="Calibri"/>
+          <w:b/>
+          <w:color w:val="auto"/>
+          <w:sz w:val="32"/>
+          <w:lang w:val="en-US"/>
+        </w:rPr>
+        <w:t xml:space="preserve"> Analysis</w:t>
+      </w:r>
+      <w:bookmarkStart w:id="2" w:name="_GoBack"/>
+      <w:bookmarkEnd w:id="2"/>
     </w:p>
     <w:p>
       <w:pPr>
@@ -2023,7 +1990,7 @@
                     </pic:cNvPicPr>
                   </pic:nvPicPr>
                   <pic:blipFill>
-                    <a:blip r:embed="rId14">
+                    <a:blip r:embed="rId13">
                       <a:extLst>
                         <a:ext uri="{28A0092B-C50C-407E-A947-70E740481C1C}">
                           <a14:useLocalDpi xmlns:a14="http://schemas.microsoft.com/office/drawing/2010/main" val="0"/>
@@ -2196,7 +2163,7 @@
                     </pic:cNvPicPr>
                   </pic:nvPicPr>
                   <pic:blipFill>
-                    <a:blip r:embed="rId15">
+                    <a:blip r:embed="rId14">
                       <a:extLst>
                         <a:ext uri="{28A0092B-C50C-407E-A947-70E740481C1C}">
                           <a14:useLocalDpi xmlns:a14="http://schemas.microsoft.com/office/drawing/2010/main" val="0"/>
@@ -2308,6 +2275,7 @@
           <w:szCs w:val="20"/>
           <w:lang w:val="en-IN" w:eastAsia="en-IN"/>
         </w:rPr>
+        <w:lastRenderedPageBreak/>
         <w:drawing>
           <wp:inline distT="0" distB="0" distL="0" distR="0" wp14:anchorId="77A55953" wp14:editId="1D60C356">
             <wp:extent cx="5727700" cy="2828970"/>
@@ -2324,7 +2292,7 @@
                     <pic:cNvPicPr/>
                   </pic:nvPicPr>
                   <pic:blipFill>
-                    <a:blip r:embed="rId16"/>
+                    <a:blip r:embed="rId15"/>
                     <a:stretch>
                       <a:fillRect/>
                     </a:stretch>
@@ -2510,7 +2478,7 @@
                     </pic:cNvPicPr>
                   </pic:nvPicPr>
                   <pic:blipFill>
-                    <a:blip r:embed="rId17">
+                    <a:blip r:embed="rId16">
                       <a:extLst>
                         <a:ext uri="{28A0092B-C50C-407E-A947-70E740481C1C}">
                           <a14:useLocalDpi xmlns:a14="http://schemas.microsoft.com/office/drawing/2010/main" val="0"/>
@@ -3130,7 +3098,6 @@
           <w:szCs w:val="20"/>
           <w:lang w:val="en-IN" w:eastAsia="en-IN"/>
         </w:rPr>
-        <w:lastRenderedPageBreak/>
         <w:t xml:space="preserve">Skewness: </w:t>
       </w:r>
       <w:r>
@@ -3236,6 +3203,160 @@
             <wp:extent cx="5943600" cy="2745105"/>
             <wp:effectExtent l="0" t="0" r="0" b="0"/>
             <wp:docPr id="12" name="Picture 12"/>
+            <wp:cNvGraphicFramePr>
+              <a:graphicFrameLocks xmlns:a="http://schemas.openxmlformats.org/drawingml/2006/main" noChangeAspect="1"/>
+            </wp:cNvGraphicFramePr>
+            <a:graphic xmlns:a="http://schemas.openxmlformats.org/drawingml/2006/main">
+              <a:graphicData uri="http://schemas.openxmlformats.org/drawingml/2006/picture">
+                <pic:pic xmlns:pic="http://schemas.openxmlformats.org/drawingml/2006/picture">
+                  <pic:nvPicPr>
+                    <pic:cNvPr id="0" name=""/>
+                    <pic:cNvPicPr/>
+                  </pic:nvPicPr>
+                  <pic:blipFill>
+                    <a:blip r:embed="rId17"/>
+                    <a:stretch>
+                      <a:fillRect/>
+                    </a:stretch>
+                  </pic:blipFill>
+                  <pic:spPr>
+                    <a:xfrm>
+                      <a:off x="0" y="0"/>
+                      <a:ext cx="5943600" cy="2745105"/>
+                    </a:xfrm>
+                    <a:prstGeom prst="rect">
+                      <a:avLst/>
+                    </a:prstGeom>
+                  </pic:spPr>
+                </pic:pic>
+              </a:graphicData>
+            </a:graphic>
+          </wp:inline>
+        </w:drawing>
+      </w:r>
+    </w:p>
+    <w:p>
+      <w:pPr>
+        <w:pStyle w:val="Caption"/>
+        <w:ind w:firstLine="720"/>
+        <w:rPr>
+          <w:rFonts w:ascii="Calibri" w:hAnsi="Calibri"/>
+          <w:b/>
+          <w:sz w:val="20"/>
+          <w:szCs w:val="20"/>
+        </w:rPr>
+      </w:pPr>
+      <w:r>
+        <w:rPr>
+          <w:rFonts w:ascii="Calibri" w:hAnsi="Calibri"/>
+          <w:b/>
+          <w:sz w:val="20"/>
+          <w:szCs w:val="20"/>
+        </w:rPr>
+        <w:t xml:space="preserve">Graph </w:t>
+      </w:r>
+      <w:r>
+        <w:rPr>
+          <w:rFonts w:ascii="Calibri" w:hAnsi="Calibri"/>
+          <w:b/>
+          <w:sz w:val="20"/>
+          <w:szCs w:val="20"/>
+        </w:rPr>
+        <w:t>5</w:t>
+      </w:r>
+      <w:r>
+        <w:rPr>
+          <w:rFonts w:ascii="Calibri" w:hAnsi="Calibri"/>
+          <w:b/>
+          <w:sz w:val="20"/>
+          <w:szCs w:val="20"/>
+        </w:rPr>
+        <w:t xml:space="preserve"> Graph of the </w:t>
+      </w:r>
+      <w:r>
+        <w:rPr>
+          <w:rFonts w:ascii="Calibri" w:hAnsi="Calibri"/>
+          <w:b/>
+          <w:sz w:val="20"/>
+          <w:szCs w:val="20"/>
+        </w:rPr>
+        <w:t>Total Number of Transactions</w:t>
+      </w:r>
+      <w:r>
+        <w:rPr>
+          <w:rFonts w:ascii="Calibri" w:hAnsi="Calibri"/>
+          <w:b/>
+          <w:sz w:val="20"/>
+          <w:szCs w:val="20"/>
+        </w:rPr>
+        <w:t xml:space="preserve"> </w:t>
+      </w:r>
+      <w:r>
+        <w:rPr>
+          <w:rFonts w:ascii="Calibri" w:hAnsi="Calibri"/>
+          <w:b/>
+          <w:sz w:val="20"/>
+          <w:szCs w:val="20"/>
+        </w:rPr>
+        <w:t>year</w:t>
+      </w:r>
+      <w:r>
+        <w:rPr>
+          <w:rFonts w:ascii="Calibri" w:hAnsi="Calibri"/>
+          <w:b/>
+          <w:sz w:val="20"/>
+          <w:szCs w:val="20"/>
+        </w:rPr>
+        <w:t xml:space="preserve">-wise </w:t>
+      </w:r>
+      <w:r>
+        <w:rPr>
+          <w:rFonts w:ascii="Calibri" w:hAnsi="Calibri"/>
+          <w:b/>
+          <w:sz w:val="20"/>
+          <w:szCs w:val="20"/>
+        </w:rPr>
+        <w:t>grouped by</w:t>
+      </w:r>
+      <w:r>
+        <w:rPr>
+          <w:rFonts w:ascii="Calibri" w:hAnsi="Calibri"/>
+          <w:b/>
+          <w:sz w:val="20"/>
+          <w:szCs w:val="20"/>
+        </w:rPr>
+        <w:t xml:space="preserve"> the Bank Sector</w:t>
+      </w:r>
+    </w:p>
+    <w:p>
+      <w:pPr>
+        <w:pStyle w:val="Label"/>
+        <w:spacing w:line="240" w:lineRule="auto"/>
+        <w:jc w:val="both"/>
+        <w:rPr>
+          <w:rFonts w:ascii="Calibri" w:hAnsi="Calibri"/>
+          <w:color w:val="auto"/>
+          <w:sz w:val="20"/>
+          <w:szCs w:val="20"/>
+          <w:lang w:val="en-US"/>
+        </w:rPr>
+      </w:pPr>
+    </w:p>
+    <w:p>
+      <w:pPr>
+        <w:pStyle w:val="Label"/>
+        <w:keepNext/>
+        <w:spacing w:line="240" w:lineRule="auto"/>
+      </w:pPr>
+      <w:r>
+        <w:rPr>
+          <w:noProof/>
+        </w:rPr>
+        <w:drawing>
+          <wp:inline distT="0" distB="0" distL="0" distR="0" wp14:anchorId="30179498" wp14:editId="13AC64B0">
+            <wp:extent cx="5943600" cy="2519680"/>
+            <wp:effectExtent l="0" t="0" r="0" b="0"/>
+            <wp:docPr id="11" name="Picture 11"/>
             <wp:cNvGraphicFramePr>
               <a:graphicFrameLocks xmlns:a="http://schemas.openxmlformats.org/drawingml/2006/main" noChangeAspect="1"/>
             </wp:cNvGraphicFramePr>
@@ -3255,160 +3376,6 @@
                   <pic:spPr>
                     <a:xfrm>
                       <a:off x="0" y="0"/>
-                      <a:ext cx="5943600" cy="2745105"/>
-                    </a:xfrm>
-                    <a:prstGeom prst="rect">
-                      <a:avLst/>
-                    </a:prstGeom>
-                  </pic:spPr>
-                </pic:pic>
-              </a:graphicData>
-            </a:graphic>
-          </wp:inline>
-        </w:drawing>
-      </w:r>
-    </w:p>
-    <w:p>
-      <w:pPr>
-        <w:pStyle w:val="Caption"/>
-        <w:ind w:firstLine="720"/>
-        <w:rPr>
-          <w:rFonts w:ascii="Calibri" w:hAnsi="Calibri"/>
-          <w:b/>
-          <w:sz w:val="20"/>
-          <w:szCs w:val="20"/>
-        </w:rPr>
-      </w:pPr>
-      <w:r>
-        <w:rPr>
-          <w:rFonts w:ascii="Calibri" w:hAnsi="Calibri"/>
-          <w:b/>
-          <w:sz w:val="20"/>
-          <w:szCs w:val="20"/>
-        </w:rPr>
-        <w:t xml:space="preserve">Graph </w:t>
-      </w:r>
-      <w:r>
-        <w:rPr>
-          <w:rFonts w:ascii="Calibri" w:hAnsi="Calibri"/>
-          <w:b/>
-          <w:sz w:val="20"/>
-          <w:szCs w:val="20"/>
-        </w:rPr>
-        <w:t>5</w:t>
-      </w:r>
-      <w:r>
-        <w:rPr>
-          <w:rFonts w:ascii="Calibri" w:hAnsi="Calibri"/>
-          <w:b/>
-          <w:sz w:val="20"/>
-          <w:szCs w:val="20"/>
-        </w:rPr>
-        <w:t xml:space="preserve"> Graph of the </w:t>
-      </w:r>
-      <w:r>
-        <w:rPr>
-          <w:rFonts w:ascii="Calibri" w:hAnsi="Calibri"/>
-          <w:b/>
-          <w:sz w:val="20"/>
-          <w:szCs w:val="20"/>
-        </w:rPr>
-        <w:t>Total Number of Transactions</w:t>
-      </w:r>
-      <w:r>
-        <w:rPr>
-          <w:rFonts w:ascii="Calibri" w:hAnsi="Calibri"/>
-          <w:b/>
-          <w:sz w:val="20"/>
-          <w:szCs w:val="20"/>
-        </w:rPr>
-        <w:t xml:space="preserve"> </w:t>
-      </w:r>
-      <w:r>
-        <w:rPr>
-          <w:rFonts w:ascii="Calibri" w:hAnsi="Calibri"/>
-          <w:b/>
-          <w:sz w:val="20"/>
-          <w:szCs w:val="20"/>
-        </w:rPr>
-        <w:t>year</w:t>
-      </w:r>
-      <w:r>
-        <w:rPr>
-          <w:rFonts w:ascii="Calibri" w:hAnsi="Calibri"/>
-          <w:b/>
-          <w:sz w:val="20"/>
-          <w:szCs w:val="20"/>
-        </w:rPr>
-        <w:t xml:space="preserve">-wise </w:t>
-      </w:r>
-      <w:r>
-        <w:rPr>
-          <w:rFonts w:ascii="Calibri" w:hAnsi="Calibri"/>
-          <w:b/>
-          <w:sz w:val="20"/>
-          <w:szCs w:val="20"/>
-        </w:rPr>
-        <w:t>grouped by</w:t>
-      </w:r>
-      <w:r>
-        <w:rPr>
-          <w:rFonts w:ascii="Calibri" w:hAnsi="Calibri"/>
-          <w:b/>
-          <w:sz w:val="20"/>
-          <w:szCs w:val="20"/>
-        </w:rPr>
-        <w:t xml:space="preserve"> the Bank Sector</w:t>
-      </w:r>
-    </w:p>
-    <w:p>
-      <w:pPr>
-        <w:pStyle w:val="Label"/>
-        <w:spacing w:line="240" w:lineRule="auto"/>
-        <w:jc w:val="both"/>
-        <w:rPr>
-          <w:rFonts w:ascii="Calibri" w:hAnsi="Calibri"/>
-          <w:color w:val="auto"/>
-          <w:sz w:val="20"/>
-          <w:szCs w:val="20"/>
-          <w:lang w:val="en-US"/>
-        </w:rPr>
-      </w:pPr>
-    </w:p>
-    <w:p>
-      <w:pPr>
-        <w:pStyle w:val="Label"/>
-        <w:keepNext/>
-        <w:spacing w:line="240" w:lineRule="auto"/>
-      </w:pPr>
-      <w:r>
-        <w:rPr>
-          <w:noProof/>
-        </w:rPr>
-        <w:drawing>
-          <wp:inline distT="0" distB="0" distL="0" distR="0" wp14:anchorId="30179498" wp14:editId="13AC64B0">
-            <wp:extent cx="5943600" cy="2519680"/>
-            <wp:effectExtent l="0" t="0" r="0" b="0"/>
-            <wp:docPr id="11" name="Picture 11"/>
-            <wp:cNvGraphicFramePr>
-              <a:graphicFrameLocks xmlns:a="http://schemas.openxmlformats.org/drawingml/2006/main" noChangeAspect="1"/>
-            </wp:cNvGraphicFramePr>
-            <a:graphic xmlns:a="http://schemas.openxmlformats.org/drawingml/2006/main">
-              <a:graphicData uri="http://schemas.openxmlformats.org/drawingml/2006/picture">
-                <pic:pic xmlns:pic="http://schemas.openxmlformats.org/drawingml/2006/picture">
-                  <pic:nvPicPr>
-                    <pic:cNvPr id="0" name=""/>
-                    <pic:cNvPicPr/>
-                  </pic:nvPicPr>
-                  <pic:blipFill>
-                    <a:blip r:embed="rId19"/>
-                    <a:stretch>
-                      <a:fillRect/>
-                    </a:stretch>
-                  </pic:blipFill>
-                  <pic:spPr>
-                    <a:xfrm>
-                      <a:off x="0" y="0"/>
                       <a:ext cx="5943600" cy="2519680"/>
                     </a:xfrm>
                     <a:prstGeom prst="rect">
@@ -3612,8 +3579,8 @@
         <w:t>Interpretation from the Graphs</w:t>
       </w:r>
     </w:p>
+    <w:bookmarkEnd w:id="0"/>
     <w:bookmarkEnd w:id="1"/>
-    <w:bookmarkEnd w:id="2"/>
     <w:p>
       <w:pPr>
         <w:pStyle w:val="NoSpacing"/>
@@ -3749,154 +3716,9 @@
         </w:rPr>
       </w:pPr>
     </w:p>
-    <w:p>
-      <w:pPr>
-        <w:pStyle w:val="NoSpacing"/>
-        <w:ind w:firstLine="360"/>
-        <w:jc w:val="both"/>
-        <w:rPr>
-          <w:rFonts w:ascii="Calibri" w:hAnsi="Calibri"/>
-          <w:i/>
-        </w:rPr>
-      </w:pPr>
-      <w:r>
-        <w:rPr>
-          <w:rFonts w:ascii="Calibri" w:hAnsi="Calibri"/>
-          <w:i/>
-        </w:rPr>
-        <w:t>Important Points regarding the data and analysis:-</w:t>
-      </w:r>
-    </w:p>
-    <w:p>
-      <w:pPr>
-        <w:pStyle w:val="NoSpacing"/>
-        <w:numPr>
-          <w:ilvl w:val="0"/>
-          <w:numId w:val="35"/>
-        </w:numPr>
-        <w:jc w:val="both"/>
-        <w:rPr>
-          <w:rFonts w:ascii="Calibri" w:hAnsi="Calibri"/>
-        </w:rPr>
-      </w:pPr>
-      <w:r>
-        <w:rPr>
-          <w:rFonts w:ascii="Calibri" w:hAnsi="Calibri"/>
-        </w:rPr>
-        <w:t>The data files does not contain data for November 2016 (and December 2016), which is why it was not possible to analyze the impact of demonetization on the NEFT transactions.</w:t>
-      </w:r>
-    </w:p>
-    <w:p>
-      <w:pPr>
-        <w:pStyle w:val="NoSpacing"/>
-        <w:numPr>
-          <w:ilvl w:val="0"/>
-          <w:numId w:val="35"/>
-        </w:numPr>
-        <w:jc w:val="both"/>
-        <w:rPr>
-          <w:rFonts w:ascii="Calibri" w:hAnsi="Calibri"/>
-        </w:rPr>
-      </w:pPr>
-      <w:r>
-        <w:rPr>
-          <w:rFonts w:ascii="Calibri" w:hAnsi="Calibri"/>
-        </w:rPr>
-        <w:t>Units of data were inconsistent</w:t>
-      </w:r>
-    </w:p>
-    <w:p>
-      <w:pPr>
-        <w:pStyle w:val="NoSpacing"/>
-        <w:numPr>
-          <w:ilvl w:val="0"/>
-          <w:numId w:val="35"/>
-        </w:numPr>
-        <w:jc w:val="both"/>
-        <w:rPr>
-          <w:rFonts w:ascii="Calibri" w:hAnsi="Calibri"/>
-        </w:rPr>
-      </w:pPr>
-      <w:r>
-        <w:rPr>
-          <w:rFonts w:ascii="Calibri" w:hAnsi="Calibri"/>
-        </w:rPr>
-        <w:t>Bank Names were inconsistent. Same banks were represented in different ways across years.</w:t>
-      </w:r>
-    </w:p>
-    <w:p>
-      <w:pPr>
-        <w:pStyle w:val="NoSpacing"/>
-        <w:numPr>
-          <w:ilvl w:val="0"/>
-          <w:numId w:val="35"/>
-        </w:numPr>
-        <w:jc w:val="both"/>
-        <w:rPr>
-          <w:rFonts w:ascii="Calibri" w:hAnsi="Calibri"/>
-        </w:rPr>
-      </w:pPr>
-      <w:r>
-        <w:rPr>
-          <w:rFonts w:ascii="Calibri" w:hAnsi="Calibri"/>
-        </w:rPr>
-        <w:t>RBI publishes data monthly and in a proprietary format - data had to be downloaded for each month and standardized.</w:t>
-      </w:r>
-    </w:p>
-    <w:p>
-      <w:pPr>
-        <w:pStyle w:val="NoSpacing"/>
-        <w:numPr>
-          <w:ilvl w:val="0"/>
-          <w:numId w:val="35"/>
-        </w:numPr>
-        <w:jc w:val="both"/>
-        <w:rPr>
-          <w:rFonts w:ascii="Calibri" w:hAnsi="Calibri"/>
-        </w:rPr>
-      </w:pPr>
-      <w:r>
-        <w:rPr>
-          <w:rFonts w:ascii="Calibri" w:hAnsi="Calibri"/>
-        </w:rPr>
-        <w:t>In order to make sense of the data, additional nominal variables (Sector) had to be stitched to the raw monthly dataset provided.</w:t>
-      </w:r>
-    </w:p>
-    <w:p>
-      <w:pPr>
-        <w:pStyle w:val="NoSpacing"/>
-        <w:ind w:left="720"/>
-        <w:jc w:val="both"/>
-        <w:rPr>
-          <w:rFonts w:ascii="Calibri" w:hAnsi="Calibri"/>
-        </w:rPr>
-      </w:pPr>
-    </w:p>
-    <w:p>
-      <w:pPr>
-        <w:pStyle w:val="NoSpacing"/>
-        <w:jc w:val="both"/>
-        <w:rPr>
-          <w:rFonts w:ascii="Calibri" w:hAnsi="Calibri"/>
-        </w:rPr>
-      </w:pPr>
-    </w:p>
-    <w:p>
-      <w:pPr>
-        <w:pStyle w:val="Label"/>
-        <w:spacing w:line="240" w:lineRule="auto"/>
-        <w:jc w:val="both"/>
-        <w:rPr>
-          <w:rFonts w:ascii="Calibri" w:hAnsi="Calibri"/>
-          <w:b/>
-          <w:color w:val="auto"/>
-          <w:lang w:val="en-US"/>
-        </w:rPr>
-      </w:pPr>
-    </w:p>
     <w:sectPr>
-      <w:headerReference w:type="default" r:id="rId20"/>
-      <w:footerReference w:type="default" r:id="rId21"/>
+      <w:headerReference w:type="default" r:id="rId19"/>
+      <w:footerReference w:type="default" r:id="rId20"/>
       <w:pgSz w:w="11900" w:h="16840"/>
       <w:pgMar w:top="288" w:right="288" w:bottom="288" w:left="288" w:header="288" w:footer="720" w:gutter="0"/>
       <w:pgBorders w:offsetFrom="page">
@@ -3949,6 +3771,9 @@
         <w:tab w:val="right" w:pos="9500"/>
       </w:tabs>
       <w:jc w:val="both"/>
+      <w:rPr>
+        <w:rFonts w:hint="eastAsia"/>
+      </w:rPr>
     </w:pPr>
   </w:p>
 </w:ftr>
@@ -3987,6 +3812,9 @@
         <w:tab w:val="right" w:pos="9500"/>
       </w:tabs>
       <w:jc w:val="both"/>
+      <w:rPr>
+        <w:rFonts w:hint="eastAsia"/>
+      </w:rPr>
     </w:pPr>
   </w:p>
 </w:ftr>
@@ -4101,7 +3929,7 @@
           <w:rPr>
             <w:noProof/>
           </w:rPr>
-          <w:t>5</w:t>
+          <w:t>2</w:t>
         </w:r>
         <w:r>
           <w:rPr>
@@ -9360,7 +9188,7 @@
   <w:num w:numId="7">
     <w:abstractNumId w:val="33"/>
     <w:lvlOverride w:ilvl="0">
-      <w:lvl w:ilvl="0" w:tplc="72E2DA88">
+      <w:lvl w:ilvl="0" w:tplc="BA527DA2">
         <w:start w:val="1"/>
         <w:numFmt w:val="bullet"/>
         <w:lvlText w:val="-"/>
@@ -9387,7 +9215,7 @@
       </w:lvl>
     </w:lvlOverride>
     <w:lvlOverride w:ilvl="1">
-      <w:lvl w:ilvl="1" w:tplc="12361DE4">
+      <w:lvl w:ilvl="1" w:tplc="46BE5F08">
         <w:start w:val="1"/>
         <w:numFmt w:val="bullet"/>
         <w:lvlText w:val="-"/>
@@ -9414,7 +9242,7 @@
       </w:lvl>
     </w:lvlOverride>
     <w:lvlOverride w:ilvl="2">
-      <w:lvl w:ilvl="2" w:tplc="00B46600">
+      <w:lvl w:ilvl="2" w:tplc="143A582C">
         <w:start w:val="1"/>
         <w:numFmt w:val="bullet"/>
         <w:lvlText w:val="-"/>
@@ -9441,7 +9269,7 @@
       </w:lvl>
     </w:lvlOverride>
     <w:lvlOverride w:ilvl="3">
-      <w:lvl w:ilvl="3" w:tplc="A2DC782A">
+      <w:lvl w:ilvl="3" w:tplc="F9FCFB96">
         <w:start w:val="1"/>
         <w:numFmt w:val="bullet"/>
         <w:lvlText w:val="-"/>
@@ -9468,7 +9296,7 @@
       </w:lvl>
     </w:lvlOverride>
     <w:lvlOverride w:ilvl="4">
-      <w:lvl w:ilvl="4" w:tplc="869CA23E">
+      <w:lvl w:ilvl="4" w:tplc="71C401C0">
         <w:start w:val="1"/>
         <w:numFmt w:val="bullet"/>
         <w:lvlText w:val="-"/>
@@ -9495,7 +9323,7 @@
       </w:lvl>
     </w:lvlOverride>
     <w:lvlOverride w:ilvl="5">
-      <w:lvl w:ilvl="5" w:tplc="9946A068">
+      <w:lvl w:ilvl="5" w:tplc="600AB982">
         <w:start w:val="1"/>
         <w:numFmt w:val="bullet"/>
         <w:lvlText w:val="-"/>
@@ -9522,7 +9350,7 @@
       </w:lvl>
     </w:lvlOverride>
     <w:lvlOverride w:ilvl="6">
-      <w:lvl w:ilvl="6" w:tplc="4C20E6CA">
+      <w:lvl w:ilvl="6" w:tplc="3460BBD6">
         <w:start w:val="1"/>
         <w:numFmt w:val="bullet"/>
         <w:lvlText w:val="-"/>
@@ -9549,7 +9377,7 @@
       </w:lvl>
     </w:lvlOverride>
     <w:lvlOverride w:ilvl="7">
-      <w:lvl w:ilvl="7" w:tplc="81004632">
+      <w:lvl w:ilvl="7" w:tplc="B8BC7A44">
         <w:start w:val="1"/>
         <w:numFmt w:val="bullet"/>
         <w:lvlText w:val="-"/>
@@ -9576,7 +9404,7 @@
       </w:lvl>
     </w:lvlOverride>
     <w:lvlOverride w:ilvl="8">
-      <w:lvl w:ilvl="8" w:tplc="73BEB13C">
+      <w:lvl w:ilvl="8" w:tplc="FE1291D4">
         <w:start w:val="1"/>
         <w:numFmt w:val="bullet"/>
         <w:lvlText w:val="-"/>
@@ -12866,7 +12694,7 @@
 </file>
 
 <file path=customXml/itemProps1.xml><?xml version="1.0" encoding="utf-8"?>
-<ds:datastoreItem xmlns:ds="http://schemas.openxmlformats.org/officeDocument/2006/customXml" ds:itemID="{0062A185-A395-4CD7-98F0-5F4F60A066A8}">
+<ds:datastoreItem xmlns:ds="http://schemas.openxmlformats.org/officeDocument/2006/customXml" ds:itemID="{759E23D8-8122-4303-B00E-C4A86136AE42}">
   <ds:schemaRefs>
     <ds:schemaRef ds:uri="http://schemas.openxmlformats.org/officeDocument/2006/bibliography"/>
   </ds:schemaRefs>

</xml_diff>